<commit_message>
Chỉnh sửa ER+ tạo file script
</commit_message>
<xml_diff>
--- a/WIP/Document/Tổng hợp báo cáo/Báo cáo.docx
+++ b/WIP/Document/Tổng hợp báo cáo/Báo cáo.docx
@@ -10276,7 +10276,7 @@
           <v:shape id="_x0000_i1026" type="#_x0000_t75" style="width:467.25pt;height:224.25pt" o:ole="">
             <v:imagedata r:id="rId9" o:title=""/>
           </v:shape>
-          <o:OLEObject Type="Embed" ProgID="Visio.Drawing.15" ShapeID="_x0000_i1026" DrawAspect="Content" ObjectID="_1587142962" r:id="rId10"/>
+          <o:OLEObject Type="Embed" ProgID="Visio.Drawing.15" ShapeID="_x0000_i1026" DrawAspect="Content" ObjectID="_1587195854" r:id="rId10"/>
         </w:object>
       </w:r>
     </w:p>
@@ -22991,6 +22991,7 @@
         <w:t>Mô hình hóa dữ liệu (ERD Model)</w:t>
       </w:r>
     </w:p>
+    <w:bookmarkStart w:id="0" w:name="_GoBack"/>
     <w:p>
       <w:pPr>
         <w:rPr>
@@ -22999,13 +23000,12 @@
       </w:pPr>
       <w:r>
         <w:object w:dxaOrig="16328" w:dyaOrig="9105">
-          <v:shape id="_x0000_i1032" type="#_x0000_t75" style="width:468pt;height:261pt" o:ole="">
+          <v:shape id="_x0000_i1029" type="#_x0000_t75" style="width:468pt;height:261pt" o:ole="">
             <v:imagedata r:id="rId22" o:title=""/>
           </v:shape>
-          <o:OLEObject Type="Embed" ProgID="Visio.Drawing.15" ShapeID="_x0000_i1032" DrawAspect="Content" ObjectID="_1587142963" r:id="rId23"/>
+          <o:OLEObject Type="Embed" ProgID="Visio.Drawing.15" ShapeID="_x0000_i1029" DrawAspect="Content" ObjectID="_1587195855" r:id="rId23"/>
         </w:object>
       </w:r>
-      <w:bookmarkStart w:id="0" w:name="_GoBack"/>
       <w:bookmarkEnd w:id="0"/>
     </w:p>
     <w:p>
@@ -26013,7 +26013,7 @@
 </file>
 
 <file path=customXml/itemProps2.xml><?xml version="1.0" encoding="utf-8"?>
-<ds:datastoreItem xmlns:ds="http://schemas.openxmlformats.org/officeDocument/2006/customXml" ds:itemID="{FCC96E93-FA37-4BDC-9C77-41513A82CE22}">
+<ds:datastoreItem xmlns:ds="http://schemas.openxmlformats.org/officeDocument/2006/customXml" ds:itemID="{8E19613A-88F1-4A46-9B50-223652D11348}">
   <ds:schemaRefs>
     <ds:schemaRef ds:uri="http://schemas.openxmlformats.org/officeDocument/2006/bibliography"/>
   </ds:schemaRefs>

</xml_diff>

<commit_message>
Cập nhật báo cáo phần thiết kế dữ liệu
</commit_message>
<xml_diff>
--- a/WIP/Document/Tổng hợp báo cáo/Báo cáo.docx
+++ b/WIP/Document/Tổng hợp báo cáo/Báo cáo.docx
@@ -1,6 +1,6 @@
 
 <file path=word/document.xml><?xml version="1.0" encoding="utf-8"?>
-<w:document xmlns:wpc="http://schemas.microsoft.com/office/word/2010/wordprocessingCanvas" xmlns:cx="http://schemas.microsoft.com/office/drawing/2014/chartex" xmlns:cx1="http://schemas.microsoft.com/office/drawing/2015/9/8/chartex" xmlns:cx2="http://schemas.microsoft.com/office/drawing/2015/10/21/chartex" xmlns:cx3="http://schemas.microsoft.com/office/drawing/2016/5/9/chartex" xmlns:cx4="http://schemas.microsoft.com/office/drawing/2016/5/10/chartex" xmlns:cx5="http://schemas.microsoft.com/office/drawing/2016/5/11/chartex" xmlns:cx6="http://schemas.microsoft.com/office/drawing/2016/5/12/chartex" xmlns:cx7="http://schemas.microsoft.com/office/drawing/2016/5/13/chartex" xmlns:cx8="http://schemas.microsoft.com/office/drawing/2016/5/14/chartex" xmlns:mc="http://schemas.openxmlformats.org/markup-compatibility/2006" xmlns:aink="http://schemas.microsoft.com/office/drawing/2016/ink" xmlns:am3d="http://schemas.microsoft.com/office/drawing/2017/model3d" xmlns:o="urn:schemas-microsoft-com:office:office" xmlns:r="http://schemas.openxmlformats.org/officeDocument/2006/relationships" xmlns:m="http://schemas.openxmlformats.org/officeDocument/2006/math" xmlns:v="urn:schemas-microsoft-com:vml" xmlns:wp14="http://schemas.microsoft.com/office/word/2010/wordprocessingDrawing" xmlns:wp="http://schemas.openxmlformats.org/drawingml/2006/wordprocessingDrawing" xmlns:w10="urn:schemas-microsoft-com:office:word" xmlns:w="http://schemas.openxmlformats.org/wordprocessingml/2006/main" xmlns:w14="http://schemas.microsoft.com/office/word/2010/wordml" xmlns:w15="http://schemas.microsoft.com/office/word/2012/wordml" xmlns:w16cid="http://schemas.microsoft.com/office/word/2016/wordml/cid" xmlns:w16se="http://schemas.microsoft.com/office/word/2015/wordml/symex" xmlns:wpg="http://schemas.microsoft.com/office/word/2010/wordprocessingGroup" xmlns:wpi="http://schemas.microsoft.com/office/word/2010/wordprocessingInk" xmlns:wne="http://schemas.microsoft.com/office/word/2006/wordml" xmlns:wps="http://schemas.microsoft.com/office/word/2010/wordprocessingShape" mc:Ignorable="w14 w15 w16se w16cid wp14">
+<w:document xmlns:wpc="http://schemas.microsoft.com/office/word/2010/wordprocessingCanvas" xmlns:cx="http://schemas.microsoft.com/office/drawing/2014/chartex" xmlns:cx1="http://schemas.microsoft.com/office/drawing/2015/9/8/chartex" xmlns:mc="http://schemas.openxmlformats.org/markup-compatibility/2006" xmlns:o="urn:schemas-microsoft-com:office:office" xmlns:r="http://schemas.openxmlformats.org/officeDocument/2006/relationships" xmlns:m="http://schemas.openxmlformats.org/officeDocument/2006/math" xmlns:v="urn:schemas-microsoft-com:vml" xmlns:wp14="http://schemas.microsoft.com/office/word/2010/wordprocessingDrawing" xmlns:wp="http://schemas.openxmlformats.org/drawingml/2006/wordprocessingDrawing" xmlns:w10="urn:schemas-microsoft-com:office:word" xmlns:w="http://schemas.openxmlformats.org/wordprocessingml/2006/main" xmlns:w14="http://schemas.microsoft.com/office/word/2010/wordml" xmlns:w15="http://schemas.microsoft.com/office/word/2012/wordml" xmlns:w16se="http://schemas.microsoft.com/office/word/2015/wordml/symex" xmlns:wpg="http://schemas.microsoft.com/office/word/2010/wordprocessingGroup" xmlns:wpi="http://schemas.microsoft.com/office/word/2010/wordprocessingInk" xmlns:wne="http://schemas.microsoft.com/office/word/2006/wordml" xmlns:wps="http://schemas.microsoft.com/office/word/2010/wordprocessingShape" mc:Ignorable="w14 w15 w16se wp14">
   <w:body>
     <w:p>
       <w:pPr>
@@ -6220,7 +6220,7 @@
               </wp:anchor>
             </w:drawing>
           </mc:Choice>
-          <mc:Fallback xmlns:wpsCustomData="http://www.wps.cn/officeDocument/2013/wpsCustomData">
+          <mc:Fallback xmlns:wpsCustomData="http://www.wps.cn/officeDocument/2013/wpsCustomData" xmlns:w16cid="http://schemas.microsoft.com/office/word/2016/wordml/cid" xmlns:am3d="http://schemas.microsoft.com/office/drawing/2017/model3d" xmlns:aink="http://schemas.microsoft.com/office/drawing/2016/ink" xmlns:cx8="http://schemas.microsoft.com/office/drawing/2016/5/14/chartex" xmlns:cx7="http://schemas.microsoft.com/office/drawing/2016/5/13/chartex" xmlns:cx6="http://schemas.microsoft.com/office/drawing/2016/5/12/chartex" xmlns:cx5="http://schemas.microsoft.com/office/drawing/2016/5/11/chartex" xmlns:cx4="http://schemas.microsoft.com/office/drawing/2016/5/10/chartex" xmlns:cx3="http://schemas.microsoft.com/office/drawing/2016/5/9/chartex" xmlns:cx2="http://schemas.microsoft.com/office/drawing/2015/10/21/chartex">
             <w:pict>
               <v:shape id="_x0000_s1026" o:spid="_x0000_s1026" o:spt="32" type="#_x0000_t32" style="position:absolute;left:0pt;flip:x;margin-left:92.5pt;margin-top:26.65pt;height:26.3pt;width:157.15pt;z-index:251665408;mso-width-relative:page;mso-height-relative:page;" filled="f" stroked="t" coordsize="21600,21600" o:gfxdata="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">
                 <v:fill on="f" focussize="0,0"/>
@@ -6310,7 +6310,7 @@
               </wp:anchor>
             </w:drawing>
           </mc:Choice>
-          <mc:Fallback xmlns:wpsCustomData="http://www.wps.cn/officeDocument/2013/wpsCustomData">
+          <mc:Fallback xmlns:wpsCustomData="http://www.wps.cn/officeDocument/2013/wpsCustomData" xmlns:w16cid="http://schemas.microsoft.com/office/word/2016/wordml/cid" xmlns:am3d="http://schemas.microsoft.com/office/drawing/2017/model3d" xmlns:aink="http://schemas.microsoft.com/office/drawing/2016/ink" xmlns:cx8="http://schemas.microsoft.com/office/drawing/2016/5/14/chartex" xmlns:cx7="http://schemas.microsoft.com/office/drawing/2016/5/13/chartex" xmlns:cx6="http://schemas.microsoft.com/office/drawing/2016/5/12/chartex" xmlns:cx5="http://schemas.microsoft.com/office/drawing/2016/5/11/chartex" xmlns:cx4="http://schemas.microsoft.com/office/drawing/2016/5/10/chartex" xmlns:cx3="http://schemas.microsoft.com/office/drawing/2016/5/9/chartex" xmlns:cx2="http://schemas.microsoft.com/office/drawing/2015/10/21/chartex">
             <w:pict>
               <v:shape id="_x0000_s1026" o:spid="_x0000_s1026" o:spt="32" type="#_x0000_t32" style="position:absolute;left:0pt;flip:x;margin-left:211.35pt;margin-top:0.9pt;height:25pt;width:38.2pt;z-index:251666432;mso-width-relative:page;mso-height-relative:page;" filled="f" stroked="t" coordsize="21600,21600" o:gfxdata="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">
                 <v:fill on="f" focussize="0,0"/>
@@ -6384,7 +6384,7 @@
               </wp:anchor>
             </w:drawing>
           </mc:Choice>
-          <mc:Fallback xmlns:wpsCustomData="http://www.wps.cn/officeDocument/2013/wpsCustomData">
+          <mc:Fallback xmlns:wpsCustomData="http://www.wps.cn/officeDocument/2013/wpsCustomData" xmlns:w16cid="http://schemas.microsoft.com/office/word/2016/wordml/cid" xmlns:am3d="http://schemas.microsoft.com/office/drawing/2017/model3d" xmlns:aink="http://schemas.microsoft.com/office/drawing/2016/ink" xmlns:cx8="http://schemas.microsoft.com/office/drawing/2016/5/14/chartex" xmlns:cx7="http://schemas.microsoft.com/office/drawing/2016/5/13/chartex" xmlns:cx6="http://schemas.microsoft.com/office/drawing/2016/5/12/chartex" xmlns:cx5="http://schemas.microsoft.com/office/drawing/2016/5/11/chartex" xmlns:cx4="http://schemas.microsoft.com/office/drawing/2016/5/10/chartex" xmlns:cx3="http://schemas.microsoft.com/office/drawing/2016/5/9/chartex" xmlns:cx2="http://schemas.microsoft.com/office/drawing/2015/10/21/chartex">
             <w:pict>
               <v:shape id="_x0000_s1026" o:spid="_x0000_s1026" o:spt="32" type="#_x0000_t32" style="position:absolute;left:0pt;margin-left:250.25pt;margin-top:1.55pt;height:24.35pt;width:159.05pt;z-index:251668480;mso-width-relative:page;mso-height-relative:page;" filled="f" stroked="t" coordsize="21600,21600" o:gfxdata="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">
                 <v:fill on="f" focussize="0,0"/>
@@ -6458,7 +6458,7 @@
               </wp:anchor>
             </w:drawing>
           </mc:Choice>
-          <mc:Fallback xmlns:wpsCustomData="http://www.wps.cn/officeDocument/2013/wpsCustomData">
+          <mc:Fallback xmlns:wpsCustomData="http://www.wps.cn/officeDocument/2013/wpsCustomData" xmlns:w16cid="http://schemas.microsoft.com/office/word/2016/wordml/cid" xmlns:am3d="http://schemas.microsoft.com/office/drawing/2017/model3d" xmlns:aink="http://schemas.microsoft.com/office/drawing/2016/ink" xmlns:cx8="http://schemas.microsoft.com/office/drawing/2016/5/14/chartex" xmlns:cx7="http://schemas.microsoft.com/office/drawing/2016/5/13/chartex" xmlns:cx6="http://schemas.microsoft.com/office/drawing/2016/5/12/chartex" xmlns:cx5="http://schemas.microsoft.com/office/drawing/2016/5/11/chartex" xmlns:cx4="http://schemas.microsoft.com/office/drawing/2016/5/10/chartex" xmlns:cx3="http://schemas.microsoft.com/office/drawing/2016/5/9/chartex" xmlns:cx2="http://schemas.microsoft.com/office/drawing/2015/10/21/chartex">
             <w:pict>
               <v:shape id="_x0000_s1026" o:spid="_x0000_s1026" o:spt="32" type="#_x0000_t32" style="position:absolute;left:0pt;margin-left:249.6pt;margin-top:1.55pt;height:26.9pt;width:13.8pt;z-index:251667456;mso-width-relative:page;mso-height-relative:page;" filled="f" stroked="t" coordsize="21600,21600" o:gfxdata="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">
                 <v:fill on="f" focussize="0,0"/>
@@ -7032,7 +7032,7 @@
               </wp:anchor>
             </w:drawing>
           </mc:Choice>
-          <mc:Fallback xmlns:wpsCustomData="http://www.wps.cn/officeDocument/2013/wpsCustomData">
+          <mc:Fallback xmlns:wpsCustomData="http://www.wps.cn/officeDocument/2013/wpsCustomData" xmlns:w16cid="http://schemas.microsoft.com/office/word/2016/wordml/cid" xmlns:am3d="http://schemas.microsoft.com/office/drawing/2017/model3d" xmlns:aink="http://schemas.microsoft.com/office/drawing/2016/ink" xmlns:cx8="http://schemas.microsoft.com/office/drawing/2016/5/14/chartex" xmlns:cx7="http://schemas.microsoft.com/office/drawing/2016/5/13/chartex" xmlns:cx6="http://schemas.microsoft.com/office/drawing/2016/5/12/chartex" xmlns:cx5="http://schemas.microsoft.com/office/drawing/2016/5/11/chartex" xmlns:cx4="http://schemas.microsoft.com/office/drawing/2016/5/10/chartex" xmlns:cx3="http://schemas.microsoft.com/office/drawing/2016/5/9/chartex" xmlns:cx2="http://schemas.microsoft.com/office/drawing/2015/10/21/chartex">
             <w:pict>
               <v:shape id="_x0000_s1026" o:spid="_x0000_s1026" o:spt="32" type="#_x0000_t32" style="position:absolute;left:0pt;margin-left:168.3pt;margin-top:3pt;height:34.15pt;width:0.6pt;z-index:251669504;mso-width-relative:page;mso-height-relative:page;" filled="f" stroked="t" coordsize="21600,21600" o:gfxdata="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">
                 <v:fill on="f" focussize="0,0"/>
@@ -7261,7 +7261,7 @@
             <v:path o:extrusionok="f" gradientshapeok="t" o:connecttype="rect"/>
             <o:lock v:ext="edit" aspectratio="t"/>
           </v:shapetype>
-          <v:shape id="_x0000_i1025" type="#_x0000_t75" style="width:489.75pt;height:259.45pt">
+          <v:shape id="_x0000_i1025" type="#_x0000_t75" style="width:489.75pt;height:259.5pt">
             <v:imagedata r:id="rId10" o:title=""/>
           </v:shape>
         </w:pict>
@@ -10231,10 +10231,10 @@
       </w:pPr>
       <w:r>
         <w:object w:dxaOrig="22531" w:dyaOrig="10801">
-          <v:shape id="_x0000_i1026" type="#_x0000_t75" style="width:467.3pt;height:224.15pt" o:ole="">
+          <v:shape id="_x0000_i1026" type="#_x0000_t75" style="width:467.25pt;height:224.25pt" o:ole="">
             <v:imagedata r:id="rId11" o:title=""/>
           </v:shape>
-          <o:OLEObject Type="Embed" ProgID="Visio.Drawing.15" ShapeID="_x0000_i1026" DrawAspect="Content" ObjectID="_1587228767" r:id="rId12"/>
+          <o:OLEObject Type="Embed" ProgID="Visio.Drawing.15" ShapeID="_x0000_i1026" DrawAspect="Content" ObjectID="_1587234206" r:id="rId12"/>
         </w:object>
       </w:r>
     </w:p>
@@ -17624,7 +17624,6 @@
                   </w14:srgbClr>
                 </w14:shadow>
               </w:rPr>
-              <w:lastRenderedPageBreak/>
               <w:t>Xếp loại học sinh, thống kê số lượng học sinh mỗi loại và tỉ lệ trong lớp</w:t>
             </w:r>
             <w:r>
@@ -18815,7 +18814,6 @@
           <w:sz w:val="26"/>
           <w:szCs w:val="26"/>
         </w:rPr>
-        <w:lastRenderedPageBreak/>
         <w:t>Đặc tả và Mô hình hóa nghiệp vụ (DFD Model)</w:t>
       </w:r>
     </w:p>
@@ -18836,6 +18834,7 @@
           <w:noProof/>
           <w:lang w:val="en-GB" w:eastAsia="en-GB"/>
         </w:rPr>
+        <w:lastRenderedPageBreak/>
         <w:drawing>
           <wp:anchor distT="0" distB="0" distL="114300" distR="114300" simplePos="0" relativeHeight="251707392" behindDoc="1" locked="0" layoutInCell="1" allowOverlap="1">
             <wp:simplePos x="0" y="0"/>
@@ -19495,6 +19494,7 @@
           <w:sz w:val="26"/>
           <w:szCs w:val="26"/>
         </w:rPr>
+        <w:lastRenderedPageBreak/>
         <w:t>Thuật toán xử lí:</w:t>
       </w:r>
       <w:r>
@@ -20054,29 +20054,29 @@
           <w:sz w:val="26"/>
           <w:szCs w:val="26"/>
         </w:rPr>
+        <w:t xml:space="preserve">+ Bước 7: Sửa tiếp thì quay lại bước 1, ngược lại chọn nút Thoát để kết thúc. </w:t>
+      </w:r>
+    </w:p>
+    <w:p>
+      <w:pPr>
+        <w:pStyle w:val="ListParagraph"/>
+        <w:ind w:left="0" w:firstLineChars="150" w:firstLine="390"/>
+        <w:outlineLvl w:val="2"/>
+        <w:rPr>
+          <w:rFonts w:ascii="Times New Roman" w:hAnsi="Times New Roman" w:cs="Times New Roman"/>
+          <w:b/>
+          <w:sz w:val="26"/>
+          <w:szCs w:val="26"/>
+        </w:rPr>
+      </w:pPr>
+      <w:r>
+        <w:rPr>
+          <w:rFonts w:ascii="Times New Roman" w:hAnsi="Times New Roman" w:cs="Times New Roman"/>
+          <w:b/>
+          <w:sz w:val="26"/>
+          <w:szCs w:val="26"/>
+        </w:rPr>
         <w:lastRenderedPageBreak/>
-        <w:t xml:space="preserve">+ Bước 7: Sửa tiếp thì quay lại bước 1, ngược lại chọn nút Thoát để kết thúc. </w:t>
-      </w:r>
-    </w:p>
-    <w:p>
-      <w:pPr>
-        <w:pStyle w:val="ListParagraph"/>
-        <w:ind w:left="0" w:firstLineChars="150" w:firstLine="392"/>
-        <w:outlineLvl w:val="2"/>
-        <w:rPr>
-          <w:rFonts w:ascii="Times New Roman" w:hAnsi="Times New Roman" w:cs="Times New Roman"/>
-          <w:b/>
-          <w:sz w:val="26"/>
-          <w:szCs w:val="26"/>
-        </w:rPr>
-      </w:pPr>
-      <w:r>
-        <w:rPr>
-          <w:rFonts w:ascii="Times New Roman" w:hAnsi="Times New Roman" w:cs="Times New Roman"/>
-          <w:b/>
-          <w:sz w:val="26"/>
-          <w:szCs w:val="26"/>
-        </w:rPr>
         <w:t>2</w:t>
       </w:r>
       <w:r>
@@ -20769,7 +20769,6 @@
           <w:sz w:val="26"/>
           <w:szCs w:val="26"/>
         </w:rPr>
-        <w:lastRenderedPageBreak/>
         <w:t>2</w:t>
       </w:r>
       <w:r>
@@ -20807,6 +20806,7 @@
           <w:szCs w:val="26"/>
           <w:lang w:val="en-GB" w:eastAsia="en-GB"/>
         </w:rPr>
+        <w:lastRenderedPageBreak/>
         <w:drawing>
           <wp:anchor distT="0" distB="0" distL="114300" distR="114300" simplePos="0" relativeHeight="251711488" behindDoc="1" locked="0" layoutInCell="1" allowOverlap="1" wp14:anchorId="6A06A7E0" wp14:editId="1C6320DB">
             <wp:simplePos x="0" y="0"/>
@@ -21488,7 +21488,6 @@
           <w:sz w:val="26"/>
           <w:szCs w:val="26"/>
         </w:rPr>
-        <w:lastRenderedPageBreak/>
         <w:t>+ Bước 2: Chọn nút Thêm.</w:t>
       </w:r>
     </w:p>
@@ -21509,6 +21508,7 @@
           <w:sz w:val="26"/>
           <w:szCs w:val="26"/>
         </w:rPr>
+        <w:lastRenderedPageBreak/>
         <w:t>+ Bước 3: Nếu mã học kì = {1, 2}, tên môn = { Toán, Lý, Hóa, Sinh, Sử, Địa, Văn, Đạo Đức, Thể Dục } và 0 &lt;= Điểm &lt;= 10 thì thêm thành công. Ngược lại không thêm được.</w:t>
       </w:r>
     </w:p>
@@ -22110,6 +22110,7 @@
           <w:sz w:val="26"/>
           <w:szCs w:val="26"/>
         </w:rPr>
+        <w:lastRenderedPageBreak/>
         <w:t>Sửa bảng điểm môn học của học sinh:</w:t>
       </w:r>
     </w:p>
@@ -22881,7 +22882,6 @@
           <w:sz w:val="26"/>
           <w:szCs w:val="26"/>
         </w:rPr>
-        <w:lastRenderedPageBreak/>
         <w:t>Thuật toán xử lý:</w:t>
       </w:r>
     </w:p>
@@ -22902,6 +22902,7 @@
           <w:sz w:val="26"/>
           <w:szCs w:val="26"/>
         </w:rPr>
+        <w:lastRenderedPageBreak/>
         <w:t>+ Bước 1: Nhập Môn, Học kì, năm học.</w:t>
       </w:r>
     </w:p>
@@ -23748,7 +23749,6 @@
           <w:sz w:val="26"/>
           <w:szCs w:val="26"/>
         </w:rPr>
-        <w:lastRenderedPageBreak/>
         <w:t>Bước 3: Nếu có thay đổi thì sửa thành công. Ngược lại không sửa gì cả.</w:t>
       </w:r>
     </w:p>
@@ -23769,6 +23769,7 @@
           <w:sz w:val="26"/>
           <w:szCs w:val="26"/>
         </w:rPr>
+        <w:lastRenderedPageBreak/>
         <w:t>Bước 4: Nếu muốn sửa tiếp quay lại bước 2, ngược lại nhấn thoát để kết thúc.</w:t>
       </w:r>
     </w:p>
@@ -23808,10 +23809,10 @@
       </w:pPr>
       <w:r>
         <w:object w:dxaOrig="16328" w:dyaOrig="9105">
-          <v:shape id="_x0000_i1027" type="#_x0000_t75" style="width:512.85pt;height:285.95pt" o:ole="">
+          <v:shape id="_x0000_i1027" type="#_x0000_t75" style="width:513pt;height:285.75pt" o:ole="">
             <v:imagedata r:id="rId24" o:title=""/>
           </v:shape>
-          <o:OLEObject Type="Embed" ProgID="Visio.Drawing.15" ShapeID="_x0000_i1027" DrawAspect="Content" ObjectID="_1587228768" r:id="rId25"/>
+          <o:OLEObject Type="Embed" ProgID="Visio.Drawing.15" ShapeID="_x0000_i1027" DrawAspect="Content" ObjectID="_1587234207" r:id="rId25"/>
         </w:object>
       </w:r>
     </w:p>
@@ -24234,7 +24235,6 @@
           <w:sz w:val="26"/>
           <w:szCs w:val="26"/>
         </w:rPr>
-        <w:lastRenderedPageBreak/>
         <w:t>BANGDIEMMON(</w:t>
       </w:r>
       <w:r>
@@ -24302,6 +24302,7 @@
           <w:sz w:val="26"/>
           <w:szCs w:val="26"/>
         </w:rPr>
+        <w:lastRenderedPageBreak/>
         <w:t>BAOCAOTONGKETHOCKY</w:t>
       </w:r>
       <w:r>
@@ -24507,8 +24508,6 @@
           <w:szCs w:val="26"/>
         </w:rPr>
       </w:pPr>
-      <w:bookmarkStart w:id="0" w:name="_GoBack"/>
-      <w:bookmarkEnd w:id="0"/>
       <w:r>
         <w:rPr>
           <w:rFonts w:ascii="Times New Roman" w:hAnsi="Times New Roman" w:cs="Times New Roman"/>
@@ -24596,6 +24595,1454 @@
     </w:p>
     <w:p>
       <w:pPr>
+        <w:pStyle w:val="Heading2"/>
+        <w:rPr>
+          <w:rFonts w:ascii="Times New Roman" w:hAnsi="Times New Roman" w:cs="Times New Roman"/>
+          <w:b/>
+        </w:rPr>
+      </w:pPr>
+      <w:bookmarkStart w:id="0" w:name="_GoBack"/>
+      <w:bookmarkEnd w:id="0"/>
+      <w:r>
+        <w:rPr>
+          <w:rFonts w:ascii="Times New Roman" w:hAnsi="Times New Roman" w:cs="Times New Roman"/>
+          <w:b/>
+          <w:color w:val="000000" w:themeColor="text1"/>
+        </w:rPr>
+        <w:t xml:space="preserve">     </w:t>
+      </w:r>
+      <w:r>
+        <w:rPr>
+          <w:rFonts w:ascii="Times New Roman" w:hAnsi="Times New Roman" w:cs="Times New Roman"/>
+          <w:b/>
+          <w:color w:val="000000" w:themeColor="text1"/>
+        </w:rPr>
+        <w:t>3</w:t>
+      </w:r>
+      <w:r>
+        <w:rPr>
+          <w:rFonts w:ascii="Times New Roman" w:hAnsi="Times New Roman" w:cs="Times New Roman"/>
+        </w:rPr>
+        <w:t>.</w:t>
+      </w:r>
+      <w:r>
+        <w:t xml:space="preserve"> </w:t>
+      </w:r>
+      <w:r>
+        <w:rPr>
+          <w:rFonts w:ascii="Times New Roman" w:hAnsi="Times New Roman" w:cs="Times New Roman"/>
+          <w:b/>
+          <w:color w:val="000000" w:themeColor="text1"/>
+        </w:rPr>
+        <w:t>Thiết kế dữ liệu</w:t>
+      </w:r>
+    </w:p>
+    <w:p>
+      <w:pPr>
+        <w:pStyle w:val="ListParagraph"/>
+        <w:numPr>
+          <w:ilvl w:val="1"/>
+          <w:numId w:val="18"/>
+        </w:numPr>
+        <w:outlineLvl w:val="2"/>
+        <w:rPr>
+          <w:rFonts w:ascii="Times New Roman" w:hAnsi="Times New Roman" w:cs="Times New Roman"/>
+          <w:b/>
+          <w:sz w:val="26"/>
+          <w:szCs w:val="26"/>
+        </w:rPr>
+      </w:pPr>
+      <w:r>
+        <w:rPr>
+          <w:rFonts w:ascii="Times New Roman" w:hAnsi="Times New Roman" w:cs="Times New Roman"/>
+          <w:b/>
+          <w:sz w:val="26"/>
+          <w:szCs w:val="26"/>
+        </w:rPr>
+        <w:t>Sơ đồ RD cả hệ thống</w:t>
+      </w:r>
+    </w:p>
+    <w:p>
+      <w:pPr>
+        <w:outlineLvl w:val="2"/>
+        <w:rPr>
+          <w:rFonts w:ascii="Times New Roman" w:hAnsi="Times New Roman" w:cs="Times New Roman"/>
+          <w:b/>
+          <w:sz w:val="26"/>
+          <w:szCs w:val="26"/>
+        </w:rPr>
+      </w:pPr>
+      <w:r>
+        <w:rPr>
+          <w:rFonts w:ascii="Times New Roman" w:hAnsi="Times New Roman" w:cs="Times New Roman"/>
+          <w:b/>
+          <w:noProof/>
+          <w:sz w:val="26"/>
+          <w:szCs w:val="26"/>
+          <w:lang w:eastAsia="en-GB"/>
+        </w:rPr>
+        <w:drawing>
+          <wp:inline distT="0" distB="0" distL="0" distR="0" wp14:anchorId="2F08530A" wp14:editId="6D66777A">
+            <wp:extent cx="5731510" cy="2809240"/>
+            <wp:effectExtent l="0" t="0" r="2540" b="0"/>
+            <wp:docPr id="6" name="Picture 6"/>
+            <wp:cNvGraphicFramePr>
+              <a:graphicFrameLocks xmlns:a="http://schemas.openxmlformats.org/drawingml/2006/main" noChangeAspect="1"/>
+            </wp:cNvGraphicFramePr>
+            <a:graphic xmlns:a="http://schemas.openxmlformats.org/drawingml/2006/main">
+              <a:graphicData uri="http://schemas.openxmlformats.org/drawingml/2006/picture">
+                <pic:pic xmlns:pic="http://schemas.openxmlformats.org/drawingml/2006/picture">
+                  <pic:nvPicPr>
+                    <pic:cNvPr id="2" name="Diagram_QLHS.PNG"/>
+                    <pic:cNvPicPr/>
+                  </pic:nvPicPr>
+                  <pic:blipFill>
+                    <a:blip r:embed="rId26">
+                      <a:extLst>
+                        <a:ext uri="{28A0092B-C50C-407E-A947-70E740481C1C}">
+                          <a14:useLocalDpi xmlns:a14="http://schemas.microsoft.com/office/drawing/2010/main" val="0"/>
+                        </a:ext>
+                      </a:extLst>
+                    </a:blip>
+                    <a:stretch>
+                      <a:fillRect/>
+                    </a:stretch>
+                  </pic:blipFill>
+                  <pic:spPr>
+                    <a:xfrm>
+                      <a:off x="0" y="0"/>
+                      <a:ext cx="5731510" cy="2809240"/>
+                    </a:xfrm>
+                    <a:prstGeom prst="rect">
+                      <a:avLst/>
+                    </a:prstGeom>
+                  </pic:spPr>
+                </pic:pic>
+              </a:graphicData>
+            </a:graphic>
+          </wp:inline>
+        </w:drawing>
+      </w:r>
+    </w:p>
+    <w:p>
+      <w:pPr>
+        <w:pStyle w:val="ListParagraph"/>
+        <w:numPr>
+          <w:ilvl w:val="1"/>
+          <w:numId w:val="18"/>
+        </w:numPr>
+        <w:outlineLvl w:val="2"/>
+        <w:rPr>
+          <w:rFonts w:ascii="Times New Roman" w:hAnsi="Times New Roman" w:cs="Times New Roman"/>
+          <w:b/>
+          <w:sz w:val="26"/>
+          <w:szCs w:val="26"/>
+        </w:rPr>
+      </w:pPr>
+      <w:r>
+        <w:rPr>
+          <w:rFonts w:ascii="Times New Roman" w:hAnsi="Times New Roman" w:cs="Times New Roman"/>
+          <w:b/>
+          <w:sz w:val="26"/>
+          <w:szCs w:val="26"/>
+        </w:rPr>
+        <w:t xml:space="preserve"> Giải thích từng bảng, kiểu dữ liệ</w:t>
+      </w:r>
+      <w:r>
+        <w:rPr>
+          <w:rFonts w:ascii="Times New Roman" w:hAnsi="Times New Roman" w:cs="Times New Roman"/>
+          <w:b/>
+          <w:sz w:val="26"/>
+          <w:szCs w:val="26"/>
+        </w:rPr>
+        <w:t>u</w:t>
+      </w:r>
+    </w:p>
+    <w:p>
+      <w:pPr>
+        <w:pStyle w:val="ListParagraph"/>
+        <w:numPr>
+          <w:ilvl w:val="1"/>
+          <w:numId w:val="18"/>
+        </w:numPr>
+        <w:outlineLvl w:val="2"/>
+        <w:rPr>
+          <w:rFonts w:ascii="Times New Roman" w:hAnsi="Times New Roman" w:cs="Times New Roman"/>
+          <w:b/>
+          <w:sz w:val="26"/>
+          <w:szCs w:val="26"/>
+        </w:rPr>
+      </w:pPr>
+      <w:r>
+        <w:rPr>
+          <w:rFonts w:ascii="Times New Roman" w:hAnsi="Times New Roman" w:cs="Times New Roman"/>
+          <w:b/>
+          <w:sz w:val="26"/>
+          <w:szCs w:val="26"/>
+        </w:rPr>
+        <w:t>Khóa &amp; rang buộc toàn vẹn</w:t>
+      </w:r>
+    </w:p>
+    <w:p>
+      <w:pPr>
+        <w:pStyle w:val="ListParagraph"/>
+        <w:numPr>
+          <w:ilvl w:val="2"/>
+          <w:numId w:val="18"/>
+        </w:numPr>
+        <w:rPr>
+          <w:rFonts w:ascii="Times New Roman" w:hAnsi="Times New Roman" w:cs="Times New Roman"/>
+          <w:b/>
+          <w:sz w:val="26"/>
+          <w:szCs w:val="26"/>
+        </w:rPr>
+      </w:pPr>
+      <w:r>
+        <w:rPr>
+          <w:rFonts w:ascii="Times New Roman" w:hAnsi="Times New Roman" w:cs="Times New Roman"/>
+          <w:b/>
+          <w:sz w:val="26"/>
+          <w:szCs w:val="26"/>
+        </w:rPr>
+        <w:t>HOCSINH</w:t>
+      </w:r>
+    </w:p>
+    <w:p>
+      <w:pPr>
+        <w:pStyle w:val="ListParagraph"/>
+        <w:ind w:left="2160"/>
+        <w:rPr>
+          <w:rFonts w:ascii="Times New Roman" w:hAnsi="Times New Roman" w:cs="Times New Roman"/>
+          <w:b/>
+          <w:sz w:val="26"/>
+          <w:szCs w:val="26"/>
+        </w:rPr>
+      </w:pPr>
+      <w:r>
+        <w:rPr>
+          <w:rFonts w:ascii="Times New Roman" w:hAnsi="Times New Roman" w:cs="Times New Roman"/>
+          <w:b/>
+          <w:noProof/>
+          <w:sz w:val="26"/>
+          <w:szCs w:val="26"/>
+          <w:lang w:val="en-GB" w:eastAsia="en-GB"/>
+        </w:rPr>
+        <w:lastRenderedPageBreak/>
+        <w:drawing>
+          <wp:inline distT="0" distB="0" distL="0" distR="0" wp14:anchorId="0F028327" wp14:editId="6E6E1E25">
+            <wp:extent cx="3658111" cy="3553321"/>
+            <wp:effectExtent l="0" t="0" r="0" b="9525"/>
+            <wp:docPr id="23" name="Picture 23"/>
+            <wp:cNvGraphicFramePr>
+              <a:graphicFrameLocks xmlns:a="http://schemas.openxmlformats.org/drawingml/2006/main" noChangeAspect="1"/>
+            </wp:cNvGraphicFramePr>
+            <a:graphic xmlns:a="http://schemas.openxmlformats.org/drawingml/2006/main">
+              <a:graphicData uri="http://schemas.openxmlformats.org/drawingml/2006/picture">
+                <pic:pic xmlns:pic="http://schemas.openxmlformats.org/drawingml/2006/picture">
+                  <pic:nvPicPr>
+                    <pic:cNvPr id="3" name="HOCSINH.PNG"/>
+                    <pic:cNvPicPr/>
+                  </pic:nvPicPr>
+                  <pic:blipFill>
+                    <a:blip r:embed="rId27">
+                      <a:extLst>
+                        <a:ext uri="{28A0092B-C50C-407E-A947-70E740481C1C}">
+                          <a14:useLocalDpi xmlns:a14="http://schemas.microsoft.com/office/drawing/2010/main" val="0"/>
+                        </a:ext>
+                      </a:extLst>
+                    </a:blip>
+                    <a:stretch>
+                      <a:fillRect/>
+                    </a:stretch>
+                  </pic:blipFill>
+                  <pic:spPr>
+                    <a:xfrm>
+                      <a:off x="0" y="0"/>
+                      <a:ext cx="3658111" cy="3553321"/>
+                    </a:xfrm>
+                    <a:prstGeom prst="rect">
+                      <a:avLst/>
+                    </a:prstGeom>
+                  </pic:spPr>
+                </pic:pic>
+              </a:graphicData>
+            </a:graphic>
+          </wp:inline>
+        </w:drawing>
+      </w:r>
+    </w:p>
+    <w:p>
+      <w:pPr>
+        <w:pStyle w:val="ListParagraph"/>
+        <w:numPr>
+          <w:ilvl w:val="2"/>
+          <w:numId w:val="18"/>
+        </w:numPr>
+        <w:rPr>
+          <w:rFonts w:ascii="Times New Roman" w:hAnsi="Times New Roman" w:cs="Times New Roman"/>
+          <w:b/>
+          <w:sz w:val="26"/>
+          <w:szCs w:val="26"/>
+        </w:rPr>
+      </w:pPr>
+      <w:r>
+        <w:rPr>
+          <w:rFonts w:ascii="Times New Roman" w:hAnsi="Times New Roman" w:cs="Times New Roman"/>
+          <w:b/>
+          <w:sz w:val="26"/>
+          <w:szCs w:val="26"/>
+        </w:rPr>
+        <w:t>LOP</w:t>
+      </w:r>
+    </w:p>
+    <w:p>
+      <w:pPr>
+        <w:pStyle w:val="ListParagraph"/>
+        <w:ind w:left="2160"/>
+        <w:rPr>
+          <w:rFonts w:ascii="Times New Roman" w:hAnsi="Times New Roman" w:cs="Times New Roman"/>
+          <w:b/>
+          <w:sz w:val="26"/>
+          <w:szCs w:val="26"/>
+        </w:rPr>
+      </w:pPr>
+      <w:r>
+        <w:rPr>
+          <w:rFonts w:ascii="Times New Roman" w:hAnsi="Times New Roman" w:cs="Times New Roman"/>
+          <w:b/>
+          <w:noProof/>
+          <w:sz w:val="26"/>
+          <w:szCs w:val="26"/>
+          <w:lang w:val="en-GB" w:eastAsia="en-GB"/>
+        </w:rPr>
+        <w:drawing>
+          <wp:inline distT="0" distB="0" distL="0" distR="0" wp14:anchorId="11876D60" wp14:editId="137BC023">
+            <wp:extent cx="3715268" cy="1609950"/>
+            <wp:effectExtent l="0" t="0" r="0" b="9525"/>
+            <wp:docPr id="24" name="Picture 24"/>
+            <wp:cNvGraphicFramePr>
+              <a:graphicFrameLocks xmlns:a="http://schemas.openxmlformats.org/drawingml/2006/main" noChangeAspect="1"/>
+            </wp:cNvGraphicFramePr>
+            <a:graphic xmlns:a="http://schemas.openxmlformats.org/drawingml/2006/main">
+              <a:graphicData uri="http://schemas.openxmlformats.org/drawingml/2006/picture">
+                <pic:pic xmlns:pic="http://schemas.openxmlformats.org/drawingml/2006/picture">
+                  <pic:nvPicPr>
+                    <pic:cNvPr id="4" name="LOP.PNG"/>
+                    <pic:cNvPicPr/>
+                  </pic:nvPicPr>
+                  <pic:blipFill>
+                    <a:blip r:embed="rId28">
+                      <a:extLst>
+                        <a:ext uri="{28A0092B-C50C-407E-A947-70E740481C1C}">
+                          <a14:useLocalDpi xmlns:a14="http://schemas.microsoft.com/office/drawing/2010/main" val="0"/>
+                        </a:ext>
+                      </a:extLst>
+                    </a:blip>
+                    <a:stretch>
+                      <a:fillRect/>
+                    </a:stretch>
+                  </pic:blipFill>
+                  <pic:spPr>
+                    <a:xfrm>
+                      <a:off x="0" y="0"/>
+                      <a:ext cx="3715268" cy="1609950"/>
+                    </a:xfrm>
+                    <a:prstGeom prst="rect">
+                      <a:avLst/>
+                    </a:prstGeom>
+                  </pic:spPr>
+                </pic:pic>
+              </a:graphicData>
+            </a:graphic>
+          </wp:inline>
+        </w:drawing>
+      </w:r>
+    </w:p>
+    <w:p>
+      <w:pPr>
+        <w:pStyle w:val="ListParagraph"/>
+        <w:numPr>
+          <w:ilvl w:val="2"/>
+          <w:numId w:val="18"/>
+        </w:numPr>
+        <w:rPr>
+          <w:rFonts w:ascii="Times New Roman" w:hAnsi="Times New Roman" w:cs="Times New Roman"/>
+          <w:b/>
+          <w:sz w:val="26"/>
+          <w:szCs w:val="26"/>
+        </w:rPr>
+      </w:pPr>
+      <w:r>
+        <w:rPr>
+          <w:rFonts w:ascii="Times New Roman" w:hAnsi="Times New Roman" w:cs="Times New Roman"/>
+          <w:b/>
+          <w:sz w:val="26"/>
+          <w:szCs w:val="26"/>
+        </w:rPr>
+        <w:t>KHOI</w:t>
+      </w:r>
+    </w:p>
+    <w:p>
+      <w:pPr>
+        <w:pStyle w:val="ListParagraph"/>
+        <w:ind w:left="2160"/>
+        <w:rPr>
+          <w:rFonts w:ascii="Times New Roman" w:hAnsi="Times New Roman" w:cs="Times New Roman"/>
+          <w:b/>
+          <w:sz w:val="26"/>
+          <w:szCs w:val="26"/>
+        </w:rPr>
+      </w:pPr>
+      <w:r>
+        <w:rPr>
+          <w:rFonts w:ascii="Times New Roman" w:hAnsi="Times New Roman" w:cs="Times New Roman"/>
+          <w:b/>
+          <w:noProof/>
+          <w:sz w:val="26"/>
+          <w:szCs w:val="26"/>
+          <w:lang w:val="en-GB" w:eastAsia="en-GB"/>
+        </w:rPr>
+        <w:drawing>
+          <wp:inline distT="0" distB="0" distL="0" distR="0" wp14:anchorId="0D86C467" wp14:editId="0629540D">
+            <wp:extent cx="3658111" cy="962159"/>
+            <wp:effectExtent l="0" t="0" r="0" b="9525"/>
+            <wp:docPr id="5" name="Picture 5"/>
+            <wp:cNvGraphicFramePr>
+              <a:graphicFrameLocks xmlns:a="http://schemas.openxmlformats.org/drawingml/2006/main" noChangeAspect="1"/>
+            </wp:cNvGraphicFramePr>
+            <a:graphic xmlns:a="http://schemas.openxmlformats.org/drawingml/2006/main">
+              <a:graphicData uri="http://schemas.openxmlformats.org/drawingml/2006/picture">
+                <pic:pic xmlns:pic="http://schemas.openxmlformats.org/drawingml/2006/picture">
+                  <pic:nvPicPr>
+                    <pic:cNvPr id="5" name="KHOI.PNG"/>
+                    <pic:cNvPicPr/>
+                  </pic:nvPicPr>
+                  <pic:blipFill>
+                    <a:blip r:embed="rId29">
+                      <a:extLst>
+                        <a:ext uri="{28A0092B-C50C-407E-A947-70E740481C1C}">
+                          <a14:useLocalDpi xmlns:a14="http://schemas.microsoft.com/office/drawing/2010/main" val="0"/>
+                        </a:ext>
+                      </a:extLst>
+                    </a:blip>
+                    <a:stretch>
+                      <a:fillRect/>
+                    </a:stretch>
+                  </pic:blipFill>
+                  <pic:spPr>
+                    <a:xfrm>
+                      <a:off x="0" y="0"/>
+                      <a:ext cx="3658111" cy="962159"/>
+                    </a:xfrm>
+                    <a:prstGeom prst="rect">
+                      <a:avLst/>
+                    </a:prstGeom>
+                  </pic:spPr>
+                </pic:pic>
+              </a:graphicData>
+            </a:graphic>
+          </wp:inline>
+        </w:drawing>
+      </w:r>
+    </w:p>
+    <w:p>
+      <w:pPr>
+        <w:pStyle w:val="ListParagraph"/>
+        <w:numPr>
+          <w:ilvl w:val="2"/>
+          <w:numId w:val="18"/>
+        </w:numPr>
+        <w:rPr>
+          <w:rFonts w:ascii="Times New Roman" w:hAnsi="Times New Roman" w:cs="Times New Roman"/>
+          <w:b/>
+          <w:sz w:val="26"/>
+          <w:szCs w:val="26"/>
+        </w:rPr>
+      </w:pPr>
+      <w:r>
+        <w:rPr>
+          <w:rFonts w:ascii="Times New Roman" w:hAnsi="Times New Roman" w:cs="Times New Roman"/>
+          <w:b/>
+          <w:sz w:val="26"/>
+          <w:szCs w:val="26"/>
+        </w:rPr>
+        <w:t>HOCKY</w:t>
+      </w:r>
+    </w:p>
+    <w:p>
+      <w:pPr>
+        <w:pStyle w:val="ListParagraph"/>
+        <w:ind w:left="2160"/>
+        <w:rPr>
+          <w:rFonts w:ascii="Times New Roman" w:hAnsi="Times New Roman" w:cs="Times New Roman"/>
+          <w:b/>
+          <w:sz w:val="26"/>
+          <w:szCs w:val="26"/>
+        </w:rPr>
+      </w:pPr>
+      <w:r>
+        <w:rPr>
+          <w:rFonts w:ascii="Times New Roman" w:hAnsi="Times New Roman" w:cs="Times New Roman"/>
+          <w:b/>
+          <w:noProof/>
+          <w:sz w:val="26"/>
+          <w:szCs w:val="26"/>
+          <w:lang w:val="en-GB" w:eastAsia="en-GB"/>
+        </w:rPr>
+        <w:drawing>
+          <wp:inline distT="0" distB="0" distL="0" distR="0" wp14:anchorId="7A8A25C6" wp14:editId="20D81FD5">
+            <wp:extent cx="3686689" cy="1152686"/>
+            <wp:effectExtent l="0" t="0" r="0" b="9525"/>
+            <wp:docPr id="25" name="Picture 25"/>
+            <wp:cNvGraphicFramePr>
+              <a:graphicFrameLocks xmlns:a="http://schemas.openxmlformats.org/drawingml/2006/main" noChangeAspect="1"/>
+            </wp:cNvGraphicFramePr>
+            <a:graphic xmlns:a="http://schemas.openxmlformats.org/drawingml/2006/main">
+              <a:graphicData uri="http://schemas.openxmlformats.org/drawingml/2006/picture">
+                <pic:pic xmlns:pic="http://schemas.openxmlformats.org/drawingml/2006/picture">
+                  <pic:nvPicPr>
+                    <pic:cNvPr id="18" name="HOCKY1.PNG"/>
+                    <pic:cNvPicPr/>
+                  </pic:nvPicPr>
+                  <pic:blipFill>
+                    <a:blip r:embed="rId30">
+                      <a:extLst>
+                        <a:ext uri="{28A0092B-C50C-407E-A947-70E740481C1C}">
+                          <a14:useLocalDpi xmlns:a14="http://schemas.microsoft.com/office/drawing/2010/main" val="0"/>
+                        </a:ext>
+                      </a:extLst>
+                    </a:blip>
+                    <a:stretch>
+                      <a:fillRect/>
+                    </a:stretch>
+                  </pic:blipFill>
+                  <pic:spPr>
+                    <a:xfrm>
+                      <a:off x="0" y="0"/>
+                      <a:ext cx="3686689" cy="1152686"/>
+                    </a:xfrm>
+                    <a:prstGeom prst="rect">
+                      <a:avLst/>
+                    </a:prstGeom>
+                  </pic:spPr>
+                </pic:pic>
+              </a:graphicData>
+            </a:graphic>
+          </wp:inline>
+        </w:drawing>
+      </w:r>
+    </w:p>
+    <w:p>
+      <w:pPr>
+        <w:pStyle w:val="ListParagraph"/>
+        <w:numPr>
+          <w:ilvl w:val="2"/>
+          <w:numId w:val="18"/>
+        </w:numPr>
+        <w:rPr>
+          <w:rFonts w:ascii="Times New Roman" w:hAnsi="Times New Roman" w:cs="Times New Roman"/>
+          <w:b/>
+          <w:sz w:val="26"/>
+          <w:szCs w:val="26"/>
+        </w:rPr>
+      </w:pPr>
+      <w:r>
+        <w:rPr>
+          <w:rFonts w:ascii="Times New Roman" w:hAnsi="Times New Roman" w:cs="Times New Roman"/>
+          <w:b/>
+          <w:sz w:val="26"/>
+          <w:szCs w:val="26"/>
+        </w:rPr>
+        <w:t>NAMHOC</w:t>
+      </w:r>
+    </w:p>
+    <w:p>
+      <w:pPr>
+        <w:pStyle w:val="ListParagraph"/>
+        <w:ind w:left="2160"/>
+        <w:rPr>
+          <w:rFonts w:ascii="Times New Roman" w:hAnsi="Times New Roman" w:cs="Times New Roman"/>
+          <w:b/>
+          <w:sz w:val="26"/>
+          <w:szCs w:val="26"/>
+        </w:rPr>
+      </w:pPr>
+      <w:r>
+        <w:rPr>
+          <w:rFonts w:ascii="Times New Roman" w:hAnsi="Times New Roman" w:cs="Times New Roman"/>
+          <w:b/>
+          <w:noProof/>
+          <w:sz w:val="26"/>
+          <w:szCs w:val="26"/>
+          <w:lang w:val="en-GB" w:eastAsia="en-GB"/>
+        </w:rPr>
+        <w:lastRenderedPageBreak/>
+        <w:drawing>
+          <wp:inline distT="0" distB="0" distL="0" distR="0" wp14:anchorId="1E49EE72" wp14:editId="154D4A82">
+            <wp:extent cx="3743847" cy="1076475"/>
+            <wp:effectExtent l="0" t="0" r="9525" b="9525"/>
+            <wp:docPr id="26" name="Picture 26"/>
+            <wp:cNvGraphicFramePr>
+              <a:graphicFrameLocks xmlns:a="http://schemas.openxmlformats.org/drawingml/2006/main" noChangeAspect="1"/>
+            </wp:cNvGraphicFramePr>
+            <a:graphic xmlns:a="http://schemas.openxmlformats.org/drawingml/2006/main">
+              <a:graphicData uri="http://schemas.openxmlformats.org/drawingml/2006/picture">
+                <pic:pic xmlns:pic="http://schemas.openxmlformats.org/drawingml/2006/picture">
+                  <pic:nvPicPr>
+                    <pic:cNvPr id="7" name="NAMHOC.PNG"/>
+                    <pic:cNvPicPr/>
+                  </pic:nvPicPr>
+                  <pic:blipFill>
+                    <a:blip r:embed="rId31">
+                      <a:extLst>
+                        <a:ext uri="{28A0092B-C50C-407E-A947-70E740481C1C}">
+                          <a14:useLocalDpi xmlns:a14="http://schemas.microsoft.com/office/drawing/2010/main" val="0"/>
+                        </a:ext>
+                      </a:extLst>
+                    </a:blip>
+                    <a:stretch>
+                      <a:fillRect/>
+                    </a:stretch>
+                  </pic:blipFill>
+                  <pic:spPr>
+                    <a:xfrm>
+                      <a:off x="0" y="0"/>
+                      <a:ext cx="3743847" cy="1076475"/>
+                    </a:xfrm>
+                    <a:prstGeom prst="rect">
+                      <a:avLst/>
+                    </a:prstGeom>
+                  </pic:spPr>
+                </pic:pic>
+              </a:graphicData>
+            </a:graphic>
+          </wp:inline>
+        </w:drawing>
+      </w:r>
+    </w:p>
+    <w:p>
+      <w:pPr>
+        <w:pStyle w:val="ListParagraph"/>
+        <w:numPr>
+          <w:ilvl w:val="2"/>
+          <w:numId w:val="18"/>
+        </w:numPr>
+        <w:rPr>
+          <w:rFonts w:ascii="Times New Roman" w:hAnsi="Times New Roman" w:cs="Times New Roman"/>
+          <w:b/>
+          <w:sz w:val="26"/>
+          <w:szCs w:val="26"/>
+        </w:rPr>
+      </w:pPr>
+      <w:r>
+        <w:rPr>
+          <w:rFonts w:ascii="Times New Roman" w:hAnsi="Times New Roman" w:cs="Times New Roman"/>
+          <w:b/>
+          <w:sz w:val="26"/>
+          <w:szCs w:val="26"/>
+        </w:rPr>
+        <w:t>MON</w:t>
+      </w:r>
+    </w:p>
+    <w:p>
+      <w:pPr>
+        <w:pStyle w:val="ListParagraph"/>
+        <w:ind w:left="2160"/>
+        <w:rPr>
+          <w:rFonts w:ascii="Times New Roman" w:hAnsi="Times New Roman" w:cs="Times New Roman"/>
+          <w:b/>
+          <w:sz w:val="26"/>
+          <w:szCs w:val="26"/>
+        </w:rPr>
+      </w:pPr>
+      <w:r>
+        <w:rPr>
+          <w:rFonts w:ascii="Times New Roman" w:hAnsi="Times New Roman" w:cs="Times New Roman"/>
+          <w:b/>
+          <w:noProof/>
+          <w:sz w:val="26"/>
+          <w:szCs w:val="26"/>
+          <w:lang w:val="en-GB" w:eastAsia="en-GB"/>
+        </w:rPr>
+        <w:drawing>
+          <wp:inline distT="0" distB="0" distL="0" distR="0" wp14:anchorId="51300E74" wp14:editId="3BA75EF1">
+            <wp:extent cx="3743847" cy="1076475"/>
+            <wp:effectExtent l="0" t="0" r="9525" b="9525"/>
+            <wp:docPr id="27" name="Picture 27"/>
+            <wp:cNvGraphicFramePr>
+              <a:graphicFrameLocks xmlns:a="http://schemas.openxmlformats.org/drawingml/2006/main" noChangeAspect="1"/>
+            </wp:cNvGraphicFramePr>
+            <a:graphic xmlns:a="http://schemas.openxmlformats.org/drawingml/2006/main">
+              <a:graphicData uri="http://schemas.openxmlformats.org/drawingml/2006/picture">
+                <pic:pic xmlns:pic="http://schemas.openxmlformats.org/drawingml/2006/picture">
+                  <pic:nvPicPr>
+                    <pic:cNvPr id="8" name="NAMHOC.PNG"/>
+                    <pic:cNvPicPr/>
+                  </pic:nvPicPr>
+                  <pic:blipFill>
+                    <a:blip r:embed="rId31">
+                      <a:extLst>
+                        <a:ext uri="{28A0092B-C50C-407E-A947-70E740481C1C}">
+                          <a14:useLocalDpi xmlns:a14="http://schemas.microsoft.com/office/drawing/2010/main" val="0"/>
+                        </a:ext>
+                      </a:extLst>
+                    </a:blip>
+                    <a:stretch>
+                      <a:fillRect/>
+                    </a:stretch>
+                  </pic:blipFill>
+                  <pic:spPr>
+                    <a:xfrm>
+                      <a:off x="0" y="0"/>
+                      <a:ext cx="3743847" cy="1076475"/>
+                    </a:xfrm>
+                    <a:prstGeom prst="rect">
+                      <a:avLst/>
+                    </a:prstGeom>
+                  </pic:spPr>
+                </pic:pic>
+              </a:graphicData>
+            </a:graphic>
+          </wp:inline>
+        </w:drawing>
+      </w:r>
+    </w:p>
+    <w:p>
+      <w:pPr>
+        <w:pStyle w:val="ListParagraph"/>
+        <w:numPr>
+          <w:ilvl w:val="2"/>
+          <w:numId w:val="18"/>
+        </w:numPr>
+        <w:rPr>
+          <w:rFonts w:ascii="Times New Roman" w:hAnsi="Times New Roman" w:cs="Times New Roman"/>
+          <w:b/>
+          <w:sz w:val="26"/>
+          <w:szCs w:val="26"/>
+        </w:rPr>
+      </w:pPr>
+      <w:r>
+        <w:rPr>
+          <w:rFonts w:ascii="Times New Roman" w:hAnsi="Times New Roman" w:cs="Times New Roman"/>
+          <w:b/>
+          <w:sz w:val="26"/>
+          <w:szCs w:val="26"/>
+        </w:rPr>
+        <w:t>QUATRINHHOC</w:t>
+      </w:r>
+    </w:p>
+    <w:p>
+      <w:pPr>
+        <w:pStyle w:val="ListParagraph"/>
+        <w:ind w:left="2160"/>
+        <w:rPr>
+          <w:rFonts w:ascii="Times New Roman" w:hAnsi="Times New Roman" w:cs="Times New Roman"/>
+          <w:b/>
+          <w:sz w:val="26"/>
+          <w:szCs w:val="26"/>
+        </w:rPr>
+      </w:pPr>
+      <w:r>
+        <w:rPr>
+          <w:rFonts w:ascii="Times New Roman" w:hAnsi="Times New Roman" w:cs="Times New Roman"/>
+          <w:b/>
+          <w:noProof/>
+          <w:sz w:val="26"/>
+          <w:szCs w:val="26"/>
+          <w:lang w:val="en-GB" w:eastAsia="en-GB"/>
+        </w:rPr>
+        <w:drawing>
+          <wp:inline distT="0" distB="0" distL="0" distR="0" wp14:anchorId="1EF2257C" wp14:editId="4A94C908">
+            <wp:extent cx="3629532" cy="1571844"/>
+            <wp:effectExtent l="0" t="0" r="9525" b="0"/>
+            <wp:docPr id="9" name="Picture 9"/>
+            <wp:cNvGraphicFramePr>
+              <a:graphicFrameLocks xmlns:a="http://schemas.openxmlformats.org/drawingml/2006/main" noChangeAspect="1"/>
+            </wp:cNvGraphicFramePr>
+            <a:graphic xmlns:a="http://schemas.openxmlformats.org/drawingml/2006/main">
+              <a:graphicData uri="http://schemas.openxmlformats.org/drawingml/2006/picture">
+                <pic:pic xmlns:pic="http://schemas.openxmlformats.org/drawingml/2006/picture">
+                  <pic:nvPicPr>
+                    <pic:cNvPr id="9" name="QUATRINHHOC.PNG"/>
+                    <pic:cNvPicPr/>
+                  </pic:nvPicPr>
+                  <pic:blipFill>
+                    <a:blip r:embed="rId32">
+                      <a:extLst>
+                        <a:ext uri="{28A0092B-C50C-407E-A947-70E740481C1C}">
+                          <a14:useLocalDpi xmlns:a14="http://schemas.microsoft.com/office/drawing/2010/main" val="0"/>
+                        </a:ext>
+                      </a:extLst>
+                    </a:blip>
+                    <a:stretch>
+                      <a:fillRect/>
+                    </a:stretch>
+                  </pic:blipFill>
+                  <pic:spPr>
+                    <a:xfrm>
+                      <a:off x="0" y="0"/>
+                      <a:ext cx="3629532" cy="1571844"/>
+                    </a:xfrm>
+                    <a:prstGeom prst="rect">
+                      <a:avLst/>
+                    </a:prstGeom>
+                  </pic:spPr>
+                </pic:pic>
+              </a:graphicData>
+            </a:graphic>
+          </wp:inline>
+        </w:drawing>
+      </w:r>
+    </w:p>
+    <w:p>
+      <w:pPr>
+        <w:pStyle w:val="ListParagraph"/>
+        <w:numPr>
+          <w:ilvl w:val="2"/>
+          <w:numId w:val="18"/>
+        </w:numPr>
+        <w:rPr>
+          <w:rFonts w:ascii="Times New Roman" w:hAnsi="Times New Roman" w:cs="Times New Roman"/>
+          <w:b/>
+          <w:sz w:val="26"/>
+          <w:szCs w:val="26"/>
+        </w:rPr>
+      </w:pPr>
+      <w:r>
+        <w:rPr>
+          <w:rFonts w:ascii="Times New Roman" w:hAnsi="Times New Roman" w:cs="Times New Roman"/>
+          <w:b/>
+          <w:sz w:val="26"/>
+          <w:szCs w:val="26"/>
+        </w:rPr>
+        <w:t>HINHTHUCKIEMTRA</w:t>
+      </w:r>
+    </w:p>
+    <w:p>
+      <w:pPr>
+        <w:pStyle w:val="ListParagraph"/>
+        <w:ind w:left="2160"/>
+        <w:rPr>
+          <w:rFonts w:ascii="Times New Roman" w:hAnsi="Times New Roman" w:cs="Times New Roman"/>
+          <w:b/>
+          <w:sz w:val="26"/>
+          <w:szCs w:val="26"/>
+        </w:rPr>
+      </w:pPr>
+      <w:r>
+        <w:rPr>
+          <w:rFonts w:ascii="Times New Roman" w:hAnsi="Times New Roman" w:cs="Times New Roman"/>
+          <w:b/>
+          <w:noProof/>
+          <w:sz w:val="26"/>
+          <w:szCs w:val="26"/>
+          <w:lang w:val="en-GB" w:eastAsia="en-GB"/>
+        </w:rPr>
+        <w:drawing>
+          <wp:inline distT="0" distB="0" distL="0" distR="0" wp14:anchorId="48F12095" wp14:editId="657BC473">
+            <wp:extent cx="3696216" cy="1152686"/>
+            <wp:effectExtent l="0" t="0" r="0" b="9525"/>
+            <wp:docPr id="10" name="Picture 10"/>
+            <wp:cNvGraphicFramePr>
+              <a:graphicFrameLocks xmlns:a="http://schemas.openxmlformats.org/drawingml/2006/main" noChangeAspect="1"/>
+            </wp:cNvGraphicFramePr>
+            <a:graphic xmlns:a="http://schemas.openxmlformats.org/drawingml/2006/main">
+              <a:graphicData uri="http://schemas.openxmlformats.org/drawingml/2006/picture">
+                <pic:pic xmlns:pic="http://schemas.openxmlformats.org/drawingml/2006/picture">
+                  <pic:nvPicPr>
+                    <pic:cNvPr id="10" name="HINHTHUCKIEMTRA.PNG"/>
+                    <pic:cNvPicPr/>
+                  </pic:nvPicPr>
+                  <pic:blipFill>
+                    <a:blip r:embed="rId33">
+                      <a:extLst>
+                        <a:ext uri="{28A0092B-C50C-407E-A947-70E740481C1C}">
+                          <a14:useLocalDpi xmlns:a14="http://schemas.microsoft.com/office/drawing/2010/main" val="0"/>
+                        </a:ext>
+                      </a:extLst>
+                    </a:blip>
+                    <a:stretch>
+                      <a:fillRect/>
+                    </a:stretch>
+                  </pic:blipFill>
+                  <pic:spPr>
+                    <a:xfrm>
+                      <a:off x="0" y="0"/>
+                      <a:ext cx="3696216" cy="1152686"/>
+                    </a:xfrm>
+                    <a:prstGeom prst="rect">
+                      <a:avLst/>
+                    </a:prstGeom>
+                  </pic:spPr>
+                </pic:pic>
+              </a:graphicData>
+            </a:graphic>
+          </wp:inline>
+        </w:drawing>
+      </w:r>
+    </w:p>
+    <w:p>
+      <w:pPr>
+        <w:pStyle w:val="ListParagraph"/>
+        <w:numPr>
+          <w:ilvl w:val="2"/>
+          <w:numId w:val="18"/>
+        </w:numPr>
+        <w:rPr>
+          <w:rFonts w:ascii="Times New Roman" w:hAnsi="Times New Roman" w:cs="Times New Roman"/>
+          <w:b/>
+          <w:sz w:val="26"/>
+          <w:szCs w:val="26"/>
+        </w:rPr>
+      </w:pPr>
+      <w:r>
+        <w:rPr>
+          <w:rFonts w:ascii="Times New Roman" w:hAnsi="Times New Roman" w:cs="Times New Roman"/>
+          <w:b/>
+          <w:sz w:val="26"/>
+          <w:szCs w:val="26"/>
+        </w:rPr>
+        <w:t>CHITIETBANGDIEMMON</w:t>
+      </w:r>
+    </w:p>
+    <w:p>
+      <w:pPr>
+        <w:pStyle w:val="ListParagraph"/>
+        <w:ind w:left="2160"/>
+        <w:rPr>
+          <w:rFonts w:ascii="Times New Roman" w:hAnsi="Times New Roman" w:cs="Times New Roman"/>
+          <w:b/>
+          <w:sz w:val="26"/>
+          <w:szCs w:val="26"/>
+        </w:rPr>
+      </w:pPr>
+      <w:r>
+        <w:rPr>
+          <w:rFonts w:ascii="Times New Roman" w:hAnsi="Times New Roman" w:cs="Times New Roman"/>
+          <w:b/>
+          <w:noProof/>
+          <w:sz w:val="26"/>
+          <w:szCs w:val="26"/>
+          <w:lang w:val="en-GB" w:eastAsia="en-GB"/>
+        </w:rPr>
+        <w:drawing>
+          <wp:inline distT="0" distB="0" distL="0" distR="0" wp14:anchorId="582C6530" wp14:editId="3A32D47B">
+            <wp:extent cx="3705742" cy="1286054"/>
+            <wp:effectExtent l="0" t="0" r="9525" b="9525"/>
+            <wp:docPr id="11" name="Picture 11"/>
+            <wp:cNvGraphicFramePr>
+              <a:graphicFrameLocks xmlns:a="http://schemas.openxmlformats.org/drawingml/2006/main" noChangeAspect="1"/>
+            </wp:cNvGraphicFramePr>
+            <a:graphic xmlns:a="http://schemas.openxmlformats.org/drawingml/2006/main">
+              <a:graphicData uri="http://schemas.openxmlformats.org/drawingml/2006/picture">
+                <pic:pic xmlns:pic="http://schemas.openxmlformats.org/drawingml/2006/picture">
+                  <pic:nvPicPr>
+                    <pic:cNvPr id="11" name="CHITIETBANGDIEMMON.PNG"/>
+                    <pic:cNvPicPr/>
+                  </pic:nvPicPr>
+                  <pic:blipFill>
+                    <a:blip r:embed="rId34">
+                      <a:extLst>
+                        <a:ext uri="{28A0092B-C50C-407E-A947-70E740481C1C}">
+                          <a14:useLocalDpi xmlns:a14="http://schemas.microsoft.com/office/drawing/2010/main" val="0"/>
+                        </a:ext>
+                      </a:extLst>
+                    </a:blip>
+                    <a:stretch>
+                      <a:fillRect/>
+                    </a:stretch>
+                  </pic:blipFill>
+                  <pic:spPr>
+                    <a:xfrm>
+                      <a:off x="0" y="0"/>
+                      <a:ext cx="3705742" cy="1286054"/>
+                    </a:xfrm>
+                    <a:prstGeom prst="rect">
+                      <a:avLst/>
+                    </a:prstGeom>
+                  </pic:spPr>
+                </pic:pic>
+              </a:graphicData>
+            </a:graphic>
+          </wp:inline>
+        </w:drawing>
+      </w:r>
+    </w:p>
+    <w:p>
+      <w:pPr>
+        <w:pStyle w:val="ListParagraph"/>
+        <w:numPr>
+          <w:ilvl w:val="2"/>
+          <w:numId w:val="18"/>
+        </w:numPr>
+        <w:rPr>
+          <w:rFonts w:ascii="Times New Roman" w:hAnsi="Times New Roman" w:cs="Times New Roman"/>
+          <w:b/>
+          <w:sz w:val="26"/>
+          <w:szCs w:val="26"/>
+        </w:rPr>
+      </w:pPr>
+      <w:r>
+        <w:rPr>
+          <w:rFonts w:ascii="Times New Roman" w:hAnsi="Times New Roman" w:cs="Times New Roman"/>
+          <w:b/>
+          <w:sz w:val="26"/>
+          <w:szCs w:val="26"/>
+        </w:rPr>
+        <w:t>BANGDIEMMON</w:t>
+      </w:r>
+    </w:p>
+    <w:p>
+      <w:pPr>
+        <w:pStyle w:val="ListParagraph"/>
+        <w:ind w:left="2160"/>
+        <w:rPr>
+          <w:rFonts w:ascii="Times New Roman" w:hAnsi="Times New Roman" w:cs="Times New Roman"/>
+          <w:b/>
+          <w:sz w:val="26"/>
+          <w:szCs w:val="26"/>
+        </w:rPr>
+      </w:pPr>
+      <w:r>
+        <w:rPr>
+          <w:rFonts w:ascii="Times New Roman" w:hAnsi="Times New Roman" w:cs="Times New Roman"/>
+          <w:b/>
+          <w:noProof/>
+          <w:sz w:val="26"/>
+          <w:szCs w:val="26"/>
+          <w:lang w:val="en-GB" w:eastAsia="en-GB"/>
+        </w:rPr>
+        <w:lastRenderedPageBreak/>
+        <w:drawing>
+          <wp:inline distT="0" distB="0" distL="0" distR="0" wp14:anchorId="4B0E37B1" wp14:editId="7B7B664D">
+            <wp:extent cx="3677163" cy="1409897"/>
+            <wp:effectExtent l="0" t="0" r="0" b="0"/>
+            <wp:docPr id="28" name="Picture 28"/>
+            <wp:cNvGraphicFramePr>
+              <a:graphicFrameLocks xmlns:a="http://schemas.openxmlformats.org/drawingml/2006/main" noChangeAspect="1"/>
+            </wp:cNvGraphicFramePr>
+            <a:graphic xmlns:a="http://schemas.openxmlformats.org/drawingml/2006/main">
+              <a:graphicData uri="http://schemas.openxmlformats.org/drawingml/2006/picture">
+                <pic:pic xmlns:pic="http://schemas.openxmlformats.org/drawingml/2006/picture">
+                  <pic:nvPicPr>
+                    <pic:cNvPr id="12" name="BANGDIEMMON.PNG"/>
+                    <pic:cNvPicPr/>
+                  </pic:nvPicPr>
+                  <pic:blipFill>
+                    <a:blip r:embed="rId35">
+                      <a:extLst>
+                        <a:ext uri="{28A0092B-C50C-407E-A947-70E740481C1C}">
+                          <a14:useLocalDpi xmlns:a14="http://schemas.microsoft.com/office/drawing/2010/main" val="0"/>
+                        </a:ext>
+                      </a:extLst>
+                    </a:blip>
+                    <a:stretch>
+                      <a:fillRect/>
+                    </a:stretch>
+                  </pic:blipFill>
+                  <pic:spPr>
+                    <a:xfrm>
+                      <a:off x="0" y="0"/>
+                      <a:ext cx="3677163" cy="1409897"/>
+                    </a:xfrm>
+                    <a:prstGeom prst="rect">
+                      <a:avLst/>
+                    </a:prstGeom>
+                  </pic:spPr>
+                </pic:pic>
+              </a:graphicData>
+            </a:graphic>
+          </wp:inline>
+        </w:drawing>
+      </w:r>
+    </w:p>
+    <w:p>
+      <w:pPr>
+        <w:pStyle w:val="ListParagraph"/>
+        <w:numPr>
+          <w:ilvl w:val="2"/>
+          <w:numId w:val="18"/>
+        </w:numPr>
+        <w:rPr>
+          <w:rFonts w:ascii="Times New Roman" w:hAnsi="Times New Roman" w:cs="Times New Roman"/>
+          <w:b/>
+          <w:sz w:val="26"/>
+          <w:szCs w:val="26"/>
+        </w:rPr>
+      </w:pPr>
+      <w:r>
+        <w:rPr>
+          <w:rFonts w:ascii="Times New Roman" w:hAnsi="Times New Roman" w:cs="Times New Roman"/>
+          <w:b/>
+          <w:sz w:val="26"/>
+          <w:szCs w:val="26"/>
+        </w:rPr>
+        <w:t>BAOCAOTONGKETHOCKY</w:t>
+      </w:r>
+    </w:p>
+    <w:p>
+      <w:pPr>
+        <w:pStyle w:val="ListParagraph"/>
+        <w:ind w:left="2160"/>
+        <w:rPr>
+          <w:rFonts w:ascii="Times New Roman" w:hAnsi="Times New Roman" w:cs="Times New Roman"/>
+          <w:b/>
+          <w:sz w:val="26"/>
+          <w:szCs w:val="26"/>
+        </w:rPr>
+      </w:pPr>
+      <w:r>
+        <w:rPr>
+          <w:rFonts w:ascii="Times New Roman" w:hAnsi="Times New Roman" w:cs="Times New Roman"/>
+          <w:b/>
+          <w:noProof/>
+          <w:sz w:val="26"/>
+          <w:szCs w:val="26"/>
+          <w:lang w:val="en-GB" w:eastAsia="en-GB"/>
+        </w:rPr>
+        <w:drawing>
+          <wp:inline distT="0" distB="0" distL="0" distR="0" wp14:anchorId="4810927B" wp14:editId="3ED051EC">
+            <wp:extent cx="3677163" cy="1362265"/>
+            <wp:effectExtent l="0" t="0" r="0" b="9525"/>
+            <wp:docPr id="35" name="Picture 35"/>
+            <wp:cNvGraphicFramePr>
+              <a:graphicFrameLocks xmlns:a="http://schemas.openxmlformats.org/drawingml/2006/main" noChangeAspect="1"/>
+            </wp:cNvGraphicFramePr>
+            <a:graphic xmlns:a="http://schemas.openxmlformats.org/drawingml/2006/main">
+              <a:graphicData uri="http://schemas.openxmlformats.org/drawingml/2006/picture">
+                <pic:pic xmlns:pic="http://schemas.openxmlformats.org/drawingml/2006/picture">
+                  <pic:nvPicPr>
+                    <pic:cNvPr id="13" name="BAOCAOTONGKETHOCKY.PNG"/>
+                    <pic:cNvPicPr/>
+                  </pic:nvPicPr>
+                  <pic:blipFill>
+                    <a:blip r:embed="rId36">
+                      <a:extLst>
+                        <a:ext uri="{28A0092B-C50C-407E-A947-70E740481C1C}">
+                          <a14:useLocalDpi xmlns:a14="http://schemas.microsoft.com/office/drawing/2010/main" val="0"/>
+                        </a:ext>
+                      </a:extLst>
+                    </a:blip>
+                    <a:stretch>
+                      <a:fillRect/>
+                    </a:stretch>
+                  </pic:blipFill>
+                  <pic:spPr>
+                    <a:xfrm>
+                      <a:off x="0" y="0"/>
+                      <a:ext cx="3677163" cy="1362265"/>
+                    </a:xfrm>
+                    <a:prstGeom prst="rect">
+                      <a:avLst/>
+                    </a:prstGeom>
+                  </pic:spPr>
+                </pic:pic>
+              </a:graphicData>
+            </a:graphic>
+          </wp:inline>
+        </w:drawing>
+      </w:r>
+    </w:p>
+    <w:p>
+      <w:pPr>
+        <w:pStyle w:val="ListParagraph"/>
+        <w:numPr>
+          <w:ilvl w:val="2"/>
+          <w:numId w:val="18"/>
+        </w:numPr>
+        <w:rPr>
+          <w:rFonts w:ascii="Times New Roman" w:hAnsi="Times New Roman" w:cs="Times New Roman"/>
+          <w:b/>
+          <w:sz w:val="26"/>
+          <w:szCs w:val="26"/>
+        </w:rPr>
+      </w:pPr>
+      <w:r>
+        <w:rPr>
+          <w:rFonts w:ascii="Times New Roman" w:hAnsi="Times New Roman" w:cs="Times New Roman"/>
+          <w:b/>
+          <w:sz w:val="26"/>
+          <w:szCs w:val="26"/>
+        </w:rPr>
+        <w:t>BAOCAOTONGKETMON</w:t>
+      </w:r>
+    </w:p>
+    <w:p>
+      <w:pPr>
+        <w:pStyle w:val="ListParagraph"/>
+        <w:ind w:left="2160"/>
+        <w:rPr>
+          <w:rFonts w:ascii="Times New Roman" w:hAnsi="Times New Roman" w:cs="Times New Roman"/>
+          <w:b/>
+          <w:sz w:val="26"/>
+          <w:szCs w:val="26"/>
+        </w:rPr>
+      </w:pPr>
+      <w:r>
+        <w:rPr>
+          <w:rFonts w:ascii="Times New Roman" w:hAnsi="Times New Roman" w:cs="Times New Roman"/>
+          <w:b/>
+          <w:noProof/>
+          <w:sz w:val="26"/>
+          <w:szCs w:val="26"/>
+          <w:lang w:val="en-GB" w:eastAsia="en-GB"/>
+        </w:rPr>
+        <w:drawing>
+          <wp:inline distT="0" distB="0" distL="0" distR="0" wp14:anchorId="58E3B163" wp14:editId="3218F6F6">
+            <wp:extent cx="3667637" cy="1143160"/>
+            <wp:effectExtent l="0" t="0" r="0" b="0"/>
+            <wp:docPr id="36" name="Picture 36"/>
+            <wp:cNvGraphicFramePr>
+              <a:graphicFrameLocks xmlns:a="http://schemas.openxmlformats.org/drawingml/2006/main" noChangeAspect="1"/>
+            </wp:cNvGraphicFramePr>
+            <a:graphic xmlns:a="http://schemas.openxmlformats.org/drawingml/2006/main">
+              <a:graphicData uri="http://schemas.openxmlformats.org/drawingml/2006/picture">
+                <pic:pic xmlns:pic="http://schemas.openxmlformats.org/drawingml/2006/picture">
+                  <pic:nvPicPr>
+                    <pic:cNvPr id="14" name="BAOCAOTONGKETMON.PNG"/>
+                    <pic:cNvPicPr/>
+                  </pic:nvPicPr>
+                  <pic:blipFill>
+                    <a:blip r:embed="rId37">
+                      <a:extLst>
+                        <a:ext uri="{28A0092B-C50C-407E-A947-70E740481C1C}">
+                          <a14:useLocalDpi xmlns:a14="http://schemas.microsoft.com/office/drawing/2010/main" val="0"/>
+                        </a:ext>
+                      </a:extLst>
+                    </a:blip>
+                    <a:stretch>
+                      <a:fillRect/>
+                    </a:stretch>
+                  </pic:blipFill>
+                  <pic:spPr>
+                    <a:xfrm>
+                      <a:off x="0" y="0"/>
+                      <a:ext cx="3667637" cy="1143160"/>
+                    </a:xfrm>
+                    <a:prstGeom prst="rect">
+                      <a:avLst/>
+                    </a:prstGeom>
+                  </pic:spPr>
+                </pic:pic>
+              </a:graphicData>
+            </a:graphic>
+          </wp:inline>
+        </w:drawing>
+      </w:r>
+    </w:p>
+    <w:p>
+      <w:pPr>
+        <w:pStyle w:val="ListParagraph"/>
+        <w:numPr>
+          <w:ilvl w:val="2"/>
+          <w:numId w:val="18"/>
+        </w:numPr>
+        <w:rPr>
+          <w:rFonts w:ascii="Times New Roman" w:hAnsi="Times New Roman" w:cs="Times New Roman"/>
+          <w:b/>
+          <w:sz w:val="26"/>
+          <w:szCs w:val="26"/>
+        </w:rPr>
+      </w:pPr>
+      <w:r>
+        <w:rPr>
+          <w:rFonts w:ascii="Times New Roman" w:hAnsi="Times New Roman" w:cs="Times New Roman"/>
+          <w:b/>
+          <w:sz w:val="26"/>
+          <w:szCs w:val="26"/>
+        </w:rPr>
+        <w:t>CHITIETBAOCAOTONGKETMON</w:t>
+      </w:r>
+    </w:p>
+    <w:p>
+      <w:pPr>
+        <w:pStyle w:val="ListParagraph"/>
+        <w:ind w:left="2160"/>
+        <w:rPr>
+          <w:rFonts w:ascii="Times New Roman" w:hAnsi="Times New Roman" w:cs="Times New Roman"/>
+          <w:b/>
+          <w:sz w:val="26"/>
+          <w:szCs w:val="26"/>
+        </w:rPr>
+      </w:pPr>
+      <w:r>
+        <w:rPr>
+          <w:rFonts w:ascii="Times New Roman" w:hAnsi="Times New Roman" w:cs="Times New Roman"/>
+          <w:b/>
+          <w:noProof/>
+          <w:sz w:val="26"/>
+          <w:szCs w:val="26"/>
+          <w:lang w:val="en-GB" w:eastAsia="en-GB"/>
+        </w:rPr>
+        <w:drawing>
+          <wp:inline distT="0" distB="0" distL="0" distR="0" wp14:anchorId="02C70699" wp14:editId="2854DD25">
+            <wp:extent cx="3705742" cy="1286054"/>
+            <wp:effectExtent l="0" t="0" r="9525" b="9525"/>
+            <wp:docPr id="15" name="Picture 15"/>
+            <wp:cNvGraphicFramePr>
+              <a:graphicFrameLocks xmlns:a="http://schemas.openxmlformats.org/drawingml/2006/main" noChangeAspect="1"/>
+            </wp:cNvGraphicFramePr>
+            <a:graphic xmlns:a="http://schemas.openxmlformats.org/drawingml/2006/main">
+              <a:graphicData uri="http://schemas.openxmlformats.org/drawingml/2006/picture">
+                <pic:pic xmlns:pic="http://schemas.openxmlformats.org/drawingml/2006/picture">
+                  <pic:nvPicPr>
+                    <pic:cNvPr id="15" name="CHITIETBANGDIEMMON.PNG"/>
+                    <pic:cNvPicPr/>
+                  </pic:nvPicPr>
+                  <pic:blipFill>
+                    <a:blip r:embed="rId34">
+                      <a:extLst>
+                        <a:ext uri="{28A0092B-C50C-407E-A947-70E740481C1C}">
+                          <a14:useLocalDpi xmlns:a14="http://schemas.microsoft.com/office/drawing/2010/main" val="0"/>
+                        </a:ext>
+                      </a:extLst>
+                    </a:blip>
+                    <a:stretch>
+                      <a:fillRect/>
+                    </a:stretch>
+                  </pic:blipFill>
+                  <pic:spPr>
+                    <a:xfrm>
+                      <a:off x="0" y="0"/>
+                      <a:ext cx="3705742" cy="1286054"/>
+                    </a:xfrm>
+                    <a:prstGeom prst="rect">
+                      <a:avLst/>
+                    </a:prstGeom>
+                  </pic:spPr>
+                </pic:pic>
+              </a:graphicData>
+            </a:graphic>
+          </wp:inline>
+        </w:drawing>
+      </w:r>
+    </w:p>
+    <w:p>
+      <w:pPr>
+        <w:pStyle w:val="ListParagraph"/>
+        <w:numPr>
+          <w:ilvl w:val="2"/>
+          <w:numId w:val="18"/>
+        </w:numPr>
+        <w:rPr>
+          <w:rFonts w:ascii="Times New Roman" w:hAnsi="Times New Roman" w:cs="Times New Roman"/>
+          <w:b/>
+          <w:sz w:val="26"/>
+          <w:szCs w:val="26"/>
+        </w:rPr>
+      </w:pPr>
+      <w:r>
+        <w:rPr>
+          <w:rFonts w:ascii="Times New Roman" w:hAnsi="Times New Roman" w:cs="Times New Roman"/>
+          <w:b/>
+          <w:sz w:val="26"/>
+          <w:szCs w:val="26"/>
+        </w:rPr>
+        <w:t>QUYDINH</w:t>
+      </w:r>
+    </w:p>
+    <w:p>
+      <w:pPr>
+        <w:pStyle w:val="ListParagraph"/>
+        <w:ind w:left="2160"/>
+        <w:rPr>
+          <w:rFonts w:ascii="Times New Roman" w:hAnsi="Times New Roman" w:cs="Times New Roman"/>
+          <w:b/>
+          <w:sz w:val="26"/>
+          <w:szCs w:val="26"/>
+        </w:rPr>
+      </w:pPr>
+      <w:r>
+        <w:rPr>
+          <w:rFonts w:ascii="Times New Roman" w:hAnsi="Times New Roman" w:cs="Times New Roman"/>
+          <w:b/>
+          <w:noProof/>
+          <w:sz w:val="26"/>
+          <w:szCs w:val="26"/>
+          <w:lang w:val="en-GB" w:eastAsia="en-GB"/>
+        </w:rPr>
+        <w:drawing>
+          <wp:inline distT="0" distB="0" distL="0" distR="0" wp14:anchorId="5AB4ABCF" wp14:editId="60300D19">
+            <wp:extent cx="3762900" cy="1390844"/>
+            <wp:effectExtent l="0" t="0" r="9525" b="0"/>
+            <wp:docPr id="37" name="Picture 37"/>
+            <wp:cNvGraphicFramePr>
+              <a:graphicFrameLocks xmlns:a="http://schemas.openxmlformats.org/drawingml/2006/main" noChangeAspect="1"/>
+            </wp:cNvGraphicFramePr>
+            <a:graphic xmlns:a="http://schemas.openxmlformats.org/drawingml/2006/main">
+              <a:graphicData uri="http://schemas.openxmlformats.org/drawingml/2006/picture">
+                <pic:pic xmlns:pic="http://schemas.openxmlformats.org/drawingml/2006/picture">
+                  <pic:nvPicPr>
+                    <pic:cNvPr id="16" name="QUYDINH.PNG"/>
+                    <pic:cNvPicPr/>
+                  </pic:nvPicPr>
+                  <pic:blipFill>
+                    <a:blip r:embed="rId38">
+                      <a:extLst>
+                        <a:ext uri="{28A0092B-C50C-407E-A947-70E740481C1C}">
+                          <a14:useLocalDpi xmlns:a14="http://schemas.microsoft.com/office/drawing/2010/main" val="0"/>
+                        </a:ext>
+                      </a:extLst>
+                    </a:blip>
+                    <a:stretch>
+                      <a:fillRect/>
+                    </a:stretch>
+                  </pic:blipFill>
+                  <pic:spPr>
+                    <a:xfrm>
+                      <a:off x="0" y="0"/>
+                      <a:ext cx="3762900" cy="1390844"/>
+                    </a:xfrm>
+                    <a:prstGeom prst="rect">
+                      <a:avLst/>
+                    </a:prstGeom>
+                  </pic:spPr>
+                </pic:pic>
+              </a:graphicData>
+            </a:graphic>
+          </wp:inline>
+        </w:drawing>
+      </w:r>
+    </w:p>
+    <w:p>
+      <w:pPr>
+        <w:outlineLvl w:val="2"/>
+        <w:rPr>
+          <w:rFonts w:ascii="Times New Roman" w:hAnsi="Times New Roman" w:cs="Times New Roman"/>
+          <w:b/>
+          <w:sz w:val="26"/>
+          <w:szCs w:val="26"/>
+        </w:rPr>
+      </w:pPr>
+    </w:p>
+    <w:p>
+      <w:pPr>
+        <w:pStyle w:val="ListParagraph"/>
+        <w:numPr>
+          <w:ilvl w:val="1"/>
+          <w:numId w:val="18"/>
+        </w:numPr>
+        <w:outlineLvl w:val="2"/>
+        <w:rPr>
+          <w:rFonts w:ascii="Times New Roman" w:hAnsi="Times New Roman" w:cs="Times New Roman"/>
+          <w:b/>
+          <w:sz w:val="26"/>
+          <w:szCs w:val="26"/>
+        </w:rPr>
+      </w:pPr>
+      <w:r>
+        <w:rPr>
+          <w:rFonts w:ascii="Times New Roman" w:hAnsi="Times New Roman" w:cs="Times New Roman"/>
+          <w:b/>
+          <w:sz w:val="26"/>
+          <w:szCs w:val="26"/>
+        </w:rPr>
+        <w:t>Thiết kế dữ liệu mức vật lý</w:t>
+      </w:r>
+    </w:p>
+    <w:p/>
+    <w:p>
+      <w:pPr>
         <w:pStyle w:val="ListParagraph"/>
         <w:numPr>
           <w:ilvl w:val="0"/>
@@ -24609,14 +26056,30 @@
           <w:szCs w:val="26"/>
         </w:rPr>
       </w:pPr>
-      <w:r>
+    </w:p>
+    <w:p>
+      <w:pPr>
+        <w:pStyle w:val="ListParagraph"/>
+        <w:numPr>
+          <w:ilvl w:val="0"/>
+          <w:numId w:val="17"/>
+        </w:numPr>
+        <w:outlineLvl w:val="1"/>
         <w:rPr>
           <w:rFonts w:ascii="Times New Roman" w:hAnsi="Times New Roman" w:cs="Times New Roman"/>
           <w:b/>
           <w:sz w:val="26"/>
           <w:szCs w:val="26"/>
         </w:rPr>
-        <w:t>Thiết kế dữ liệu (RD – Relationship Diagram – Mô hình quan hệ)</w:t>
+      </w:pPr>
+      <w:r>
+        <w:rPr>
+          <w:rFonts w:ascii="Times New Roman" w:hAnsi="Times New Roman" w:cs="Times New Roman"/>
+          <w:b/>
+          <w:sz w:val="26"/>
+          <w:szCs w:val="26"/>
+        </w:rPr>
+        <w:t>Thiết kế kiến trúc</w:t>
       </w:r>
     </w:p>
     <w:p>
@@ -24641,7 +26104,7 @@
           <w:sz w:val="26"/>
           <w:szCs w:val="26"/>
         </w:rPr>
-        <w:t>Sơ đồ RD cả hệ thống</w:t>
+        <w:t>Mô hỉnh tổng thể kiến trúc</w:t>
       </w:r>
     </w:p>
     <w:p>
@@ -24666,7 +26129,7 @@
           <w:sz w:val="26"/>
           <w:szCs w:val="26"/>
         </w:rPr>
-        <w:t xml:space="preserve"> Giải thích từng bảng, kiểu dữ liệu</w:t>
+        <w:t xml:space="preserve"> Danh sách các componet/Package</w:t>
       </w:r>
     </w:p>
     <w:p>
@@ -24691,131 +26154,6 @@
           <w:sz w:val="26"/>
           <w:szCs w:val="26"/>
         </w:rPr>
-        <w:t xml:space="preserve"> Khóa &amp; rang buộc toàn vẹn</w:t>
-      </w:r>
-    </w:p>
-    <w:p>
-      <w:pPr>
-        <w:pStyle w:val="ListParagraph"/>
-        <w:numPr>
-          <w:ilvl w:val="1"/>
-          <w:numId w:val="17"/>
-        </w:numPr>
-        <w:outlineLvl w:val="2"/>
-        <w:rPr>
-          <w:rFonts w:ascii="Times New Roman" w:hAnsi="Times New Roman" w:cs="Times New Roman"/>
-          <w:b/>
-          <w:sz w:val="26"/>
-          <w:szCs w:val="26"/>
-        </w:rPr>
-      </w:pPr>
-      <w:r>
-        <w:rPr>
-          <w:rFonts w:ascii="Times New Roman" w:hAnsi="Times New Roman" w:cs="Times New Roman"/>
-          <w:b/>
-          <w:sz w:val="26"/>
-          <w:szCs w:val="26"/>
-        </w:rPr>
-        <w:t>Thiết kế dữ liệu mức vật lý</w:t>
-      </w:r>
-    </w:p>
-    <w:p>
-      <w:pPr>
-        <w:pStyle w:val="ListParagraph"/>
-        <w:numPr>
-          <w:ilvl w:val="0"/>
-          <w:numId w:val="17"/>
-        </w:numPr>
-        <w:outlineLvl w:val="1"/>
-        <w:rPr>
-          <w:rFonts w:ascii="Times New Roman" w:hAnsi="Times New Roman" w:cs="Times New Roman"/>
-          <w:b/>
-          <w:sz w:val="26"/>
-          <w:szCs w:val="26"/>
-        </w:rPr>
-      </w:pPr>
-      <w:r>
-        <w:rPr>
-          <w:rFonts w:ascii="Times New Roman" w:hAnsi="Times New Roman" w:cs="Times New Roman"/>
-          <w:b/>
-          <w:sz w:val="26"/>
-          <w:szCs w:val="26"/>
-        </w:rPr>
-        <w:t>Thiết kế kiến trúc</w:t>
-      </w:r>
-    </w:p>
-    <w:p>
-      <w:pPr>
-        <w:pStyle w:val="ListParagraph"/>
-        <w:numPr>
-          <w:ilvl w:val="1"/>
-          <w:numId w:val="17"/>
-        </w:numPr>
-        <w:outlineLvl w:val="2"/>
-        <w:rPr>
-          <w:rFonts w:ascii="Times New Roman" w:hAnsi="Times New Roman" w:cs="Times New Roman"/>
-          <w:b/>
-          <w:sz w:val="26"/>
-          <w:szCs w:val="26"/>
-        </w:rPr>
-      </w:pPr>
-      <w:r>
-        <w:rPr>
-          <w:rFonts w:ascii="Times New Roman" w:hAnsi="Times New Roman" w:cs="Times New Roman"/>
-          <w:b/>
-          <w:sz w:val="26"/>
-          <w:szCs w:val="26"/>
-        </w:rPr>
-        <w:t>Mô hỉnh tổng thể kiến trúc</w:t>
-      </w:r>
-    </w:p>
-    <w:p>
-      <w:pPr>
-        <w:pStyle w:val="ListParagraph"/>
-        <w:numPr>
-          <w:ilvl w:val="1"/>
-          <w:numId w:val="17"/>
-        </w:numPr>
-        <w:outlineLvl w:val="2"/>
-        <w:rPr>
-          <w:rFonts w:ascii="Times New Roman" w:hAnsi="Times New Roman" w:cs="Times New Roman"/>
-          <w:b/>
-          <w:sz w:val="26"/>
-          <w:szCs w:val="26"/>
-        </w:rPr>
-      </w:pPr>
-      <w:r>
-        <w:rPr>
-          <w:rFonts w:ascii="Times New Roman" w:hAnsi="Times New Roman" w:cs="Times New Roman"/>
-          <w:b/>
-          <w:sz w:val="26"/>
-          <w:szCs w:val="26"/>
-        </w:rPr>
-        <w:t xml:space="preserve"> Danh sách các componet/Package</w:t>
-      </w:r>
-    </w:p>
-    <w:p>
-      <w:pPr>
-        <w:pStyle w:val="ListParagraph"/>
-        <w:numPr>
-          <w:ilvl w:val="1"/>
-          <w:numId w:val="17"/>
-        </w:numPr>
-        <w:outlineLvl w:val="2"/>
-        <w:rPr>
-          <w:rFonts w:ascii="Times New Roman" w:hAnsi="Times New Roman" w:cs="Times New Roman"/>
-          <w:b/>
-          <w:sz w:val="26"/>
-          <w:szCs w:val="26"/>
-        </w:rPr>
-      </w:pPr>
-      <w:r>
-        <w:rPr>
-          <w:rFonts w:ascii="Times New Roman" w:hAnsi="Times New Roman" w:cs="Times New Roman"/>
-          <w:b/>
-          <w:sz w:val="26"/>
-          <w:szCs w:val="26"/>
-        </w:rPr>
         <w:t xml:space="preserve"> Giải thích tương tác/giao tiếp giữa các components</w:t>
       </w:r>
     </w:p>
@@ -24857,7 +26195,7 @@
     </w:p>
     <w:p/>
     <w:sectPr>
-      <w:footerReference w:type="default" r:id="rId26"/>
+      <w:footerReference w:type="default" r:id="rId39"/>
       <w:pgSz w:w="12240" w:h="15840"/>
       <w:pgMar w:top="1440" w:right="1440" w:bottom="1440" w:left="1440" w:header="720" w:footer="720" w:gutter="0"/>
       <w:cols w:space="720"/>
@@ -24868,7 +26206,7 @@
 </file>
 
 <file path=word/endnotes.xml><?xml version="1.0" encoding="utf-8"?>
-<w:endnotes xmlns:wpc="http://schemas.microsoft.com/office/word/2010/wordprocessingCanvas" xmlns:cx="http://schemas.microsoft.com/office/drawing/2014/chartex" xmlns:cx1="http://schemas.microsoft.com/office/drawing/2015/9/8/chartex" xmlns:cx2="http://schemas.microsoft.com/office/drawing/2015/10/21/chartex" xmlns:cx3="http://schemas.microsoft.com/office/drawing/2016/5/9/chartex" xmlns:cx4="http://schemas.microsoft.com/office/drawing/2016/5/10/chartex" xmlns:cx5="http://schemas.microsoft.com/office/drawing/2016/5/11/chartex" xmlns:cx6="http://schemas.microsoft.com/office/drawing/2016/5/12/chartex" xmlns:cx7="http://schemas.microsoft.com/office/drawing/2016/5/13/chartex" xmlns:cx8="http://schemas.microsoft.com/office/drawing/2016/5/14/chartex" xmlns:mc="http://schemas.openxmlformats.org/markup-compatibility/2006" xmlns:aink="http://schemas.microsoft.com/office/drawing/2016/ink" xmlns:am3d="http://schemas.microsoft.com/office/drawing/2017/model3d" xmlns:o="urn:schemas-microsoft-com:office:office" xmlns:r="http://schemas.openxmlformats.org/officeDocument/2006/relationships" xmlns:m="http://schemas.openxmlformats.org/officeDocument/2006/math" xmlns:v="urn:schemas-microsoft-com:vml" xmlns:wp14="http://schemas.microsoft.com/office/word/2010/wordprocessingDrawing" xmlns:wp="http://schemas.openxmlformats.org/drawingml/2006/wordprocessingDrawing" xmlns:w10="urn:schemas-microsoft-com:office:word" xmlns:w="http://schemas.openxmlformats.org/wordprocessingml/2006/main" xmlns:w14="http://schemas.microsoft.com/office/word/2010/wordml" xmlns:w15="http://schemas.microsoft.com/office/word/2012/wordml" xmlns:w16cid="http://schemas.microsoft.com/office/word/2016/wordml/cid" xmlns:w16se="http://schemas.microsoft.com/office/word/2015/wordml/symex" xmlns:wpg="http://schemas.microsoft.com/office/word/2010/wordprocessingGroup" xmlns:wpi="http://schemas.microsoft.com/office/word/2010/wordprocessingInk" xmlns:wne="http://schemas.microsoft.com/office/word/2006/wordml" xmlns:wps="http://schemas.microsoft.com/office/word/2010/wordprocessingShape" mc:Ignorable="w14 w15 w16se w16cid wp14">
+<w:endnotes xmlns:wpc="http://schemas.microsoft.com/office/word/2010/wordprocessingCanvas" xmlns:cx="http://schemas.microsoft.com/office/drawing/2014/chartex" xmlns:cx1="http://schemas.microsoft.com/office/drawing/2015/9/8/chartex" xmlns:mc="http://schemas.openxmlformats.org/markup-compatibility/2006" xmlns:o="urn:schemas-microsoft-com:office:office" xmlns:r="http://schemas.openxmlformats.org/officeDocument/2006/relationships" xmlns:m="http://schemas.openxmlformats.org/officeDocument/2006/math" xmlns:v="urn:schemas-microsoft-com:vml" xmlns:wp14="http://schemas.microsoft.com/office/word/2010/wordprocessingDrawing" xmlns:wp="http://schemas.openxmlformats.org/drawingml/2006/wordprocessingDrawing" xmlns:w10="urn:schemas-microsoft-com:office:word" xmlns:w="http://schemas.openxmlformats.org/wordprocessingml/2006/main" xmlns:w14="http://schemas.microsoft.com/office/word/2010/wordml" xmlns:w15="http://schemas.microsoft.com/office/word/2012/wordml" xmlns:w16se="http://schemas.microsoft.com/office/word/2015/wordml/symex" xmlns:wpg="http://schemas.microsoft.com/office/word/2010/wordprocessingGroup" xmlns:wpi="http://schemas.microsoft.com/office/word/2010/wordprocessingInk" xmlns:wne="http://schemas.microsoft.com/office/word/2006/wordml" xmlns:wps="http://schemas.microsoft.com/office/word/2010/wordprocessingShape" mc:Ignorable="w14 w15 w16se wp14">
   <w:endnote w:type="separator" w:id="-1">
     <w:p>
       <w:pPr>
@@ -24893,7 +26231,7 @@
 </file>
 
 <file path=word/footer1.xml><?xml version="1.0" encoding="utf-8"?>
-<w:ftr xmlns:wpc="http://schemas.microsoft.com/office/word/2010/wordprocessingCanvas" xmlns:cx="http://schemas.microsoft.com/office/drawing/2014/chartex" xmlns:cx1="http://schemas.microsoft.com/office/drawing/2015/9/8/chartex" xmlns:cx2="http://schemas.microsoft.com/office/drawing/2015/10/21/chartex" xmlns:cx3="http://schemas.microsoft.com/office/drawing/2016/5/9/chartex" xmlns:cx4="http://schemas.microsoft.com/office/drawing/2016/5/10/chartex" xmlns:cx5="http://schemas.microsoft.com/office/drawing/2016/5/11/chartex" xmlns:cx6="http://schemas.microsoft.com/office/drawing/2016/5/12/chartex" xmlns:cx7="http://schemas.microsoft.com/office/drawing/2016/5/13/chartex" xmlns:cx8="http://schemas.microsoft.com/office/drawing/2016/5/14/chartex" xmlns:mc="http://schemas.openxmlformats.org/markup-compatibility/2006" xmlns:aink="http://schemas.microsoft.com/office/drawing/2016/ink" xmlns:am3d="http://schemas.microsoft.com/office/drawing/2017/model3d" xmlns:o="urn:schemas-microsoft-com:office:office" xmlns:r="http://schemas.openxmlformats.org/officeDocument/2006/relationships" xmlns:m="http://schemas.openxmlformats.org/officeDocument/2006/math" xmlns:v="urn:schemas-microsoft-com:vml" xmlns:wp14="http://schemas.microsoft.com/office/word/2010/wordprocessingDrawing" xmlns:wp="http://schemas.openxmlformats.org/drawingml/2006/wordprocessingDrawing" xmlns:w10="urn:schemas-microsoft-com:office:word" xmlns:w="http://schemas.openxmlformats.org/wordprocessingml/2006/main" xmlns:w14="http://schemas.microsoft.com/office/word/2010/wordml" xmlns:w15="http://schemas.microsoft.com/office/word/2012/wordml" xmlns:w16cid="http://schemas.microsoft.com/office/word/2016/wordml/cid" xmlns:w16se="http://schemas.microsoft.com/office/word/2015/wordml/symex" xmlns:wpg="http://schemas.microsoft.com/office/word/2010/wordprocessingGroup" xmlns:wpi="http://schemas.microsoft.com/office/word/2010/wordprocessingInk" xmlns:wne="http://schemas.microsoft.com/office/word/2006/wordml" xmlns:wps="http://schemas.microsoft.com/office/word/2010/wordprocessingShape" mc:Ignorable="w14 w15 w16se w16cid wp14">
+<w:ftr xmlns:wpc="http://schemas.microsoft.com/office/word/2010/wordprocessingCanvas" xmlns:cx="http://schemas.microsoft.com/office/drawing/2014/chartex" xmlns:cx1="http://schemas.microsoft.com/office/drawing/2015/9/8/chartex" xmlns:mc="http://schemas.openxmlformats.org/markup-compatibility/2006" xmlns:o="urn:schemas-microsoft-com:office:office" xmlns:r="http://schemas.openxmlformats.org/officeDocument/2006/relationships" xmlns:m="http://schemas.openxmlformats.org/officeDocument/2006/math" xmlns:v="urn:schemas-microsoft-com:vml" xmlns:wp14="http://schemas.microsoft.com/office/word/2010/wordprocessingDrawing" xmlns:wp="http://schemas.openxmlformats.org/drawingml/2006/wordprocessingDrawing" xmlns:w10="urn:schemas-microsoft-com:office:word" xmlns:w="http://schemas.openxmlformats.org/wordprocessingml/2006/main" xmlns:w14="http://schemas.microsoft.com/office/word/2010/wordml" xmlns:w15="http://schemas.microsoft.com/office/word/2012/wordml" xmlns:w16se="http://schemas.microsoft.com/office/word/2015/wordml/symex" xmlns:wpg="http://schemas.microsoft.com/office/word/2010/wordprocessingGroup" xmlns:wpi="http://schemas.microsoft.com/office/word/2010/wordprocessingInk" xmlns:wne="http://schemas.microsoft.com/office/word/2006/wordml" xmlns:wps="http://schemas.microsoft.com/office/word/2010/wordprocessingShape" mc:Ignorable="w14 w15 w16se wp14">
   <w:sdt>
     <w:sdtPr>
       <w:id w:val="-1792654190"/>
@@ -24926,7 +26264,7 @@
           <w:rPr>
             <w:noProof/>
           </w:rPr>
-          <w:t>2</w:t>
+          <w:t>28</w:t>
         </w:r>
         <w:r>
           <w:rPr>
@@ -24946,7 +26284,7 @@
 </file>
 
 <file path=word/footnotes.xml><?xml version="1.0" encoding="utf-8"?>
-<w:footnotes xmlns:wpc="http://schemas.microsoft.com/office/word/2010/wordprocessingCanvas" xmlns:cx="http://schemas.microsoft.com/office/drawing/2014/chartex" xmlns:cx1="http://schemas.microsoft.com/office/drawing/2015/9/8/chartex" xmlns:cx2="http://schemas.microsoft.com/office/drawing/2015/10/21/chartex" xmlns:cx3="http://schemas.microsoft.com/office/drawing/2016/5/9/chartex" xmlns:cx4="http://schemas.microsoft.com/office/drawing/2016/5/10/chartex" xmlns:cx5="http://schemas.microsoft.com/office/drawing/2016/5/11/chartex" xmlns:cx6="http://schemas.microsoft.com/office/drawing/2016/5/12/chartex" xmlns:cx7="http://schemas.microsoft.com/office/drawing/2016/5/13/chartex" xmlns:cx8="http://schemas.microsoft.com/office/drawing/2016/5/14/chartex" xmlns:mc="http://schemas.openxmlformats.org/markup-compatibility/2006" xmlns:aink="http://schemas.microsoft.com/office/drawing/2016/ink" xmlns:am3d="http://schemas.microsoft.com/office/drawing/2017/model3d" xmlns:o="urn:schemas-microsoft-com:office:office" xmlns:r="http://schemas.openxmlformats.org/officeDocument/2006/relationships" xmlns:m="http://schemas.openxmlformats.org/officeDocument/2006/math" xmlns:v="urn:schemas-microsoft-com:vml" xmlns:wp14="http://schemas.microsoft.com/office/word/2010/wordprocessingDrawing" xmlns:wp="http://schemas.openxmlformats.org/drawingml/2006/wordprocessingDrawing" xmlns:w10="urn:schemas-microsoft-com:office:word" xmlns:w="http://schemas.openxmlformats.org/wordprocessingml/2006/main" xmlns:w14="http://schemas.microsoft.com/office/word/2010/wordml" xmlns:w15="http://schemas.microsoft.com/office/word/2012/wordml" xmlns:w16cid="http://schemas.microsoft.com/office/word/2016/wordml/cid" xmlns:w16se="http://schemas.microsoft.com/office/word/2015/wordml/symex" xmlns:wpg="http://schemas.microsoft.com/office/word/2010/wordprocessingGroup" xmlns:wpi="http://schemas.microsoft.com/office/word/2010/wordprocessingInk" xmlns:wne="http://schemas.microsoft.com/office/word/2006/wordml" xmlns:wps="http://schemas.microsoft.com/office/word/2010/wordprocessingShape" mc:Ignorable="w14 w15 w16se w16cid wp14">
+<w:footnotes xmlns:wpc="http://schemas.microsoft.com/office/word/2010/wordprocessingCanvas" xmlns:cx="http://schemas.microsoft.com/office/drawing/2014/chartex" xmlns:cx1="http://schemas.microsoft.com/office/drawing/2015/9/8/chartex" xmlns:mc="http://schemas.openxmlformats.org/markup-compatibility/2006" xmlns:o="urn:schemas-microsoft-com:office:office" xmlns:r="http://schemas.openxmlformats.org/officeDocument/2006/relationships" xmlns:m="http://schemas.openxmlformats.org/officeDocument/2006/math" xmlns:v="urn:schemas-microsoft-com:vml" xmlns:wp14="http://schemas.microsoft.com/office/word/2010/wordprocessingDrawing" xmlns:wp="http://schemas.openxmlformats.org/drawingml/2006/wordprocessingDrawing" xmlns:w10="urn:schemas-microsoft-com:office:word" xmlns:w="http://schemas.openxmlformats.org/wordprocessingml/2006/main" xmlns:w14="http://schemas.microsoft.com/office/word/2010/wordml" xmlns:w15="http://schemas.microsoft.com/office/word/2012/wordml" xmlns:w16se="http://schemas.microsoft.com/office/word/2015/wordml/symex" xmlns:wpg="http://schemas.microsoft.com/office/word/2010/wordprocessingGroup" xmlns:wpi="http://schemas.microsoft.com/office/word/2010/wordprocessingInk" xmlns:wne="http://schemas.microsoft.com/office/word/2006/wordml" xmlns:wps="http://schemas.microsoft.com/office/word/2010/wordprocessingShape" mc:Ignorable="w14 w15 w16se wp14">
   <w:footnote w:type="separator" w:id="-1">
     <w:p>
       <w:pPr>
@@ -24971,7 +26309,7 @@
 </file>
 
 <file path=word/numbering.xml><?xml version="1.0" encoding="utf-8"?>
-<w:numbering xmlns:wpc="http://schemas.microsoft.com/office/word/2010/wordprocessingCanvas" xmlns:cx="http://schemas.microsoft.com/office/drawing/2014/chartex" xmlns:cx1="http://schemas.microsoft.com/office/drawing/2015/9/8/chartex" xmlns:cx2="http://schemas.microsoft.com/office/drawing/2015/10/21/chartex" xmlns:cx3="http://schemas.microsoft.com/office/drawing/2016/5/9/chartex" xmlns:cx4="http://schemas.microsoft.com/office/drawing/2016/5/10/chartex" xmlns:cx5="http://schemas.microsoft.com/office/drawing/2016/5/11/chartex" xmlns:cx6="http://schemas.microsoft.com/office/drawing/2016/5/12/chartex" xmlns:cx7="http://schemas.microsoft.com/office/drawing/2016/5/13/chartex" xmlns:cx8="http://schemas.microsoft.com/office/drawing/2016/5/14/chartex" xmlns:mc="http://schemas.openxmlformats.org/markup-compatibility/2006" xmlns:aink="http://schemas.microsoft.com/office/drawing/2016/ink" xmlns:am3d="http://schemas.microsoft.com/office/drawing/2017/model3d" xmlns:o="urn:schemas-microsoft-com:office:office" xmlns:r="http://schemas.openxmlformats.org/officeDocument/2006/relationships" xmlns:m="http://schemas.openxmlformats.org/officeDocument/2006/math" xmlns:v="urn:schemas-microsoft-com:vml" xmlns:wp14="http://schemas.microsoft.com/office/word/2010/wordprocessingDrawing" xmlns:wp="http://schemas.openxmlformats.org/drawingml/2006/wordprocessingDrawing" xmlns:w10="urn:schemas-microsoft-com:office:word" xmlns:w="http://schemas.openxmlformats.org/wordprocessingml/2006/main" xmlns:w14="http://schemas.microsoft.com/office/word/2010/wordml" xmlns:w15="http://schemas.microsoft.com/office/word/2012/wordml" xmlns:w16cid="http://schemas.microsoft.com/office/word/2016/wordml/cid" xmlns:w16se="http://schemas.microsoft.com/office/word/2015/wordml/symex" xmlns:wpg="http://schemas.microsoft.com/office/word/2010/wordprocessingGroup" xmlns:wpi="http://schemas.microsoft.com/office/word/2010/wordprocessingInk" xmlns:wne="http://schemas.microsoft.com/office/word/2006/wordml" xmlns:wps="http://schemas.microsoft.com/office/word/2010/wordprocessingShape" mc:Ignorable="w14 w15 w16se w16cid wp14">
+<w:numbering xmlns:wpc="http://schemas.microsoft.com/office/word/2010/wordprocessingCanvas" xmlns:cx="http://schemas.microsoft.com/office/drawing/2014/chartex" xmlns:cx1="http://schemas.microsoft.com/office/drawing/2015/9/8/chartex" xmlns:mc="http://schemas.openxmlformats.org/markup-compatibility/2006" xmlns:o="urn:schemas-microsoft-com:office:office" xmlns:r="http://schemas.openxmlformats.org/officeDocument/2006/relationships" xmlns:m="http://schemas.openxmlformats.org/officeDocument/2006/math" xmlns:v="urn:schemas-microsoft-com:vml" xmlns:wp14="http://schemas.microsoft.com/office/word/2010/wordprocessingDrawing" xmlns:wp="http://schemas.openxmlformats.org/drawingml/2006/wordprocessingDrawing" xmlns:w10="urn:schemas-microsoft-com:office:word" xmlns:w="http://schemas.openxmlformats.org/wordprocessingml/2006/main" xmlns:w14="http://schemas.microsoft.com/office/word/2010/wordml" xmlns:w15="http://schemas.microsoft.com/office/word/2012/wordml" xmlns:w16se="http://schemas.microsoft.com/office/word/2015/wordml/symex" xmlns:wpg="http://schemas.microsoft.com/office/word/2010/wordprocessingGroup" xmlns:wpi="http://schemas.microsoft.com/office/word/2010/wordprocessingInk" xmlns:wne="http://schemas.microsoft.com/office/word/2006/wordml" xmlns:wps="http://schemas.microsoft.com/office/word/2010/wordprocessingShape" mc:Ignorable="w14 w15 w16se wp14">
   <w:abstractNum w:abstractNumId="0" w15:restartNumberingAfterBreak="0">
     <w:nsid w:val="DA7D9F10"/>
     <w:multiLevelType w:val="singleLevel"/>
@@ -25413,6 +26751,119 @@
     </w:lvl>
   </w:abstractNum>
   <w:abstractNum w:abstractNumId="5" w15:restartNumberingAfterBreak="0">
+    <w:nsid w:val="22D74A7E"/>
+    <w:multiLevelType w:val="multilevel"/>
+    <w:tmpl w:val="1B141E18"/>
+    <w:lvl w:ilvl="0">
+      <w:start w:val="3"/>
+      <w:numFmt w:val="decimal"/>
+      <w:lvlText w:val="%1"/>
+      <w:lvlJc w:val="left"/>
+      <w:pPr>
+        <w:ind w:left="360" w:hanging="360"/>
+      </w:pPr>
+      <w:rPr>
+        <w:rFonts w:hint="default"/>
+      </w:rPr>
+    </w:lvl>
+    <w:lvl w:ilvl="1">
+      <w:start w:val="1"/>
+      <w:numFmt w:val="decimal"/>
+      <w:lvlText w:val="%1.%2"/>
+      <w:lvlJc w:val="left"/>
+      <w:pPr>
+        <w:ind w:left="1080" w:hanging="360"/>
+      </w:pPr>
+      <w:rPr>
+        <w:rFonts w:hint="default"/>
+      </w:rPr>
+    </w:lvl>
+    <w:lvl w:ilvl="2">
+      <w:start w:val="1"/>
+      <w:numFmt w:val="lowerLetter"/>
+      <w:lvlText w:val="%3)"/>
+      <w:lvlJc w:val="left"/>
+      <w:pPr>
+        <w:ind w:left="2160" w:hanging="720"/>
+      </w:pPr>
+      <w:rPr>
+        <w:rFonts w:ascii="Times New Roman" w:eastAsiaTheme="minorHAnsi" w:hAnsi="Times New Roman" w:cs="Times New Roman"/>
+      </w:rPr>
+    </w:lvl>
+    <w:lvl w:ilvl="3">
+      <w:start w:val="1"/>
+      <w:numFmt w:val="decimal"/>
+      <w:lvlText w:val="%1.%2.%3.%4"/>
+      <w:lvlJc w:val="left"/>
+      <w:pPr>
+        <w:ind w:left="2880" w:hanging="720"/>
+      </w:pPr>
+      <w:rPr>
+        <w:rFonts w:hint="default"/>
+      </w:rPr>
+    </w:lvl>
+    <w:lvl w:ilvl="4">
+      <w:start w:val="1"/>
+      <w:numFmt w:val="decimal"/>
+      <w:lvlText w:val="%1.%2.%3.%4.%5"/>
+      <w:lvlJc w:val="left"/>
+      <w:pPr>
+        <w:ind w:left="3960" w:hanging="1080"/>
+      </w:pPr>
+      <w:rPr>
+        <w:rFonts w:hint="default"/>
+      </w:rPr>
+    </w:lvl>
+    <w:lvl w:ilvl="5">
+      <w:start w:val="1"/>
+      <w:numFmt w:val="decimal"/>
+      <w:lvlText w:val="%1.%2.%3.%4.%5.%6"/>
+      <w:lvlJc w:val="left"/>
+      <w:pPr>
+        <w:ind w:left="5040" w:hanging="1440"/>
+      </w:pPr>
+      <w:rPr>
+        <w:rFonts w:hint="default"/>
+      </w:rPr>
+    </w:lvl>
+    <w:lvl w:ilvl="6">
+      <w:start w:val="1"/>
+      <w:numFmt w:val="decimal"/>
+      <w:lvlText w:val="%1.%2.%3.%4.%5.%6.%7"/>
+      <w:lvlJc w:val="left"/>
+      <w:pPr>
+        <w:ind w:left="5760" w:hanging="1440"/>
+      </w:pPr>
+      <w:rPr>
+        <w:rFonts w:hint="default"/>
+      </w:rPr>
+    </w:lvl>
+    <w:lvl w:ilvl="7">
+      <w:start w:val="1"/>
+      <w:numFmt w:val="decimal"/>
+      <w:lvlText w:val="%1.%2.%3.%4.%5.%6.%7.%8"/>
+      <w:lvlJc w:val="left"/>
+      <w:pPr>
+        <w:ind w:left="6840" w:hanging="1800"/>
+      </w:pPr>
+      <w:rPr>
+        <w:rFonts w:hint="default"/>
+      </w:rPr>
+    </w:lvl>
+    <w:lvl w:ilvl="8">
+      <w:start w:val="1"/>
+      <w:numFmt w:val="decimal"/>
+      <w:lvlText w:val="%1.%2.%3.%4.%5.%6.%7.%8.%9"/>
+      <w:lvlJc w:val="left"/>
+      <w:pPr>
+        <w:ind w:left="7560" w:hanging="1800"/>
+      </w:pPr>
+      <w:rPr>
+        <w:rFonts w:hint="default"/>
+      </w:rPr>
+    </w:lvl>
+  </w:abstractNum>
+  <w:abstractNum w:abstractNumId="6" w15:restartNumberingAfterBreak="0">
     <w:nsid w:val="239006A7"/>
     <w:multiLevelType w:val="multilevel"/>
     <w:tmpl w:val="239006A7"/>
@@ -25525,7 +26976,7 @@
       </w:rPr>
     </w:lvl>
   </w:abstractNum>
-  <w:abstractNum w:abstractNumId="6" w15:restartNumberingAfterBreak="0">
+  <w:abstractNum w:abstractNumId="7" w15:restartNumberingAfterBreak="0">
     <w:nsid w:val="29392D1A"/>
     <w:multiLevelType w:val="multilevel"/>
     <w:tmpl w:val="29392D1A"/>
@@ -25646,7 +27097,7 @@
       </w:rPr>
     </w:lvl>
   </w:abstractNum>
-  <w:abstractNum w:abstractNumId="7" w15:restartNumberingAfterBreak="0">
+  <w:abstractNum w:abstractNumId="8" w15:restartNumberingAfterBreak="0">
     <w:nsid w:val="294323E0"/>
     <w:multiLevelType w:val="multilevel"/>
     <w:tmpl w:val="294323E0"/>
@@ -25759,7 +27210,7 @@
       </w:rPr>
     </w:lvl>
   </w:abstractNum>
-  <w:abstractNum w:abstractNumId="8" w15:restartNumberingAfterBreak="0">
+  <w:abstractNum w:abstractNumId="9" w15:restartNumberingAfterBreak="0">
     <w:nsid w:val="3FA42C7D"/>
     <w:multiLevelType w:val="multilevel"/>
     <w:tmpl w:val="CF5E02C0"/>
@@ -25872,7 +27323,7 @@
       </w:rPr>
     </w:lvl>
   </w:abstractNum>
-  <w:abstractNum w:abstractNumId="9" w15:restartNumberingAfterBreak="0">
+  <w:abstractNum w:abstractNumId="10" w15:restartNumberingAfterBreak="0">
     <w:nsid w:val="426273A0"/>
     <w:multiLevelType w:val="multilevel"/>
     <w:tmpl w:val="426273A0"/>
@@ -25961,7 +27412,7 @@
       </w:pPr>
     </w:lvl>
   </w:abstractNum>
-  <w:abstractNum w:abstractNumId="10" w15:restartNumberingAfterBreak="0">
+  <w:abstractNum w:abstractNumId="11" w15:restartNumberingAfterBreak="0">
     <w:nsid w:val="57615E29"/>
     <w:multiLevelType w:val="multilevel"/>
     <w:tmpl w:val="57615E29"/>
@@ -26074,7 +27525,7 @@
       </w:rPr>
     </w:lvl>
   </w:abstractNum>
-  <w:abstractNum w:abstractNumId="11" w15:restartNumberingAfterBreak="0">
+  <w:abstractNum w:abstractNumId="12" w15:restartNumberingAfterBreak="0">
     <w:nsid w:val="582D73CA"/>
     <w:multiLevelType w:val="multilevel"/>
     <w:tmpl w:val="CAAA919A"/>
@@ -26187,7 +27638,7 @@
       </w:rPr>
     </w:lvl>
   </w:abstractNum>
-  <w:abstractNum w:abstractNumId="12" w15:restartNumberingAfterBreak="0">
+  <w:abstractNum w:abstractNumId="13" w15:restartNumberingAfterBreak="0">
     <w:nsid w:val="5CA323B1"/>
     <w:multiLevelType w:val="multilevel"/>
     <w:tmpl w:val="5CA323B1"/>
@@ -26276,7 +27727,7 @@
       </w:pPr>
     </w:lvl>
   </w:abstractNum>
-  <w:abstractNum w:abstractNumId="13" w15:restartNumberingAfterBreak="0">
+  <w:abstractNum w:abstractNumId="14" w15:restartNumberingAfterBreak="0">
     <w:nsid w:val="6ACF4E0D"/>
     <w:multiLevelType w:val="multilevel"/>
     <w:tmpl w:val="6ACF4E0D"/>
@@ -26365,7 +27816,7 @@
       </w:pPr>
     </w:lvl>
   </w:abstractNum>
-  <w:abstractNum w:abstractNumId="14" w15:restartNumberingAfterBreak="0">
+  <w:abstractNum w:abstractNumId="15" w15:restartNumberingAfterBreak="0">
     <w:nsid w:val="6E296A07"/>
     <w:multiLevelType w:val="multilevel"/>
     <w:tmpl w:val="6E296A07"/>
@@ -26454,7 +27905,7 @@
       </w:pPr>
     </w:lvl>
   </w:abstractNum>
-  <w:abstractNum w:abstractNumId="15" w15:restartNumberingAfterBreak="0">
+  <w:abstractNum w:abstractNumId="16" w15:restartNumberingAfterBreak="0">
     <w:nsid w:val="75E4022C"/>
     <w:multiLevelType w:val="multilevel"/>
     <w:tmpl w:val="29392D1A"/>
@@ -26575,7 +28026,7 @@
       </w:rPr>
     </w:lvl>
   </w:abstractNum>
-  <w:abstractNum w:abstractNumId="16" w15:restartNumberingAfterBreak="0">
+  <w:abstractNum w:abstractNumId="17" w15:restartNumberingAfterBreak="0">
     <w:nsid w:val="773204A8"/>
     <w:multiLevelType w:val="multilevel"/>
     <w:tmpl w:val="773204A8"/>
@@ -26689,22 +28140,22 @@
     </w:lvl>
   </w:abstractNum>
   <w:num w:numId="1">
-    <w:abstractNumId w:val="9"/>
+    <w:abstractNumId w:val="10"/>
   </w:num>
   <w:num w:numId="2">
-    <w:abstractNumId w:val="14"/>
+    <w:abstractNumId w:val="15"/>
   </w:num>
   <w:num w:numId="3">
-    <w:abstractNumId w:val="6"/>
+    <w:abstractNumId w:val="7"/>
   </w:num>
   <w:num w:numId="4">
-    <w:abstractNumId w:val="13"/>
+    <w:abstractNumId w:val="14"/>
   </w:num>
   <w:num w:numId="5">
     <w:abstractNumId w:val="1"/>
   </w:num>
   <w:num w:numId="6">
-    <w:abstractNumId w:val="5"/>
+    <w:abstractNumId w:val="6"/>
   </w:num>
   <w:num w:numId="7">
     <w:abstractNumId w:val="3"/>
@@ -26713,37 +28164,40 @@
     <w:abstractNumId w:val="4"/>
   </w:num>
   <w:num w:numId="9">
-    <w:abstractNumId w:val="7"/>
+    <w:abstractNumId w:val="8"/>
   </w:num>
   <w:num w:numId="10">
-    <w:abstractNumId w:val="12"/>
+    <w:abstractNumId w:val="13"/>
   </w:num>
   <w:num w:numId="11">
-    <w:abstractNumId w:val="10"/>
+    <w:abstractNumId w:val="11"/>
   </w:num>
   <w:num w:numId="12">
-    <w:abstractNumId w:val="16"/>
+    <w:abstractNumId w:val="17"/>
   </w:num>
   <w:num w:numId="13">
     <w:abstractNumId w:val="0"/>
   </w:num>
   <w:num w:numId="14">
-    <w:abstractNumId w:val="8"/>
+    <w:abstractNumId w:val="9"/>
   </w:num>
   <w:num w:numId="15">
     <w:abstractNumId w:val="2"/>
   </w:num>
   <w:num w:numId="16">
-    <w:abstractNumId w:val="11"/>
+    <w:abstractNumId w:val="12"/>
   </w:num>
   <w:num w:numId="17">
-    <w:abstractNumId w:val="15"/>
+    <w:abstractNumId w:val="16"/>
+  </w:num>
+  <w:num w:numId="18">
+    <w:abstractNumId w:val="5"/>
   </w:num>
 </w:numbering>
 </file>
 
 <file path=word/styles.xml><?xml version="1.0" encoding="utf-8"?>
-<w:styles xmlns:mc="http://schemas.openxmlformats.org/markup-compatibility/2006" xmlns:r="http://schemas.openxmlformats.org/officeDocument/2006/relationships" xmlns:w="http://schemas.openxmlformats.org/wordprocessingml/2006/main" xmlns:w14="http://schemas.microsoft.com/office/word/2010/wordml" xmlns:w15="http://schemas.microsoft.com/office/word/2012/wordml" xmlns:w16cid="http://schemas.microsoft.com/office/word/2016/wordml/cid" xmlns:w16se="http://schemas.microsoft.com/office/word/2015/wordml/symex" mc:Ignorable="w14 w15 w16se w16cid">
+<w:styles xmlns:mc="http://schemas.openxmlformats.org/markup-compatibility/2006" xmlns:r="http://schemas.openxmlformats.org/officeDocument/2006/relationships" xmlns:w="http://schemas.openxmlformats.org/wordprocessingml/2006/main" xmlns:w14="http://schemas.microsoft.com/office/word/2010/wordml" xmlns:w15="http://schemas.microsoft.com/office/word/2012/wordml" xmlns:w16se="http://schemas.microsoft.com/office/word/2015/wordml/symex" mc:Ignorable="w14 w15 w16se">
   <w:docDefaults>
     <w:rPrDefault>
       <w:rPr>
@@ -26757,7 +28211,7 @@
       </w:pPr>
     </w:pPrDefault>
   </w:docDefaults>
-  <w:latentStyles w:defLockedState="0" w:defUIPriority="99" w:defSemiHidden="0" w:defUnhideWhenUsed="0" w:defQFormat="0" w:count="375">
+  <w:latentStyles w:defLockedState="0" w:defUIPriority="99" w:defSemiHidden="0" w:defUnhideWhenUsed="0" w:defQFormat="0" w:count="371">
     <w:lsdException w:name="Normal" w:uiPriority="0" w:qFormat="1"/>
     <w:lsdException w:name="heading 1" w:uiPriority="9" w:qFormat="1"/>
     <w:lsdException w:name="heading 2" w:semiHidden="1" w:uiPriority="9" w:unhideWhenUsed="1" w:qFormat="1"/>
@@ -26863,7 +28317,7 @@
     <w:lsdException w:name="HTML Sample" w:semiHidden="1" w:unhideWhenUsed="1"/>
     <w:lsdException w:name="HTML Typewriter" w:semiHidden="1" w:unhideWhenUsed="1"/>
     <w:lsdException w:name="HTML Variable" w:semiHidden="1" w:unhideWhenUsed="1"/>
-    <w:lsdException w:name="Normal Table" w:qFormat="1"/>
+    <w:lsdException w:name="Normal Table" w:semiHidden="1" w:unhideWhenUsed="1" w:qFormat="1"/>
     <w:lsdException w:name="annotation subject" w:semiHidden="1" w:unhideWhenUsed="1"/>
     <w:lsdException w:name="No List" w:semiHidden="1" w:unhideWhenUsed="1"/>
     <w:lsdException w:name="Outline List 1" w:semiHidden="1" w:unhideWhenUsed="1"/>
@@ -26907,8 +28361,10 @@
     <w:lsdException w:name="Table Elegant" w:semiHidden="1" w:unhideWhenUsed="1"/>
     <w:lsdException w:name="Table Professional" w:semiHidden="1" w:unhideWhenUsed="1"/>
     <w:lsdException w:name="Table Subtle 1" w:semiHidden="1" w:unhideWhenUsed="1"/>
+    <w:lsdException w:name="Table Subtle 2" w:semiHidden="1" w:unhideWhenUsed="1"/>
     <w:lsdException w:name="Table Web 1" w:semiHidden="1" w:unhideWhenUsed="1"/>
     <w:lsdException w:name="Table Web 2" w:semiHidden="1" w:unhideWhenUsed="1"/>
+    <w:lsdException w:name="Table Web 3" w:semiHidden="1" w:unhideWhenUsed="1"/>
     <w:lsdException w:name="Balloon Text" w:semiHidden="1" w:unhideWhenUsed="1" w:qFormat="1"/>
     <w:lsdException w:name="Table Grid" w:uiPriority="39" w:qFormat="1"/>
     <w:lsdException w:name="Table Theme" w:semiHidden="1" w:unhideWhenUsed="1"/>
@@ -27124,10 +28580,6 @@
     <w:lsdException w:name="List Table 5 Dark Accent 6" w:uiPriority="50"/>
     <w:lsdException w:name="List Table 6 Colorful Accent 6" w:uiPriority="51"/>
     <w:lsdException w:name="List Table 7 Colorful Accent 6" w:uiPriority="52"/>
-    <w:lsdException w:name="Mention" w:semiHidden="1" w:unhideWhenUsed="1"/>
-    <w:lsdException w:name="Smart Hyperlink" w:semiHidden="1" w:unhideWhenUsed="1"/>
-    <w:lsdException w:name="Hashtag" w:semiHidden="1" w:unhideWhenUsed="1"/>
-    <w:lsdException w:name="Unresolved Mention" w:semiHidden="1" w:unhideWhenUsed="1"/>
   </w:latentStyles>
   <w:style w:type="paragraph" w:default="1" w:styleId="Normal">
     <w:name w:val="Normal"/>
@@ -27156,6 +28608,30 @@
       <w:color w:val="2F5496" w:themeColor="accent1" w:themeShade="BF"/>
       <w:sz w:val="32"/>
       <w:szCs w:val="32"/>
+    </w:rPr>
+  </w:style>
+  <w:style w:type="paragraph" w:styleId="Heading2">
+    <w:name w:val="heading 2"/>
+    <w:basedOn w:val="Normal"/>
+    <w:next w:val="Normal"/>
+    <w:link w:val="Heading2Char"/>
+    <w:uiPriority w:val="9"/>
+    <w:semiHidden/>
+    <w:unhideWhenUsed/>
+    <w:qFormat/>
+    <w:rsid w:val="00CE5421"/>
+    <w:pPr>
+      <w:keepNext/>
+      <w:keepLines/>
+      <w:spacing w:before="40" w:after="0"/>
+      <w:outlineLvl w:val="1"/>
+    </w:pPr>
+    <w:rPr>
+      <w:rFonts w:asciiTheme="majorHAnsi" w:eastAsiaTheme="majorEastAsia" w:hAnsiTheme="majorHAnsi" w:cstheme="majorBidi"/>
+      <w:color w:val="2F5496" w:themeColor="accent1" w:themeShade="BF"/>
+      <w:sz w:val="26"/>
+      <w:szCs w:val="26"/>
+      <w:lang w:val="en-GB"/>
     </w:rPr>
   </w:style>
   <w:style w:type="paragraph" w:styleId="Heading3">
@@ -27412,6 +28888,21 @@
       <w:sz w:val="22"/>
       <w:szCs w:val="22"/>
       <w:lang w:val="en-US" w:eastAsia="en-US"/>
+    </w:rPr>
+  </w:style>
+  <w:style w:type="character" w:customStyle="1" w:styleId="Heading2Char">
+    <w:name w:val="Heading 2 Char"/>
+    <w:basedOn w:val="DefaultParagraphFont"/>
+    <w:link w:val="Heading2"/>
+    <w:uiPriority w:val="9"/>
+    <w:semiHidden/>
+    <w:rsid w:val="00CE5421"/>
+    <w:rPr>
+      <w:rFonts w:asciiTheme="majorHAnsi" w:eastAsiaTheme="majorEastAsia" w:hAnsiTheme="majorHAnsi" w:cstheme="majorBidi"/>
+      <w:color w:val="2F5496" w:themeColor="accent1" w:themeShade="BF"/>
+      <w:sz w:val="26"/>
+      <w:szCs w:val="26"/>
+      <w:lang w:eastAsia="en-US"/>
     </w:rPr>
   </w:style>
 </w:styles>
@@ -27698,7 +29189,7 @@
 </file>
 
 <file path=customXml/itemProps2.xml><?xml version="1.0" encoding="utf-8"?>
-<ds:datastoreItem xmlns:ds="http://schemas.openxmlformats.org/officeDocument/2006/customXml" ds:itemID="{3F2C949A-BFF0-4F75-A8CF-32D3D52C4B40}">
+<ds:datastoreItem xmlns:ds="http://schemas.openxmlformats.org/officeDocument/2006/customXml" ds:itemID="{82034C22-21F9-41F1-90DA-E7BD102E1168}">
   <ds:schemaRefs>
     <ds:schemaRef ds:uri="http://schemas.openxmlformats.org/officeDocument/2006/bibliography"/>
   </ds:schemaRefs>

</xml_diff>

<commit_message>
chỉnh GD & format
</commit_message>
<xml_diff>
--- a/WIP/Document/Tổng hợp báo cáo/Báo cáo.docx
+++ b/WIP/Document/Tổng hợp báo cáo/Báo cáo.docx
@@ -11302,12 +11302,9 @@
     </w:p>
     <w:p>
       <w:pPr>
-        <w:pStyle w:val="ListParagraph"/>
-        <w:spacing w:line="240" w:lineRule="auto"/>
-        <w:ind w:left="750"/>
-      </w:pPr>
-      <w:r>
-        <w:lastRenderedPageBreak/>
+        <w:spacing w:line="240" w:lineRule="auto"/>
+      </w:pPr>
+      <w:r>
         <w:pict>
           <v:shapetype id="_x0000_t75" coordsize="21600,21600" o:spt="75" o:preferrelative="t" path="m@4@5l@4@11@9@11@9@5xe" filled="f" stroked="f">
             <v:stroke joinstyle="miter"/>
@@ -11328,16 +11325,11 @@
             <v:path o:extrusionok="f" gradientshapeok="t" o:connecttype="rect"/>
             <o:lock v:ext="edit" aspectratio="t"/>
           </v:shapetype>
-          <v:shape id="_x0000_i1025" type="#_x0000_t75" style="width:489.6pt;height:259.85pt">
+          <v:shape id="_x0000_i1025" type="#_x0000_t75" style="width:448.9pt;height:238.55pt">
             <v:imagedata r:id="rId12" o:title=""/>
           </v:shape>
         </w:pict>
       </w:r>
-    </w:p>
-    <w:p>
-      <w:pPr>
-        <w:spacing w:line="240" w:lineRule="auto"/>
-      </w:pPr>
     </w:p>
     <w:p>
       <w:pPr>
@@ -11365,6 +11357,7 @@
           <w:sz w:val="26"/>
           <w:szCs w:val="26"/>
         </w:rPr>
+        <w:lastRenderedPageBreak/>
         <w:t>Hiện trạng nghiệp vụ (chức năng &amp; phi chức năng</w:t>
       </w:r>
       <w:r>
@@ -11382,8 +11375,12 @@
     </w:p>
     <w:p>
       <w:pPr>
-        <w:spacing w:line="240" w:lineRule="auto"/>
-        <w:ind w:firstLine="720"/>
+        <w:pStyle w:val="ListParagraph"/>
+        <w:numPr>
+          <w:ilvl w:val="0"/>
+          <w:numId w:val="19"/>
+        </w:numPr>
+        <w:spacing w:line="240" w:lineRule="auto"/>
         <w:rPr>
           <w:rFonts w:ascii="Times New Roman" w:hAnsi="Times New Roman" w:cs="Times New Roman"/>
           <w:sz w:val="28"/>
@@ -11406,7 +11403,7 @@
             </w14:srgbClr>
           </w14:shadow>
         </w:rPr>
-        <w:t>a) Ban giám hiệu:</w:t>
+        <w:t>Ban giám hiệu:</w:t>
       </w:r>
     </w:p>
     <w:p>
@@ -11414,233 +11411,9 @@
         <w:pStyle w:val="ListParagraph"/>
         <w:numPr>
           <w:ilvl w:val="0"/>
-          <w:numId w:val="4"/>
+          <w:numId w:val="20"/>
         </w:numPr>
-        <w:spacing w:after="0" w:line="240" w:lineRule="auto"/>
-        <w:jc w:val="both"/>
-        <w:rPr>
-          <w:rFonts w:ascii="Times New Roman" w:hAnsi="Times New Roman" w:cs="Times New Roman"/>
-          <w:sz w:val="26"/>
-          <w:szCs w:val="26"/>
-          <w14:shadow w14:blurRad="38100" w14:dist="25400" w14:dir="5400000" w14:sx="100000" w14:sy="100000" w14:kx="0" w14:ky="0" w14:algn="ctr">
-            <w14:srgbClr w14:val="6E747A">
-              <w14:alpha w14:val="57000"/>
-            </w14:srgbClr>
-          </w14:shadow>
-        </w:rPr>
-      </w:pPr>
-      <w:r>
-        <w:rPr>
-          <w:rFonts w:ascii="Times New Roman" w:hAnsi="Times New Roman" w:cs="Times New Roman"/>
-          <w:sz w:val="26"/>
-          <w:szCs w:val="26"/>
-          <w14:shadow w14:blurRad="38100" w14:dist="25400" w14:dir="5400000" w14:sx="100000" w14:sy="100000" w14:kx="0" w14:ky="0" w14:algn="ctr">
-            <w14:srgbClr w14:val="6E747A">
-              <w14:alpha w14:val="57000"/>
-            </w14:srgbClr>
-          </w14:shadow>
-        </w:rPr>
-        <w:t>Tổng hợp danh sách học sinh nhập học/ kết thúc khóa và công nhận bằng tốt nghiệp.</w:t>
-      </w:r>
-    </w:p>
-    <w:p>
-      <w:pPr>
-        <w:pStyle w:val="ListParagraph"/>
-        <w:numPr>
-          <w:ilvl w:val="0"/>
-          <w:numId w:val="4"/>
-        </w:numPr>
-        <w:spacing w:after="0" w:line="240" w:lineRule="auto"/>
-        <w:jc w:val="both"/>
-        <w:rPr>
-          <w:rFonts w:ascii="Times New Roman" w:hAnsi="Times New Roman" w:cs="Times New Roman"/>
-          <w:sz w:val="26"/>
-          <w:szCs w:val="26"/>
-          <w14:shadow w14:blurRad="38100" w14:dist="25400" w14:dir="5400000" w14:sx="100000" w14:sy="100000" w14:kx="0" w14:ky="0" w14:algn="ctr">
-            <w14:srgbClr w14:val="6E747A">
-              <w14:alpha w14:val="57000"/>
-            </w14:srgbClr>
-          </w14:shadow>
-        </w:rPr>
-      </w:pPr>
-      <w:r>
-        <w:rPr>
-          <w:rFonts w:ascii="Times New Roman" w:hAnsi="Times New Roman" w:cs="Times New Roman"/>
-          <w:sz w:val="26"/>
-          <w:szCs w:val="26"/>
-          <w14:shadow w14:blurRad="38100" w14:dist="25400" w14:dir="5400000" w14:sx="100000" w14:sy="100000" w14:kx="0" w14:ky="0" w14:algn="ctr">
-            <w14:srgbClr w14:val="6E747A">
-              <w14:alpha w14:val="57000"/>
-            </w14:srgbClr>
-          </w14:shadow>
-        </w:rPr>
-        <w:t>Đánh giá chung hoạt động của toàn trường.</w:t>
-      </w:r>
-    </w:p>
-    <w:p>
-      <w:pPr>
-        <w:pStyle w:val="ListParagraph"/>
-        <w:numPr>
-          <w:ilvl w:val="0"/>
-          <w:numId w:val="4"/>
-        </w:numPr>
-        <w:spacing w:after="0" w:line="240" w:lineRule="auto"/>
-        <w:jc w:val="both"/>
-        <w:rPr>
-          <w:rFonts w:ascii="Times New Roman" w:hAnsi="Times New Roman" w:cs="Times New Roman"/>
-          <w:sz w:val="26"/>
-          <w:szCs w:val="26"/>
-          <w14:shadow w14:blurRad="38100" w14:dist="25400" w14:dir="5400000" w14:sx="100000" w14:sy="100000" w14:kx="0" w14:ky="0" w14:algn="ctr">
-            <w14:srgbClr w14:val="6E747A">
-              <w14:alpha w14:val="57000"/>
-            </w14:srgbClr>
-          </w14:shadow>
-        </w:rPr>
-      </w:pPr>
-      <w:r>
-        <w:rPr>
-          <w:rFonts w:ascii="Times New Roman" w:hAnsi="Times New Roman" w:cs="Times New Roman"/>
-          <w:sz w:val="26"/>
-          <w:szCs w:val="26"/>
-          <w14:shadow w14:blurRad="38100" w14:dist="25400" w14:dir="5400000" w14:sx="100000" w14:sy="100000" w14:kx="0" w14:ky="0" w14:algn="ctr">
-            <w14:srgbClr w14:val="6E747A">
-              <w14:alpha w14:val="57000"/>
-            </w14:srgbClr>
-          </w14:shadow>
-        </w:rPr>
-        <w:t>Thống kê và xếp loại học sinh.</w:t>
-      </w:r>
-    </w:p>
-    <w:p>
-      <w:pPr>
-        <w:pStyle w:val="ListParagraph"/>
-        <w:numPr>
-          <w:ilvl w:val="0"/>
-          <w:numId w:val="4"/>
-        </w:numPr>
-        <w:spacing w:after="0" w:line="240" w:lineRule="auto"/>
-        <w:jc w:val="both"/>
-        <w:rPr>
-          <w:rFonts w:ascii="Times New Roman" w:hAnsi="Times New Roman" w:cs="Times New Roman"/>
-          <w:sz w:val="26"/>
-          <w:szCs w:val="26"/>
-          <w14:shadow w14:blurRad="38100" w14:dist="25400" w14:dir="5400000" w14:sx="100000" w14:sy="100000" w14:kx="0" w14:ky="0" w14:algn="ctr">
-            <w14:srgbClr w14:val="6E747A">
-              <w14:alpha w14:val="57000"/>
-            </w14:srgbClr>
-          </w14:shadow>
-        </w:rPr>
-      </w:pPr>
-      <w:r>
-        <w:rPr>
-          <w:rFonts w:ascii="Times New Roman" w:hAnsi="Times New Roman" w:cs="Times New Roman"/>
-          <w:sz w:val="26"/>
-          <w:szCs w:val="26"/>
-          <w14:shadow w14:blurRad="38100" w14:dist="25400" w14:dir="5400000" w14:sx="100000" w14:sy="100000" w14:kx="0" w14:ky="0" w14:algn="ctr">
-            <w14:srgbClr w14:val="6E747A">
-              <w14:alpha w14:val="57000"/>
-            </w14:srgbClr>
-          </w14:shadow>
-        </w:rPr>
-        <w:t>Thống kê bảng điểm từng lớp.</w:t>
-      </w:r>
-    </w:p>
-    <w:p>
-      <w:pPr>
-        <w:pStyle w:val="ListParagraph"/>
-        <w:numPr>
-          <w:ilvl w:val="0"/>
-          <w:numId w:val="4"/>
-        </w:numPr>
-        <w:spacing w:after="0" w:line="240" w:lineRule="auto"/>
-        <w:jc w:val="both"/>
-        <w:rPr>
-          <w:rFonts w:ascii="Times New Roman" w:hAnsi="Times New Roman" w:cs="Times New Roman"/>
-          <w:sz w:val="26"/>
-          <w:szCs w:val="26"/>
-          <w14:shadow w14:blurRad="38100" w14:dist="25400" w14:dir="5400000" w14:sx="100000" w14:sy="100000" w14:kx="0" w14:ky="0" w14:algn="ctr">
-            <w14:srgbClr w14:val="6E747A">
-              <w14:alpha w14:val="57000"/>
-            </w14:srgbClr>
-          </w14:shadow>
-        </w:rPr>
-      </w:pPr>
-      <w:r>
-        <w:rPr>
-          <w:rFonts w:ascii="Times New Roman" w:hAnsi="Times New Roman" w:cs="Times New Roman"/>
-          <w:sz w:val="26"/>
-          <w:szCs w:val="26"/>
-          <w14:shadow w14:blurRad="38100" w14:dist="25400" w14:dir="5400000" w14:sx="100000" w14:sy="100000" w14:kx="0" w14:ky="0" w14:algn="ctr">
-            <w14:srgbClr w14:val="6E747A">
-              <w14:alpha w14:val="57000"/>
-            </w14:srgbClr>
-          </w14:shadow>
-        </w:rPr>
-        <w:t>Điều hành toàn bộ các hoạt động của trường và chịu hoàn toàn trách nhiệm về kết quả của trường với cấp trên, với cha mẹ học sinh và trước pháp luật.</w:t>
-      </w:r>
-    </w:p>
-    <w:p>
-      <w:pPr>
-        <w:pStyle w:val="ListParagraph"/>
-        <w:numPr>
-          <w:ilvl w:val="0"/>
-          <w:numId w:val="4"/>
-        </w:numPr>
-        <w:spacing w:after="0" w:line="240" w:lineRule="auto"/>
-        <w:jc w:val="both"/>
-        <w:rPr>
-          <w:rFonts w:ascii="Times New Roman" w:hAnsi="Times New Roman" w:cs="Times New Roman"/>
-          <w:sz w:val="26"/>
-          <w:szCs w:val="26"/>
-          <w14:shadow w14:blurRad="38100" w14:dist="25400" w14:dir="5400000" w14:sx="100000" w14:sy="100000" w14:kx="0" w14:ky="0" w14:algn="ctr">
-            <w14:srgbClr w14:val="6E747A">
-              <w14:alpha w14:val="57000"/>
-            </w14:srgbClr>
-          </w14:shadow>
-        </w:rPr>
-      </w:pPr>
-      <w:r>
-        <w:rPr>
-          <w:rFonts w:ascii="Times New Roman" w:hAnsi="Times New Roman" w:cs="Times New Roman"/>
-          <w:sz w:val="26"/>
-          <w:szCs w:val="26"/>
-          <w14:shadow w14:blurRad="38100" w14:dist="25400" w14:dir="5400000" w14:sx="100000" w14:sy="100000" w14:kx="0" w14:ky="0" w14:algn="ctr">
-            <w14:srgbClr w14:val="6E747A">
-              <w14:alpha w14:val="57000"/>
-            </w14:srgbClr>
-          </w14:shadow>
-        </w:rPr>
-        <w:t>Phụ trách công tác kiểm tra, thanh tra giáo viên.</w:t>
-      </w:r>
-    </w:p>
-    <w:p>
-      <w:pPr>
-        <w:spacing w:line="240" w:lineRule="auto"/>
-        <w:rPr>
-          <w:rFonts w:ascii="Times New Roman" w:hAnsi="Times New Roman" w:cs="Times New Roman"/>
-          <w:sz w:val="26"/>
-          <w:szCs w:val="26"/>
-          <w14:shadow w14:blurRad="38100" w14:dist="25400" w14:dir="5400000" w14:sx="100000" w14:sy="100000" w14:kx="0" w14:ky="0" w14:algn="ctr">
-            <w14:srgbClr w14:val="6E747A">
-              <w14:alpha w14:val="57000"/>
-            </w14:srgbClr>
-          </w14:shadow>
-        </w:rPr>
-      </w:pPr>
-      <w:r>
-        <w:rPr>
-          <w:rFonts w:ascii="Times New Roman" w:hAnsi="Times New Roman" w:cs="Times New Roman"/>
-          <w:sz w:val="26"/>
-          <w:szCs w:val="26"/>
-          <w14:shadow w14:blurRad="38100" w14:dist="25400" w14:dir="5400000" w14:sx="100000" w14:sy="100000" w14:kx="0" w14:ky="0" w14:algn="ctr">
-            <w14:srgbClr w14:val="6E747A">
-              <w14:alpha w14:val="57000"/>
-            </w14:srgbClr>
-          </w14:shadow>
-        </w:rPr>
-        <w:tab/>
-      </w:r>
-      <w:r>
+        <w:spacing w:line="240" w:lineRule="auto"/>
         <w:rPr>
           <w:rFonts w:ascii="Times New Roman" w:hAnsi="Times New Roman" w:cs="Times New Roman"/>
           <w:sz w:val="28"/>
@@ -11651,18 +11424,8 @@
             </w14:srgbClr>
           </w14:shadow>
         </w:rPr>
-        <w:t>b) Giáo viên chủ nhiệm:</w:t>
-      </w:r>
-    </w:p>
-    <w:p>
-      <w:pPr>
-        <w:pStyle w:val="ListParagraph"/>
-        <w:numPr>
-          <w:ilvl w:val="1"/>
-          <w:numId w:val="5"/>
-        </w:numPr>
-        <w:spacing w:after="0" w:line="240" w:lineRule="auto"/>
-        <w:jc w:val="both"/>
+      </w:pPr>
+      <w:r>
         <w:rPr>
           <w:rFonts w:ascii="Times New Roman" w:hAnsi="Times New Roman" w:cs="Times New Roman"/>
           <w:sz w:val="26"/>
@@ -11673,30 +11436,261 @@
             </w14:srgbClr>
           </w14:shadow>
         </w:rPr>
-      </w:pPr>
-      <w:r>
-        <w:rPr>
-          <w:rFonts w:ascii="Times New Roman" w:hAnsi="Times New Roman" w:cs="Times New Roman"/>
-          <w:sz w:val="26"/>
-          <w:szCs w:val="26"/>
+        <w:t>Tổng hợp danh sách học sinh nhập học/ kết thúc khóa và công nhận bằng tốt nghiệp.</w:t>
+      </w:r>
+    </w:p>
+    <w:p>
+      <w:pPr>
+        <w:pStyle w:val="ListParagraph"/>
+        <w:numPr>
+          <w:ilvl w:val="0"/>
+          <w:numId w:val="20"/>
+        </w:numPr>
+        <w:spacing w:line="240" w:lineRule="auto"/>
+        <w:rPr>
+          <w:rFonts w:ascii="Times New Roman" w:hAnsi="Times New Roman" w:cs="Times New Roman"/>
+          <w:sz w:val="28"/>
+          <w:szCs w:val="28"/>
           <w14:shadow w14:blurRad="38100" w14:dist="25400" w14:dir="5400000" w14:sx="100000" w14:sy="100000" w14:kx="0" w14:ky="0" w14:algn="ctr">
             <w14:srgbClr w14:val="6E747A">
               <w14:alpha w14:val="57000"/>
             </w14:srgbClr>
           </w14:shadow>
         </w:rPr>
-        <w:t>Tổng hợp điểm, đánh giá xếp loại học sinh.</w:t>
+      </w:pPr>
+      <w:r>
+        <w:rPr>
+          <w:rFonts w:ascii="Times New Roman" w:hAnsi="Times New Roman" w:cs="Times New Roman"/>
+          <w:sz w:val="26"/>
+          <w:szCs w:val="26"/>
+          <w14:shadow w14:blurRad="38100" w14:dist="25400" w14:dir="5400000" w14:sx="100000" w14:sy="100000" w14:kx="0" w14:ky="0" w14:algn="ctr">
+            <w14:srgbClr w14:val="6E747A">
+              <w14:alpha w14:val="57000"/>
+            </w14:srgbClr>
+          </w14:shadow>
+        </w:rPr>
+        <w:t>Đánh giá chung hoạt động của toàn trường.</w:t>
       </w:r>
     </w:p>
     <w:p>
       <w:pPr>
         <w:pStyle w:val="ListParagraph"/>
         <w:numPr>
-          <w:ilvl w:val="1"/>
-          <w:numId w:val="5"/>
+          <w:ilvl w:val="0"/>
+          <w:numId w:val="20"/>
         </w:numPr>
-        <w:spacing w:after="0" w:line="240" w:lineRule="auto"/>
-        <w:jc w:val="both"/>
+        <w:spacing w:line="240" w:lineRule="auto"/>
+        <w:rPr>
+          <w:rFonts w:ascii="Times New Roman" w:hAnsi="Times New Roman" w:cs="Times New Roman"/>
+          <w:sz w:val="28"/>
+          <w:szCs w:val="28"/>
+          <w14:shadow w14:blurRad="38100" w14:dist="25400" w14:dir="5400000" w14:sx="100000" w14:sy="100000" w14:kx="0" w14:ky="0" w14:algn="ctr">
+            <w14:srgbClr w14:val="6E747A">
+              <w14:alpha w14:val="57000"/>
+            </w14:srgbClr>
+          </w14:shadow>
+        </w:rPr>
+      </w:pPr>
+      <w:r>
+        <w:rPr>
+          <w:rFonts w:ascii="Times New Roman" w:hAnsi="Times New Roman" w:cs="Times New Roman"/>
+          <w:sz w:val="26"/>
+          <w:szCs w:val="26"/>
+          <w14:shadow w14:blurRad="38100" w14:dist="25400" w14:dir="5400000" w14:sx="100000" w14:sy="100000" w14:kx="0" w14:ky="0" w14:algn="ctr">
+            <w14:srgbClr w14:val="6E747A">
+              <w14:alpha w14:val="57000"/>
+            </w14:srgbClr>
+          </w14:shadow>
+        </w:rPr>
+        <w:t>Thống kê và xếp loại học sinh.</w:t>
+      </w:r>
+    </w:p>
+    <w:p>
+      <w:pPr>
+        <w:pStyle w:val="ListParagraph"/>
+        <w:numPr>
+          <w:ilvl w:val="0"/>
+          <w:numId w:val="20"/>
+        </w:numPr>
+        <w:spacing w:line="240" w:lineRule="auto"/>
+        <w:rPr>
+          <w:rFonts w:ascii="Times New Roman" w:hAnsi="Times New Roman" w:cs="Times New Roman"/>
+          <w:sz w:val="28"/>
+          <w:szCs w:val="28"/>
+          <w14:shadow w14:blurRad="38100" w14:dist="25400" w14:dir="5400000" w14:sx="100000" w14:sy="100000" w14:kx="0" w14:ky="0" w14:algn="ctr">
+            <w14:srgbClr w14:val="6E747A">
+              <w14:alpha w14:val="57000"/>
+            </w14:srgbClr>
+          </w14:shadow>
+        </w:rPr>
+      </w:pPr>
+      <w:r>
+        <w:rPr>
+          <w:rFonts w:ascii="Times New Roman" w:hAnsi="Times New Roman" w:cs="Times New Roman"/>
+          <w:sz w:val="26"/>
+          <w:szCs w:val="26"/>
+          <w14:shadow w14:blurRad="38100" w14:dist="25400" w14:dir="5400000" w14:sx="100000" w14:sy="100000" w14:kx="0" w14:ky="0" w14:algn="ctr">
+            <w14:srgbClr w14:val="6E747A">
+              <w14:alpha w14:val="57000"/>
+            </w14:srgbClr>
+          </w14:shadow>
+        </w:rPr>
+        <w:t>Thống kê bảng điểm từng lớp.</w:t>
+      </w:r>
+    </w:p>
+    <w:p>
+      <w:pPr>
+        <w:pStyle w:val="ListParagraph"/>
+        <w:numPr>
+          <w:ilvl w:val="0"/>
+          <w:numId w:val="20"/>
+        </w:numPr>
+        <w:spacing w:line="240" w:lineRule="auto"/>
+        <w:rPr>
+          <w:rFonts w:ascii="Times New Roman" w:hAnsi="Times New Roman" w:cs="Times New Roman"/>
+          <w:sz w:val="28"/>
+          <w:szCs w:val="28"/>
+          <w14:shadow w14:blurRad="38100" w14:dist="25400" w14:dir="5400000" w14:sx="100000" w14:sy="100000" w14:kx="0" w14:ky="0" w14:algn="ctr">
+            <w14:srgbClr w14:val="6E747A">
+              <w14:alpha w14:val="57000"/>
+            </w14:srgbClr>
+          </w14:shadow>
+        </w:rPr>
+      </w:pPr>
+      <w:r>
+        <w:rPr>
+          <w:rFonts w:ascii="Times New Roman" w:hAnsi="Times New Roman" w:cs="Times New Roman"/>
+          <w:sz w:val="26"/>
+          <w:szCs w:val="26"/>
+          <w14:shadow w14:blurRad="38100" w14:dist="25400" w14:dir="5400000" w14:sx="100000" w14:sy="100000" w14:kx="0" w14:ky="0" w14:algn="ctr">
+            <w14:srgbClr w14:val="6E747A">
+              <w14:alpha w14:val="57000"/>
+            </w14:srgbClr>
+          </w14:shadow>
+        </w:rPr>
+        <w:t>Điều hành toàn bộ các hoạt động của trường và chịu hoàn toàn trách nhiệm về kết quả của trường với cấp trên, với cha mẹ học sinh và trước pháp luật.</w:t>
+      </w:r>
+    </w:p>
+    <w:p>
+      <w:pPr>
+        <w:pStyle w:val="ListParagraph"/>
+        <w:numPr>
+          <w:ilvl w:val="0"/>
+          <w:numId w:val="20"/>
+        </w:numPr>
+        <w:spacing w:line="240" w:lineRule="auto"/>
+        <w:rPr>
+          <w:rFonts w:ascii="Times New Roman" w:hAnsi="Times New Roman" w:cs="Times New Roman"/>
+          <w:sz w:val="28"/>
+          <w:szCs w:val="28"/>
+          <w14:shadow w14:blurRad="38100" w14:dist="25400" w14:dir="5400000" w14:sx="100000" w14:sy="100000" w14:kx="0" w14:ky="0" w14:algn="ctr">
+            <w14:srgbClr w14:val="6E747A">
+              <w14:alpha w14:val="57000"/>
+            </w14:srgbClr>
+          </w14:shadow>
+        </w:rPr>
+      </w:pPr>
+      <w:r>
+        <w:rPr>
+          <w:rFonts w:ascii="Times New Roman" w:hAnsi="Times New Roman" w:cs="Times New Roman"/>
+          <w:sz w:val="26"/>
+          <w:szCs w:val="26"/>
+          <w14:shadow w14:blurRad="38100" w14:dist="25400" w14:dir="5400000" w14:sx="100000" w14:sy="100000" w14:kx="0" w14:ky="0" w14:algn="ctr">
+            <w14:srgbClr w14:val="6E747A">
+              <w14:alpha w14:val="57000"/>
+            </w14:srgbClr>
+          </w14:shadow>
+        </w:rPr>
+        <w:t>Phụ trách công tác kiểm tra, thanh tra giáo viên.</w:t>
+      </w:r>
+    </w:p>
+    <w:p>
+      <w:pPr>
+        <w:pStyle w:val="ListParagraph"/>
+        <w:numPr>
+          <w:ilvl w:val="0"/>
+          <w:numId w:val="19"/>
+        </w:numPr>
+        <w:spacing w:line="240" w:lineRule="auto"/>
+        <w:rPr>
+          <w:rFonts w:ascii="Times New Roman" w:hAnsi="Times New Roman" w:cs="Times New Roman"/>
+          <w:sz w:val="28"/>
+          <w:szCs w:val="28"/>
+          <w14:shadow w14:blurRad="38100" w14:dist="25400" w14:dir="5400000" w14:sx="100000" w14:sy="100000" w14:kx="0" w14:ky="0" w14:algn="ctr">
+            <w14:srgbClr w14:val="6E747A">
+              <w14:alpha w14:val="57000"/>
+            </w14:srgbClr>
+          </w14:shadow>
+        </w:rPr>
+      </w:pPr>
+      <w:r>
+        <w:rPr>
+          <w:rFonts w:ascii="Times New Roman" w:hAnsi="Times New Roman" w:cs="Times New Roman"/>
+          <w:sz w:val="28"/>
+          <w:szCs w:val="28"/>
+          <w14:shadow w14:blurRad="38100" w14:dist="25400" w14:dir="5400000" w14:sx="100000" w14:sy="100000" w14:kx="0" w14:ky="0" w14:algn="ctr">
+            <w14:srgbClr w14:val="6E747A">
+              <w14:alpha w14:val="57000"/>
+            </w14:srgbClr>
+          </w14:shadow>
+        </w:rPr>
+        <w:t>Giáo viên chủ nhiệm</w:t>
+      </w:r>
+      <w:r>
+        <w:rPr>
+          <w:rFonts w:ascii="Times New Roman" w:hAnsi="Times New Roman" w:cs="Times New Roman"/>
+          <w:sz w:val="28"/>
+          <w:szCs w:val="28"/>
+          <w14:shadow w14:blurRad="38100" w14:dist="25400" w14:dir="5400000" w14:sx="100000" w14:sy="100000" w14:kx="0" w14:ky="0" w14:algn="ctr">
+            <w14:srgbClr w14:val="6E747A">
+              <w14:alpha w14:val="57000"/>
+            </w14:srgbClr>
+          </w14:shadow>
+        </w:rPr>
+        <w:t>:</w:t>
+      </w:r>
+    </w:p>
+    <w:p>
+      <w:pPr>
+        <w:pStyle w:val="ListParagraph"/>
+        <w:numPr>
+          <w:ilvl w:val="0"/>
+          <w:numId w:val="20"/>
+        </w:numPr>
+        <w:spacing w:line="240" w:lineRule="auto"/>
+        <w:rPr>
+          <w:rFonts w:ascii="Times New Roman" w:hAnsi="Times New Roman" w:cs="Times New Roman"/>
+          <w:sz w:val="26"/>
+          <w:szCs w:val="26"/>
+          <w14:shadow w14:blurRad="38100" w14:dist="25400" w14:dir="5400000" w14:sx="100000" w14:sy="100000" w14:kx="0" w14:ky="0" w14:algn="ctr">
+            <w14:srgbClr w14:val="6E747A">
+              <w14:alpha w14:val="57000"/>
+            </w14:srgbClr>
+          </w14:shadow>
+        </w:rPr>
+      </w:pPr>
+      <w:r>
+        <w:rPr>
+          <w:rFonts w:ascii="Times New Roman" w:hAnsi="Times New Roman" w:cs="Times New Roman"/>
+          <w:sz w:val="26"/>
+          <w:szCs w:val="26"/>
+          <w14:shadow w14:blurRad="38100" w14:dist="25400" w14:dir="5400000" w14:sx="100000" w14:sy="100000" w14:kx="0" w14:ky="0" w14:algn="ctr">
+            <w14:srgbClr w14:val="6E747A">
+              <w14:alpha w14:val="57000"/>
+            </w14:srgbClr>
+          </w14:shadow>
+        </w:rPr>
+        <w:t>Tổng hợp điểm, đánh giá xếp loại học sinh.</w:t>
+      </w:r>
+    </w:p>
+    <w:p>
+      <w:pPr>
+        <w:pStyle w:val="ListParagraph"/>
+        <w:numPr>
+          <w:ilvl w:val="0"/>
+          <w:numId w:val="20"/>
+        </w:numPr>
+        <w:spacing w:line="240" w:lineRule="auto"/>
         <w:rPr>
           <w:rFonts w:ascii="Times New Roman" w:hAnsi="Times New Roman" w:cs="Times New Roman"/>
           <w:sz w:val="26"/>
@@ -11769,7 +11763,7 @@
         <w:pStyle w:val="ListParagraph"/>
         <w:numPr>
           <w:ilvl w:val="0"/>
-          <w:numId w:val="6"/>
+          <w:numId w:val="20"/>
         </w:numPr>
         <w:spacing w:after="0" w:line="240" w:lineRule="auto"/>
         <w:jc w:val="both"/>
@@ -11803,7 +11797,7 @@
         <w:pStyle w:val="ListParagraph"/>
         <w:numPr>
           <w:ilvl w:val="0"/>
-          <w:numId w:val="6"/>
+          <w:numId w:val="20"/>
         </w:numPr>
         <w:spacing w:after="0" w:line="240" w:lineRule="auto"/>
         <w:jc w:val="both"/>
@@ -11837,7 +11831,7 @@
         <w:pStyle w:val="ListParagraph"/>
         <w:numPr>
           <w:ilvl w:val="0"/>
-          <w:numId w:val="6"/>
+          <w:numId w:val="20"/>
         </w:numPr>
         <w:spacing w:after="0" w:line="240" w:lineRule="auto"/>
         <w:jc w:val="both"/>
@@ -11863,7 +11857,6 @@
             </w14:srgbClr>
           </w14:shadow>
         </w:rPr>
-        <w:lastRenderedPageBreak/>
         <w:t>Mỗi điểm lại có một hệ số riêng (hs 1, 2, 3). Tương ứng với mức độ đề thi.</w:t>
       </w:r>
     </w:p>
@@ -11872,7 +11865,7 @@
         <w:pStyle w:val="ListParagraph"/>
         <w:numPr>
           <w:ilvl w:val="0"/>
-          <w:numId w:val="6"/>
+          <w:numId w:val="20"/>
         </w:numPr>
         <w:spacing w:after="0" w:line="240" w:lineRule="auto"/>
         <w:jc w:val="both"/>
@@ -11904,10 +11897,6 @@
     <w:p>
       <w:pPr>
         <w:pStyle w:val="ListParagraph"/>
-        <w:numPr>
-          <w:ilvl w:val="1"/>
-          <w:numId w:val="6"/>
-        </w:numPr>
         <w:spacing w:after="0" w:line="240" w:lineRule="auto"/>
         <w:jc w:val="both"/>
         <w:rPr>
@@ -11932,18 +11921,9 @@
             </w14:srgbClr>
           </w14:shadow>
         </w:rPr>
-        <w:t xml:space="preserve"> Tổng hợp bảng điểm trung bình, hạnh kiểm của kì I.</w:t>
-      </w:r>
-    </w:p>
-    <w:p>
-      <w:pPr>
-        <w:pStyle w:val="ListParagraph"/>
-        <w:numPr>
-          <w:ilvl w:val="1"/>
-          <w:numId w:val="6"/>
-        </w:numPr>
-        <w:spacing w:after="0" w:line="240" w:lineRule="auto"/>
-        <w:jc w:val="both"/>
+        <w:t>+</w:t>
+      </w:r>
+      <w:r>
         <w:rPr>
           <w:rFonts w:ascii="Times New Roman" w:hAnsi="Times New Roman" w:cs="Times New Roman"/>
           <w:sz w:val="26"/>
@@ -11954,8 +11934,14 @@
             </w14:srgbClr>
           </w14:shadow>
         </w:rPr>
-      </w:pPr>
-      <w:r>
+        <w:t xml:space="preserve"> Tổng hợp bảng điểm trung bình, hạnh kiểm của kì I.</w:t>
+      </w:r>
+    </w:p>
+    <w:p>
+      <w:pPr>
+        <w:pStyle w:val="ListParagraph"/>
+        <w:spacing w:after="0" w:line="240" w:lineRule="auto"/>
+        <w:jc w:val="both"/>
         <w:rPr>
           <w:rFonts w:ascii="Times New Roman" w:hAnsi="Times New Roman" w:cs="Times New Roman"/>
           <w:sz w:val="26"/>
@@ -11966,18 +11952,8 @@
             </w14:srgbClr>
           </w14:shadow>
         </w:rPr>
-        <w:t xml:space="preserve"> Tổng hợp danh sách học sinh được khen thưởng.</w:t>
-      </w:r>
-    </w:p>
-    <w:p>
-      <w:pPr>
-        <w:pStyle w:val="ListParagraph"/>
-        <w:numPr>
-          <w:ilvl w:val="1"/>
-          <w:numId w:val="6"/>
-        </w:numPr>
-        <w:spacing w:after="0" w:line="240" w:lineRule="auto"/>
-        <w:jc w:val="both"/>
+      </w:pPr>
+      <w:r>
         <w:rPr>
           <w:rFonts w:ascii="Times New Roman" w:hAnsi="Times New Roman" w:cs="Times New Roman"/>
           <w:sz w:val="26"/>
@@ -11988,7 +11964,8 @@
             </w14:srgbClr>
           </w14:shadow>
         </w:rPr>
-      </w:pPr>
+        <w:t xml:space="preserve">+ </w:t>
+      </w:r>
       <w:r>
         <w:rPr>
           <w:rFonts w:ascii="Times New Roman" w:hAnsi="Times New Roman" w:cs="Times New Roman"/>
@@ -12000,16 +11977,12 @@
             </w14:srgbClr>
           </w14:shadow>
         </w:rPr>
-        <w:t xml:space="preserve"> Phần trăm từng loại học lực và hạnh kiểm</w:t>
+        <w:t>Tổng hợp danh sách học sinh được khen thưởng.</w:t>
       </w:r>
     </w:p>
     <w:p>
       <w:pPr>
         <w:pStyle w:val="ListParagraph"/>
-        <w:numPr>
-          <w:ilvl w:val="1"/>
-          <w:numId w:val="6"/>
-        </w:numPr>
         <w:spacing w:after="0" w:line="240" w:lineRule="auto"/>
         <w:jc w:val="both"/>
         <w:rPr>
@@ -12034,18 +12007,9 @@
             </w14:srgbClr>
           </w14:shadow>
         </w:rPr>
-        <w:t xml:space="preserve"> Họp phụ huynh</w:t>
-      </w:r>
-    </w:p>
-    <w:p>
-      <w:pPr>
-        <w:pStyle w:val="ListParagraph"/>
-        <w:numPr>
-          <w:ilvl w:val="1"/>
-          <w:numId w:val="6"/>
-        </w:numPr>
-        <w:spacing w:after="0" w:line="240" w:lineRule="auto"/>
-        <w:jc w:val="both"/>
+        <w:t>+</w:t>
+      </w:r>
+      <w:r>
         <w:rPr>
           <w:rFonts w:ascii="Times New Roman" w:hAnsi="Times New Roman" w:cs="Times New Roman"/>
           <w:sz w:val="26"/>
@@ -12056,7 +12020,8 @@
             </w14:srgbClr>
           </w14:shadow>
         </w:rPr>
-      </w:pPr>
+        <w:t xml:space="preserve"> Phần trăm từng loại học lực và hạnh kiểm</w:t>
+      </w:r>
       <w:r>
         <w:rPr>
           <w:rFonts w:ascii="Times New Roman" w:hAnsi="Times New Roman" w:cs="Times New Roman"/>
@@ -12068,16 +12033,12 @@
             </w14:srgbClr>
           </w14:shadow>
         </w:rPr>
-        <w:t xml:space="preserve"> Viết điểm các môn học vào sổ liên lạc giữa học sinh và nhà trường.</w:t>
+        <w:t>.</w:t>
       </w:r>
     </w:p>
     <w:p>
       <w:pPr>
         <w:pStyle w:val="ListParagraph"/>
-        <w:numPr>
-          <w:ilvl w:val="0"/>
-          <w:numId w:val="6"/>
-        </w:numPr>
         <w:spacing w:after="0" w:line="240" w:lineRule="auto"/>
         <w:jc w:val="both"/>
         <w:rPr>
@@ -12102,18 +12063,9 @@
             </w14:srgbClr>
           </w14:shadow>
         </w:rPr>
-        <w:t>Sau kì II, giáo viên phải làm các công việc sau:</w:t>
-      </w:r>
-    </w:p>
-    <w:p>
-      <w:pPr>
-        <w:pStyle w:val="ListParagraph"/>
-        <w:numPr>
-          <w:ilvl w:val="1"/>
-          <w:numId w:val="6"/>
-        </w:numPr>
-        <w:spacing w:after="0" w:line="240" w:lineRule="auto"/>
-        <w:jc w:val="both"/>
+        <w:t>+</w:t>
+      </w:r>
+      <w:r>
         <w:rPr>
           <w:rFonts w:ascii="Times New Roman" w:hAnsi="Times New Roman" w:cs="Times New Roman"/>
           <w:sz w:val="26"/>
@@ -12124,7 +12076,8 @@
             </w14:srgbClr>
           </w14:shadow>
         </w:rPr>
-      </w:pPr>
+        <w:t xml:space="preserve"> Họp phụ huynh</w:t>
+      </w:r>
       <w:r>
         <w:rPr>
           <w:rFonts w:ascii="Times New Roman" w:hAnsi="Times New Roman" w:cs="Times New Roman"/>
@@ -12136,16 +12089,12 @@
             </w14:srgbClr>
           </w14:shadow>
         </w:rPr>
-        <w:t xml:space="preserve"> Tổng hợp bảng điểm trung bình và hạnh kiểm kì II và cả năm học.</w:t>
+        <w:t>.</w:t>
       </w:r>
     </w:p>
     <w:p>
       <w:pPr>
         <w:pStyle w:val="ListParagraph"/>
-        <w:numPr>
-          <w:ilvl w:val="1"/>
-          <w:numId w:val="6"/>
-        </w:numPr>
         <w:spacing w:after="0" w:line="240" w:lineRule="auto"/>
         <w:jc w:val="both"/>
         <w:rPr>
@@ -12170,18 +12119,9 @@
             </w14:srgbClr>
           </w14:shadow>
         </w:rPr>
-        <w:t xml:space="preserve"> Tổng hợp danh sách học sinh được khen thưởng.</w:t>
-      </w:r>
-    </w:p>
-    <w:p>
-      <w:pPr>
-        <w:pStyle w:val="ListParagraph"/>
-        <w:numPr>
-          <w:ilvl w:val="1"/>
-          <w:numId w:val="6"/>
-        </w:numPr>
-        <w:spacing w:after="0" w:line="240" w:lineRule="auto"/>
-        <w:jc w:val="both"/>
+        <w:t>+</w:t>
+      </w:r>
+      <w:r>
         <w:rPr>
           <w:rFonts w:ascii="Times New Roman" w:hAnsi="Times New Roman" w:cs="Times New Roman"/>
           <w:sz w:val="26"/>
@@ -12192,8 +12132,18 @@
             </w14:srgbClr>
           </w14:shadow>
         </w:rPr>
-      </w:pPr>
-      <w:r>
+        <w:t xml:space="preserve"> Viết điểm các môn học vào sổ liên lạc giữa học sinh và nhà trường.</w:t>
+      </w:r>
+    </w:p>
+    <w:p>
+      <w:pPr>
+        <w:pStyle w:val="ListParagraph"/>
+        <w:numPr>
+          <w:ilvl w:val="0"/>
+          <w:numId w:val="20"/>
+        </w:numPr>
+        <w:spacing w:after="0" w:line="240" w:lineRule="auto"/>
+        <w:jc w:val="both"/>
         <w:rPr>
           <w:rFonts w:ascii="Times New Roman" w:hAnsi="Times New Roman" w:cs="Times New Roman"/>
           <w:sz w:val="26"/>
@@ -12204,18 +12154,8 @@
             </w14:srgbClr>
           </w14:shadow>
         </w:rPr>
-        <w:t xml:space="preserve"> Tổng hợp danh sách học sinh thi lại.</w:t>
-      </w:r>
-    </w:p>
-    <w:p>
-      <w:pPr>
-        <w:pStyle w:val="ListParagraph"/>
-        <w:numPr>
-          <w:ilvl w:val="1"/>
-          <w:numId w:val="6"/>
-        </w:numPr>
-        <w:spacing w:after="0" w:line="240" w:lineRule="auto"/>
-        <w:jc w:val="both"/>
+      </w:pPr>
+      <w:r>
         <w:rPr>
           <w:rFonts w:ascii="Times New Roman" w:hAnsi="Times New Roman" w:cs="Times New Roman"/>
           <w:sz w:val="26"/>
@@ -12226,8 +12166,14 @@
             </w14:srgbClr>
           </w14:shadow>
         </w:rPr>
-      </w:pPr>
-      <w:r>
+        <w:t>Sau kì II, giáo viên phải làm các công việc sau:</w:t>
+      </w:r>
+    </w:p>
+    <w:p>
+      <w:pPr>
+        <w:pStyle w:val="ListParagraph"/>
+        <w:spacing w:after="0" w:line="240" w:lineRule="auto"/>
+        <w:jc w:val="both"/>
         <w:rPr>
           <w:rFonts w:ascii="Times New Roman" w:hAnsi="Times New Roman" w:cs="Times New Roman"/>
           <w:sz w:val="26"/>
@@ -12238,18 +12184,8 @@
             </w14:srgbClr>
           </w14:shadow>
         </w:rPr>
-        <w:t xml:space="preserve"> Phần trăm từng loại học lực và hạnh kiểm</w:t>
-      </w:r>
-    </w:p>
-    <w:p>
-      <w:pPr>
-        <w:pStyle w:val="ListParagraph"/>
-        <w:numPr>
-          <w:ilvl w:val="1"/>
-          <w:numId w:val="6"/>
-        </w:numPr>
-        <w:spacing w:after="0" w:line="240" w:lineRule="auto"/>
-        <w:jc w:val="both"/>
+      </w:pPr>
+      <w:r>
         <w:rPr>
           <w:rFonts w:ascii="Times New Roman" w:hAnsi="Times New Roman" w:cs="Times New Roman"/>
           <w:sz w:val="26"/>
@@ -12260,7 +12196,8 @@
             </w14:srgbClr>
           </w14:shadow>
         </w:rPr>
-      </w:pPr>
+        <w:t xml:space="preserve">+ </w:t>
+      </w:r>
       <w:r>
         <w:rPr>
           <w:rFonts w:ascii="Times New Roman" w:hAnsi="Times New Roman" w:cs="Times New Roman"/>
@@ -12272,16 +12209,12 @@
             </w14:srgbClr>
           </w14:shadow>
         </w:rPr>
-        <w:t xml:space="preserve"> Họp phụ huynh</w:t>
+        <w:t>Tổng hợp bảng điểm trung bình và hạnh kiểm kì II và cả năm học.</w:t>
       </w:r>
     </w:p>
     <w:p>
       <w:pPr>
         <w:pStyle w:val="ListParagraph"/>
-        <w:numPr>
-          <w:ilvl w:val="1"/>
-          <w:numId w:val="6"/>
-        </w:numPr>
         <w:spacing w:after="0" w:line="240" w:lineRule="auto"/>
         <w:jc w:val="both"/>
         <w:rPr>
@@ -12306,12 +12239,11 @@
             </w14:srgbClr>
           </w14:shadow>
         </w:rPr>
-        <w:t xml:space="preserve"> Viết điểm học sinh vào sổ liên lạc và học bạ</w:t>
-      </w:r>
-      <w:r>
-        <w:rPr>
-          <w:rFonts w:ascii="Times New Roman" w:hAnsi="Times New Roman" w:cs="Times New Roman"/>
-          <w:b/>
+        <w:t>+</w:t>
+      </w:r>
+      <w:r>
+        <w:rPr>
+          <w:rFonts w:ascii="Times New Roman" w:hAnsi="Times New Roman" w:cs="Times New Roman"/>
           <w:sz w:val="26"/>
           <w:szCs w:val="26"/>
           <w14:shadow w14:blurRad="38100" w14:dist="25400" w14:dir="5400000" w14:sx="100000" w14:sy="100000" w14:kx="0" w14:ky="0" w14:algn="ctr">
@@ -12320,16 +12252,12 @@
             </w14:srgbClr>
           </w14:shadow>
         </w:rPr>
-        <w:t>.</w:t>
+        <w:t xml:space="preserve"> Tổng hợp danh sách học sinh được khen thưởng.</w:t>
       </w:r>
     </w:p>
     <w:p>
       <w:pPr>
         <w:pStyle w:val="ListParagraph"/>
-        <w:numPr>
-          <w:ilvl w:val="0"/>
-          <w:numId w:val="6"/>
-        </w:numPr>
         <w:spacing w:after="0" w:line="240" w:lineRule="auto"/>
         <w:jc w:val="both"/>
         <w:rPr>
@@ -12354,18 +12282,9 @@
             </w14:srgbClr>
           </w14:shadow>
         </w:rPr>
-        <w:t>Về phía ban giám hiệu:</w:t>
-      </w:r>
-    </w:p>
-    <w:p>
-      <w:pPr>
-        <w:pStyle w:val="ListParagraph"/>
-        <w:numPr>
-          <w:ilvl w:val="1"/>
-          <w:numId w:val="6"/>
-        </w:numPr>
-        <w:spacing w:after="0" w:line="240" w:lineRule="auto"/>
-        <w:jc w:val="both"/>
+        <w:t>+</w:t>
+      </w:r>
+      <w:r>
         <w:rPr>
           <w:rFonts w:ascii="Times New Roman" w:hAnsi="Times New Roman" w:cs="Times New Roman"/>
           <w:sz w:val="26"/>
@@ -12376,7 +12295,8 @@
             </w14:srgbClr>
           </w14:shadow>
         </w:rPr>
-      </w:pPr>
+        <w:t xml:space="preserve"> Tổng hợp danh sách học sinh thi lại.</w:t>
+      </w:r>
       <w:r>
         <w:rPr>
           <w:rFonts w:ascii="Times New Roman" w:hAnsi="Times New Roman" w:cs="Times New Roman"/>
@@ -12388,16 +12308,12 @@
             </w14:srgbClr>
           </w14:shadow>
         </w:rPr>
-        <w:t xml:space="preserve"> Tổng hợp danh sách học sinh ra trường và trao bằng cho học sinh.</w:t>
+        <w:t>+</w:t>
       </w:r>
     </w:p>
     <w:p>
       <w:pPr>
         <w:pStyle w:val="ListParagraph"/>
-        <w:numPr>
-          <w:ilvl w:val="0"/>
-          <w:numId w:val="6"/>
-        </w:numPr>
         <w:spacing w:after="0" w:line="240" w:lineRule="auto"/>
         <w:jc w:val="both"/>
         <w:rPr>
@@ -12422,18 +12338,9 @@
             </w14:srgbClr>
           </w14:shadow>
         </w:rPr>
-        <w:t>Ban giám hiệu yêu cầu:</w:t>
-      </w:r>
-    </w:p>
-    <w:p>
-      <w:pPr>
-        <w:pStyle w:val="ListParagraph"/>
-        <w:numPr>
-          <w:ilvl w:val="1"/>
-          <w:numId w:val="6"/>
-        </w:numPr>
-        <w:spacing w:after="0" w:line="240" w:lineRule="auto"/>
-        <w:jc w:val="both"/>
+        <w:t>+</w:t>
+      </w:r>
+      <w:r>
         <w:rPr>
           <w:rFonts w:ascii="Times New Roman" w:hAnsi="Times New Roman" w:cs="Times New Roman"/>
           <w:sz w:val="26"/>
@@ -12444,7 +12351,8 @@
             </w14:srgbClr>
           </w14:shadow>
         </w:rPr>
-      </w:pPr>
+        <w:t xml:space="preserve"> Phần trăm từng loại học lực và hạnh kiểm</w:t>
+      </w:r>
       <w:r>
         <w:rPr>
           <w:rFonts w:ascii="Times New Roman" w:hAnsi="Times New Roman" w:cs="Times New Roman"/>
@@ -12456,16 +12364,12 @@
             </w14:srgbClr>
           </w14:shadow>
         </w:rPr>
-        <w:t xml:space="preserve"> Danh sách học sinh và xếp loại học sinh.</w:t>
+        <w:t>.</w:t>
       </w:r>
     </w:p>
     <w:p>
       <w:pPr>
         <w:pStyle w:val="ListParagraph"/>
-        <w:numPr>
-          <w:ilvl w:val="1"/>
-          <w:numId w:val="6"/>
-        </w:numPr>
         <w:spacing w:after="0" w:line="240" w:lineRule="auto"/>
         <w:jc w:val="both"/>
         <w:rPr>
@@ -12490,18 +12394,9 @@
             </w14:srgbClr>
           </w14:shadow>
         </w:rPr>
-        <w:t xml:space="preserve"> Danh sách bảng điểm của từng lớp.</w:t>
-      </w:r>
-    </w:p>
-    <w:p>
-      <w:pPr>
-        <w:pStyle w:val="ListParagraph"/>
-        <w:numPr>
-          <w:ilvl w:val="1"/>
-          <w:numId w:val="6"/>
-        </w:numPr>
-        <w:spacing w:after="0" w:line="240" w:lineRule="auto"/>
-        <w:jc w:val="both"/>
+        <w:t>+</w:t>
+      </w:r>
+      <w:r>
         <w:rPr>
           <w:rFonts w:ascii="Times New Roman" w:hAnsi="Times New Roman" w:cs="Times New Roman"/>
           <w:sz w:val="26"/>
@@ -12512,7 +12407,8 @@
             </w14:srgbClr>
           </w14:shadow>
         </w:rPr>
-      </w:pPr>
+        <w:t xml:space="preserve"> Họp phụ huynh</w:t>
+      </w:r>
       <w:r>
         <w:rPr>
           <w:rFonts w:ascii="Times New Roman" w:hAnsi="Times New Roman" w:cs="Times New Roman"/>
@@ -12524,15 +12420,16 @@
             </w14:srgbClr>
           </w14:shadow>
         </w:rPr>
-        <w:t xml:space="preserve"> Danh sách học sinh đạt giải cao trong các cuộc thi.</w:t>
-      </w:r>
-    </w:p>
-    <w:p>
-      <w:pPr>
-        <w:pStyle w:val="Default"/>
-        <w:rPr>
-          <w:rFonts w:eastAsia="Times New Roman"/>
-          <w:color w:val="auto"/>
+        <w:t>.</w:t>
+      </w:r>
+    </w:p>
+    <w:p>
+      <w:pPr>
+        <w:pStyle w:val="ListParagraph"/>
+        <w:spacing w:after="0" w:line="240" w:lineRule="auto"/>
+        <w:jc w:val="both"/>
+        <w:rPr>
+          <w:rFonts w:ascii="Times New Roman" w:hAnsi="Times New Roman" w:cs="Times New Roman"/>
           <w:sz w:val="26"/>
           <w:szCs w:val="26"/>
           <w14:shadow w14:blurRad="38100" w14:dist="25400" w14:dir="5400000" w14:sx="100000" w14:sy="100000" w14:kx="0" w14:ky="0" w14:algn="ctr">
@@ -12542,18 +12439,9 @@
           </w14:shadow>
         </w:rPr>
       </w:pPr>
-    </w:p>
-    <w:p>
-      <w:pPr>
-        <w:pStyle w:val="Default"/>
-        <w:numPr>
-          <w:ilvl w:val="0"/>
-          <w:numId w:val="7"/>
-        </w:numPr>
-        <w:jc w:val="both"/>
-        <w:rPr>
-          <w:rFonts w:eastAsia="Times New Roman"/>
-          <w:color w:val="auto"/>
+      <w:r>
+        <w:rPr>
+          <w:rFonts w:ascii="Times New Roman" w:hAnsi="Times New Roman" w:cs="Times New Roman"/>
           <w:sz w:val="26"/>
           <w:szCs w:val="26"/>
           <w14:shadow w14:blurRad="38100" w14:dist="25400" w14:dir="5400000" w14:sx="100000" w14:sy="100000" w14:kx="0" w14:ky="0" w14:algn="ctr">
@@ -12562,11 +12450,11 @@
             </w14:srgbClr>
           </w14:shadow>
         </w:rPr>
-      </w:pPr>
-      <w:r>
-        <w:rPr>
-          <w:rFonts w:eastAsia="Times New Roman"/>
-          <w:color w:val="auto"/>
+        <w:t>+</w:t>
+      </w:r>
+      <w:r>
+        <w:rPr>
+          <w:rFonts w:ascii="Times New Roman" w:hAnsi="Times New Roman" w:cs="Times New Roman"/>
           <w:sz w:val="26"/>
           <w:szCs w:val="26"/>
           <w14:shadow w14:blurRad="38100" w14:dist="25400" w14:dir="5400000" w14:sx="100000" w14:sy="100000" w14:kx="0" w14:ky="0" w14:algn="ctr">
@@ -12575,20 +12463,12 @@
             </w14:srgbClr>
           </w14:shadow>
         </w:rPr>
-        <w:t>Đánh giá nghiệp vụ hiện tại của những người chuyên môn trực tiếp tham gia vào nghiệp vụ: đáp ứng được nhu cầu quản lý, hợp lý không, nhưng cũng có những khó khăn gì khi thực hiện: do khối thượng thông tin qua hàng năm là quá lớn, nhà trường chưa có phần mềm quản lí các dữ liệu đó nên việc nhập, xuất và xử lí dữ liệu rất vất vả và dễ gây sai sót.</w:t>
-      </w:r>
-    </w:p>
-    <w:p>
-      <w:pPr>
-        <w:pStyle w:val="Default"/>
-        <w:numPr>
-          <w:ilvl w:val="0"/>
-          <w:numId w:val="7"/>
-        </w:numPr>
-        <w:jc w:val="both"/>
-        <w:rPr>
-          <w:rFonts w:eastAsia="Times New Roman"/>
-          <w:color w:val="auto"/>
+        <w:t xml:space="preserve"> Viết điểm học sinh vào sổ liên lạc và học bạ</w:t>
+      </w:r>
+      <w:r>
+        <w:rPr>
+          <w:rFonts w:ascii="Times New Roman" w:hAnsi="Times New Roman" w:cs="Times New Roman"/>
+          <w:b/>
           <w:sz w:val="26"/>
           <w:szCs w:val="26"/>
           <w14:shadow w14:blurRad="38100" w14:dist="25400" w14:dir="5400000" w14:sx="100000" w14:sy="100000" w14:kx="0" w14:ky="0" w14:algn="ctr">
@@ -12597,11 +12477,20 @@
             </w14:srgbClr>
           </w14:shadow>
         </w:rPr>
-      </w:pPr>
-      <w:r>
-        <w:rPr>
-          <w:rFonts w:eastAsia="Times New Roman"/>
-          <w:color w:val="auto"/>
+        <w:t>.</w:t>
+      </w:r>
+    </w:p>
+    <w:p>
+      <w:pPr>
+        <w:pStyle w:val="ListParagraph"/>
+        <w:numPr>
+          <w:ilvl w:val="0"/>
+          <w:numId w:val="20"/>
+        </w:numPr>
+        <w:spacing w:after="0" w:line="240" w:lineRule="auto"/>
+        <w:jc w:val="both"/>
+        <w:rPr>
+          <w:rFonts w:ascii="Times New Roman" w:hAnsi="Times New Roman" w:cs="Times New Roman"/>
           <w:sz w:val="26"/>
           <w:szCs w:val="26"/>
           <w14:shadow w14:blurRad="38100" w14:dist="25400" w14:dir="5400000" w14:sx="100000" w14:sy="100000" w14:kx="0" w14:ky="0" w14:algn="ctr">
@@ -12610,6 +12499,311 @@
             </w14:srgbClr>
           </w14:shadow>
         </w:rPr>
+      </w:pPr>
+      <w:r>
+        <w:rPr>
+          <w:rFonts w:ascii="Times New Roman" w:hAnsi="Times New Roman" w:cs="Times New Roman"/>
+          <w:sz w:val="26"/>
+          <w:szCs w:val="26"/>
+          <w14:shadow w14:blurRad="38100" w14:dist="25400" w14:dir="5400000" w14:sx="100000" w14:sy="100000" w14:kx="0" w14:ky="0" w14:algn="ctr">
+            <w14:srgbClr w14:val="6E747A">
+              <w14:alpha w14:val="57000"/>
+            </w14:srgbClr>
+          </w14:shadow>
+        </w:rPr>
+        <w:t>Về phía ban giám hiệu:</w:t>
+      </w:r>
+    </w:p>
+    <w:p>
+      <w:pPr>
+        <w:pStyle w:val="ListParagraph"/>
+        <w:spacing w:after="0" w:line="240" w:lineRule="auto"/>
+        <w:jc w:val="both"/>
+        <w:rPr>
+          <w:rFonts w:ascii="Times New Roman" w:hAnsi="Times New Roman" w:cs="Times New Roman"/>
+          <w:sz w:val="26"/>
+          <w:szCs w:val="26"/>
+          <w14:shadow w14:blurRad="38100" w14:dist="25400" w14:dir="5400000" w14:sx="100000" w14:sy="100000" w14:kx="0" w14:ky="0" w14:algn="ctr">
+            <w14:srgbClr w14:val="6E747A">
+              <w14:alpha w14:val="57000"/>
+            </w14:srgbClr>
+          </w14:shadow>
+        </w:rPr>
+      </w:pPr>
+      <w:r>
+        <w:rPr>
+          <w:rFonts w:ascii="Times New Roman" w:hAnsi="Times New Roman" w:cs="Times New Roman"/>
+          <w:sz w:val="26"/>
+          <w:szCs w:val="26"/>
+          <w14:shadow w14:blurRad="38100" w14:dist="25400" w14:dir="5400000" w14:sx="100000" w14:sy="100000" w14:kx="0" w14:ky="0" w14:algn="ctr">
+            <w14:srgbClr w14:val="6E747A">
+              <w14:alpha w14:val="57000"/>
+            </w14:srgbClr>
+          </w14:shadow>
+        </w:rPr>
+        <w:t>+</w:t>
+      </w:r>
+      <w:r>
+        <w:rPr>
+          <w:rFonts w:ascii="Times New Roman" w:hAnsi="Times New Roman" w:cs="Times New Roman"/>
+          <w:sz w:val="26"/>
+          <w:szCs w:val="26"/>
+          <w14:shadow w14:blurRad="38100" w14:dist="25400" w14:dir="5400000" w14:sx="100000" w14:sy="100000" w14:kx="0" w14:ky="0" w14:algn="ctr">
+            <w14:srgbClr w14:val="6E747A">
+              <w14:alpha w14:val="57000"/>
+            </w14:srgbClr>
+          </w14:shadow>
+        </w:rPr>
+        <w:t>Tổng hợp danh sách học sinh ra trường và trao bằng cho học sinh.</w:t>
+      </w:r>
+    </w:p>
+    <w:p>
+      <w:pPr>
+        <w:pStyle w:val="ListParagraph"/>
+        <w:numPr>
+          <w:ilvl w:val="0"/>
+          <w:numId w:val="20"/>
+        </w:numPr>
+        <w:spacing w:after="0" w:line="240" w:lineRule="auto"/>
+        <w:jc w:val="both"/>
+        <w:rPr>
+          <w:rFonts w:ascii="Times New Roman" w:hAnsi="Times New Roman" w:cs="Times New Roman"/>
+          <w:sz w:val="26"/>
+          <w:szCs w:val="26"/>
+          <w14:shadow w14:blurRad="38100" w14:dist="25400" w14:dir="5400000" w14:sx="100000" w14:sy="100000" w14:kx="0" w14:ky="0" w14:algn="ctr">
+            <w14:srgbClr w14:val="6E747A">
+              <w14:alpha w14:val="57000"/>
+            </w14:srgbClr>
+          </w14:shadow>
+        </w:rPr>
+      </w:pPr>
+      <w:r>
+        <w:rPr>
+          <w:rFonts w:ascii="Times New Roman" w:hAnsi="Times New Roman" w:cs="Times New Roman"/>
+          <w:sz w:val="26"/>
+          <w:szCs w:val="26"/>
+          <w14:shadow w14:blurRad="38100" w14:dist="25400" w14:dir="5400000" w14:sx="100000" w14:sy="100000" w14:kx="0" w14:ky="0" w14:algn="ctr">
+            <w14:srgbClr w14:val="6E747A">
+              <w14:alpha w14:val="57000"/>
+            </w14:srgbClr>
+          </w14:shadow>
+        </w:rPr>
+        <w:t>Ban giám hiệu yêu cầu:</w:t>
+      </w:r>
+    </w:p>
+    <w:p>
+      <w:pPr>
+        <w:pStyle w:val="ListParagraph"/>
+        <w:spacing w:after="0" w:line="240" w:lineRule="auto"/>
+        <w:jc w:val="both"/>
+        <w:rPr>
+          <w:rFonts w:ascii="Times New Roman" w:hAnsi="Times New Roman" w:cs="Times New Roman"/>
+          <w:sz w:val="26"/>
+          <w:szCs w:val="26"/>
+          <w14:shadow w14:blurRad="38100" w14:dist="25400" w14:dir="5400000" w14:sx="100000" w14:sy="100000" w14:kx="0" w14:ky="0" w14:algn="ctr">
+            <w14:srgbClr w14:val="6E747A">
+              <w14:alpha w14:val="57000"/>
+            </w14:srgbClr>
+          </w14:shadow>
+        </w:rPr>
+      </w:pPr>
+      <w:r>
+        <w:rPr>
+          <w:rFonts w:ascii="Times New Roman" w:hAnsi="Times New Roman" w:cs="Times New Roman"/>
+          <w:sz w:val="26"/>
+          <w:szCs w:val="26"/>
+          <w14:shadow w14:blurRad="38100" w14:dist="25400" w14:dir="5400000" w14:sx="100000" w14:sy="100000" w14:kx="0" w14:ky="0" w14:algn="ctr">
+            <w14:srgbClr w14:val="6E747A">
+              <w14:alpha w14:val="57000"/>
+            </w14:srgbClr>
+          </w14:shadow>
+        </w:rPr>
+        <w:t xml:space="preserve">+ </w:t>
+      </w:r>
+      <w:r>
+        <w:rPr>
+          <w:rFonts w:ascii="Times New Roman" w:hAnsi="Times New Roman" w:cs="Times New Roman"/>
+          <w:sz w:val="26"/>
+          <w:szCs w:val="26"/>
+          <w14:shadow w14:blurRad="38100" w14:dist="25400" w14:dir="5400000" w14:sx="100000" w14:sy="100000" w14:kx="0" w14:ky="0" w14:algn="ctr">
+            <w14:srgbClr w14:val="6E747A">
+              <w14:alpha w14:val="57000"/>
+            </w14:srgbClr>
+          </w14:shadow>
+        </w:rPr>
+        <w:t>Danh sách học sinh và xếp loại học sinh.</w:t>
+      </w:r>
+    </w:p>
+    <w:p>
+      <w:pPr>
+        <w:pStyle w:val="ListParagraph"/>
+        <w:spacing w:after="0" w:line="240" w:lineRule="auto"/>
+        <w:jc w:val="both"/>
+        <w:rPr>
+          <w:rFonts w:ascii="Times New Roman" w:hAnsi="Times New Roman" w:cs="Times New Roman"/>
+          <w:sz w:val="26"/>
+          <w:szCs w:val="26"/>
+          <w14:shadow w14:blurRad="38100" w14:dist="25400" w14:dir="5400000" w14:sx="100000" w14:sy="100000" w14:kx="0" w14:ky="0" w14:algn="ctr">
+            <w14:srgbClr w14:val="6E747A">
+              <w14:alpha w14:val="57000"/>
+            </w14:srgbClr>
+          </w14:shadow>
+        </w:rPr>
+      </w:pPr>
+      <w:r>
+        <w:rPr>
+          <w:rFonts w:ascii="Times New Roman" w:hAnsi="Times New Roman" w:cs="Times New Roman"/>
+          <w:sz w:val="26"/>
+          <w:szCs w:val="26"/>
+          <w14:shadow w14:blurRad="38100" w14:dist="25400" w14:dir="5400000" w14:sx="100000" w14:sy="100000" w14:kx="0" w14:ky="0" w14:algn="ctr">
+            <w14:srgbClr w14:val="6E747A">
+              <w14:alpha w14:val="57000"/>
+            </w14:srgbClr>
+          </w14:shadow>
+        </w:rPr>
+        <w:lastRenderedPageBreak/>
+        <w:t xml:space="preserve">+ </w:t>
+      </w:r>
+      <w:r>
+        <w:rPr>
+          <w:rFonts w:ascii="Times New Roman" w:hAnsi="Times New Roman" w:cs="Times New Roman"/>
+          <w:sz w:val="26"/>
+          <w:szCs w:val="26"/>
+          <w14:shadow w14:blurRad="38100" w14:dist="25400" w14:dir="5400000" w14:sx="100000" w14:sy="100000" w14:kx="0" w14:ky="0" w14:algn="ctr">
+            <w14:srgbClr w14:val="6E747A">
+              <w14:alpha w14:val="57000"/>
+            </w14:srgbClr>
+          </w14:shadow>
+        </w:rPr>
+        <w:t>Danh sách bảng điểm của từng lớp.</w:t>
+      </w:r>
+    </w:p>
+    <w:p>
+      <w:pPr>
+        <w:pStyle w:val="ListParagraph"/>
+        <w:spacing w:after="0" w:line="240" w:lineRule="auto"/>
+        <w:jc w:val="both"/>
+        <w:rPr>
+          <w:rFonts w:ascii="Times New Roman" w:hAnsi="Times New Roman" w:cs="Times New Roman"/>
+          <w:sz w:val="26"/>
+          <w:szCs w:val="26"/>
+          <w14:shadow w14:blurRad="38100" w14:dist="25400" w14:dir="5400000" w14:sx="100000" w14:sy="100000" w14:kx="0" w14:ky="0" w14:algn="ctr">
+            <w14:srgbClr w14:val="6E747A">
+              <w14:alpha w14:val="57000"/>
+            </w14:srgbClr>
+          </w14:shadow>
+        </w:rPr>
+      </w:pPr>
+      <w:r>
+        <w:rPr>
+          <w:rFonts w:ascii="Times New Roman" w:hAnsi="Times New Roman" w:cs="Times New Roman"/>
+          <w:sz w:val="26"/>
+          <w:szCs w:val="26"/>
+          <w14:shadow w14:blurRad="38100" w14:dist="25400" w14:dir="5400000" w14:sx="100000" w14:sy="100000" w14:kx="0" w14:ky="0" w14:algn="ctr">
+            <w14:srgbClr w14:val="6E747A">
+              <w14:alpha w14:val="57000"/>
+            </w14:srgbClr>
+          </w14:shadow>
+        </w:rPr>
+        <w:t>+</w:t>
+      </w:r>
+      <w:r>
+        <w:rPr>
+          <w:rFonts w:ascii="Times New Roman" w:hAnsi="Times New Roman" w:cs="Times New Roman"/>
+          <w:sz w:val="26"/>
+          <w:szCs w:val="26"/>
+          <w14:shadow w14:blurRad="38100" w14:dist="25400" w14:dir="5400000" w14:sx="100000" w14:sy="100000" w14:kx="0" w14:ky="0" w14:algn="ctr">
+            <w14:srgbClr w14:val="6E747A">
+              <w14:alpha w14:val="57000"/>
+            </w14:srgbClr>
+          </w14:shadow>
+        </w:rPr>
+        <w:t xml:space="preserve"> Danh sách học sinh đạt giải cao trong các cuộc thi.</w:t>
+      </w:r>
+    </w:p>
+    <w:p>
+      <w:pPr>
+        <w:pStyle w:val="Default"/>
+        <w:rPr>
+          <w:rFonts w:eastAsia="Times New Roman"/>
+          <w:color w:val="auto"/>
+          <w:sz w:val="26"/>
+          <w:szCs w:val="26"/>
+          <w14:shadow w14:blurRad="38100" w14:dist="25400" w14:dir="5400000" w14:sx="100000" w14:sy="100000" w14:kx="0" w14:ky="0" w14:algn="ctr">
+            <w14:srgbClr w14:val="6E747A">
+              <w14:alpha w14:val="57000"/>
+            </w14:srgbClr>
+          </w14:shadow>
+        </w:rPr>
+      </w:pPr>
+    </w:p>
+    <w:p>
+      <w:pPr>
+        <w:pStyle w:val="Default"/>
+        <w:numPr>
+          <w:ilvl w:val="0"/>
+          <w:numId w:val="20"/>
+        </w:numPr>
+        <w:jc w:val="both"/>
+        <w:rPr>
+          <w:rFonts w:eastAsia="Times New Roman"/>
+          <w:color w:val="auto"/>
+          <w:sz w:val="26"/>
+          <w:szCs w:val="26"/>
+          <w14:shadow w14:blurRad="38100" w14:dist="25400" w14:dir="5400000" w14:sx="100000" w14:sy="100000" w14:kx="0" w14:ky="0" w14:algn="ctr">
+            <w14:srgbClr w14:val="6E747A">
+              <w14:alpha w14:val="57000"/>
+            </w14:srgbClr>
+          </w14:shadow>
+        </w:rPr>
+      </w:pPr>
+      <w:r>
+        <w:rPr>
+          <w:rFonts w:eastAsia="Times New Roman"/>
+          <w:color w:val="auto"/>
+          <w:sz w:val="26"/>
+          <w:szCs w:val="26"/>
+          <w14:shadow w14:blurRad="38100" w14:dist="25400" w14:dir="5400000" w14:sx="100000" w14:sy="100000" w14:kx="0" w14:ky="0" w14:algn="ctr">
+            <w14:srgbClr w14:val="6E747A">
+              <w14:alpha w14:val="57000"/>
+            </w14:srgbClr>
+          </w14:shadow>
+        </w:rPr>
+        <w:t>Đánh giá nghiệp vụ hiện tại của những người chuyên môn trực tiếp tham gia vào nghiệp vụ: đáp ứng được nhu cầu quản lý, hợp lý không, nhưng cũng có những khó khăn gì khi thực hiện: do khối thượng thông tin qua hàng năm là quá lớn, nhà trường chưa có phần mềm quản lí các dữ liệu đó nên việc nhập, xuất và xử lí dữ liệu rất vất vả và dễ gây sai sót.</w:t>
+      </w:r>
+    </w:p>
+    <w:p>
+      <w:pPr>
+        <w:pStyle w:val="Default"/>
+        <w:numPr>
+          <w:ilvl w:val="0"/>
+          <w:numId w:val="20"/>
+        </w:numPr>
+        <w:jc w:val="both"/>
+        <w:rPr>
+          <w:rFonts w:eastAsia="Times New Roman"/>
+          <w:color w:val="auto"/>
+          <w:sz w:val="26"/>
+          <w:szCs w:val="26"/>
+          <w14:shadow w14:blurRad="38100" w14:dist="25400" w14:dir="5400000" w14:sx="100000" w14:sy="100000" w14:kx="0" w14:ky="0" w14:algn="ctr">
+            <w14:srgbClr w14:val="6E747A">
+              <w14:alpha w14:val="57000"/>
+            </w14:srgbClr>
+          </w14:shadow>
+        </w:rPr>
+      </w:pPr>
+      <w:r>
+        <w:rPr>
+          <w:rFonts w:eastAsia="Times New Roman"/>
+          <w:color w:val="auto"/>
+          <w:sz w:val="26"/>
+          <w:szCs w:val="26"/>
+          <w14:shadow w14:blurRad="38100" w14:dist="25400" w14:dir="5400000" w14:sx="100000" w14:sy="100000" w14:kx="0" w14:ky="0" w14:algn="ctr">
+            <w14:srgbClr w14:val="6E747A">
+              <w14:alpha w14:val="57000"/>
+            </w14:srgbClr>
+          </w14:shadow>
+        </w:rPr>
         <w:t>Đề xuất giải quyết: sử dụng phần mềm chuyên dụng cho việc quản lí học sinh để thực hiện các nghiệp vụ trên.</w:t>
       </w:r>
     </w:p>
@@ -12684,7 +12878,7 @@
         <w:pStyle w:val="ListParagraph"/>
         <w:numPr>
           <w:ilvl w:val="0"/>
-          <w:numId w:val="7"/>
+          <w:numId w:val="20"/>
         </w:numPr>
         <w:spacing w:after="0" w:line="240" w:lineRule="auto"/>
         <w:jc w:val="both"/>
@@ -12718,7 +12912,7 @@
         <w:pStyle w:val="ListParagraph"/>
         <w:numPr>
           <w:ilvl w:val="0"/>
-          <w:numId w:val="7"/>
+          <w:numId w:val="20"/>
         </w:numPr>
         <w:spacing w:after="0" w:line="240" w:lineRule="auto"/>
         <w:jc w:val="both"/>
@@ -12752,7 +12946,7 @@
         <w:pStyle w:val="ListParagraph"/>
         <w:numPr>
           <w:ilvl w:val="0"/>
-          <w:numId w:val="7"/>
+          <w:numId w:val="20"/>
         </w:numPr>
         <w:spacing w:after="0" w:line="240" w:lineRule="auto"/>
         <w:jc w:val="both"/>
@@ -12786,7 +12980,7 @@
         <w:pStyle w:val="ListParagraph"/>
         <w:numPr>
           <w:ilvl w:val="0"/>
-          <w:numId w:val="7"/>
+          <w:numId w:val="20"/>
         </w:numPr>
         <w:spacing w:after="0" w:line="240" w:lineRule="auto"/>
         <w:jc w:val="both"/>
@@ -12820,7 +13014,7 @@
         <w:pStyle w:val="ListParagraph"/>
         <w:numPr>
           <w:ilvl w:val="0"/>
-          <w:numId w:val="7"/>
+          <w:numId w:val="20"/>
         </w:numPr>
         <w:spacing w:after="0" w:line="240" w:lineRule="auto"/>
         <w:jc w:val="both"/>
@@ -12854,7 +13048,7 @@
         <w:pStyle w:val="ListParagraph"/>
         <w:numPr>
           <w:ilvl w:val="0"/>
-          <w:numId w:val="7"/>
+          <w:numId w:val="20"/>
         </w:numPr>
         <w:spacing w:after="0" w:line="240" w:lineRule="auto"/>
         <w:jc w:val="both"/>
@@ -12918,7 +13112,7 @@
         <w:pStyle w:val="ListParagraph"/>
         <w:numPr>
           <w:ilvl w:val="0"/>
-          <w:numId w:val="7"/>
+          <w:numId w:val="20"/>
         </w:numPr>
         <w:spacing w:after="0" w:line="240" w:lineRule="auto"/>
         <w:jc w:val="both"/>
@@ -12944,7 +13138,6 @@
             </w14:srgbClr>
           </w14:shadow>
         </w:rPr>
-        <w:lastRenderedPageBreak/>
         <w:t>Hệ điều hành: windows 10</w:t>
       </w:r>
     </w:p>
@@ -12953,7 +13146,7 @@
         <w:pStyle w:val="ListParagraph"/>
         <w:numPr>
           <w:ilvl w:val="0"/>
-          <w:numId w:val="7"/>
+          <w:numId w:val="20"/>
         </w:numPr>
         <w:spacing w:after="0" w:line="240" w:lineRule="auto"/>
         <w:jc w:val="both"/>
@@ -13017,7 +13210,7 @@
         <w:pStyle w:val="ListParagraph"/>
         <w:numPr>
           <w:ilvl w:val="0"/>
-          <w:numId w:val="7"/>
+          <w:numId w:val="20"/>
         </w:numPr>
         <w:spacing w:after="0" w:line="240" w:lineRule="auto"/>
         <w:jc w:val="both"/>
@@ -13032,6 +13225,8 @@
           </w14:shadow>
         </w:rPr>
       </w:pPr>
+      <w:bookmarkStart w:id="4" w:name="_GoBack"/>
+      <w:bookmarkEnd w:id="4"/>
       <w:r>
         <w:rPr>
           <w:rFonts w:ascii="Times New Roman" w:hAnsi="Times New Roman" w:cs="Times New Roman"/>
@@ -13064,7 +13259,7 @@
           <w:szCs w:val="40"/>
         </w:rPr>
       </w:pPr>
-      <w:bookmarkStart w:id="4" w:name="_Toc518315696"/>
+      <w:bookmarkStart w:id="5" w:name="_Toc518315696"/>
       <w:r>
         <w:rPr>
           <w:rFonts w:ascii="Times New Roman" w:hAnsi="Times New Roman" w:cs="Times New Roman"/>
@@ -13074,7 +13269,7 @@
         </w:rPr>
         <w:t>Chương 2: Phân tích</w:t>
       </w:r>
-      <w:bookmarkEnd w:id="4"/>
+      <w:bookmarkEnd w:id="5"/>
     </w:p>
     <w:p>
       <w:pPr>
@@ -13092,7 +13287,7 @@
           <w:szCs w:val="26"/>
         </w:rPr>
       </w:pPr>
-      <w:bookmarkStart w:id="5" w:name="_Toc518315697"/>
+      <w:bookmarkStart w:id="6" w:name="_Toc518315697"/>
       <w:r>
         <w:rPr>
           <w:rFonts w:ascii="Times New Roman" w:hAnsi="Times New Roman" w:cs="Times New Roman"/>
@@ -13102,7 +13297,7 @@
         </w:rPr>
         <w:t>Lược đồ phân chức năng (FDD)</w:t>
       </w:r>
-      <w:bookmarkEnd w:id="5"/>
+      <w:bookmarkEnd w:id="6"/>
     </w:p>
     <w:p>
       <w:pPr>
@@ -13120,7 +13315,7 @@
           <w:szCs w:val="28"/>
         </w:rPr>
       </w:pPr>
-      <w:bookmarkStart w:id="6" w:name="_Toc518315698"/>
+      <w:bookmarkStart w:id="7" w:name="_Toc518315698"/>
       <w:r>
         <w:rPr>
           <w:rFonts w:ascii="Times New Roman" w:hAnsi="Times New Roman" w:cs="Times New Roman"/>
@@ -13130,7 +13325,7 @@
         </w:rPr>
         <w:t>Lược đồ FDD</w:t>
       </w:r>
-      <w:bookmarkEnd w:id="6"/>
+      <w:bookmarkEnd w:id="7"/>
     </w:p>
     <w:p>
       <w:pPr>
@@ -13181,6 +13376,7 @@
         <w:spacing w:line="240" w:lineRule="auto"/>
       </w:pPr>
       <w:r>
+        <w:lastRenderedPageBreak/>
         <w:pict>
           <v:shape id="_x0000_i1026" type="#_x0000_t75" style="width:467.7pt;height:222.9pt">
             <v:imagedata r:id="rId13" o:title=""/>
@@ -13233,7 +13429,6 @@
                 <w:sz w:val="28"/>
                 <w:szCs w:val="28"/>
               </w:rPr>
-              <w:lastRenderedPageBreak/>
               <w:t>STT</w:t>
             </w:r>
           </w:p>
@@ -14393,7 +14588,7 @@
           <w:szCs w:val="26"/>
         </w:rPr>
       </w:pPr>
-      <w:bookmarkStart w:id="7" w:name="_Toc518315699"/>
+      <w:bookmarkStart w:id="8" w:name="_Toc518315699"/>
       <w:r>
         <w:rPr>
           <w:rFonts w:ascii="Times New Roman" w:hAnsi="Times New Roman" w:cs="Times New Roman"/>
@@ -14403,7 +14598,7 @@
         </w:rPr>
         <w:t>Bảng giải thích/mô tả các chức năng</w:t>
       </w:r>
-      <w:bookmarkEnd w:id="7"/>
+      <w:bookmarkEnd w:id="8"/>
     </w:p>
     <w:tbl>
       <w:tblPr>
@@ -14458,6 +14653,7 @@
                   </w14:srgbClr>
                 </w14:shadow>
               </w:rPr>
+              <w:lastRenderedPageBreak/>
               <w:t>Dự án: Quản lý học sinh</w:t>
             </w:r>
           </w:p>
@@ -14784,7 +14980,6 @@
                   </w14:srgbClr>
                 </w14:shadow>
               </w:rPr>
-              <w:lastRenderedPageBreak/>
               <w:t>5. Nơi sử dụng:</w:t>
             </w:r>
           </w:p>
@@ -14879,7 +15074,6 @@
                   </w14:srgbClr>
                 </w14:shadow>
               </w:rPr>
-              <w:lastRenderedPageBreak/>
               <w:t>-   Tiếp nhận học sinh chuyển cấp từ THCS thi tuyển lớp 10 vào trường</w:t>
             </w:r>
           </w:p>
@@ -15203,7 +15397,6 @@
                   </w14:srgbClr>
                 </w14:shadow>
               </w:rPr>
-              <w:lastRenderedPageBreak/>
               <w:t xml:space="preserve"> Hiệu phó và văn thư.</w:t>
             </w:r>
           </w:p>
@@ -15684,6 +15877,7 @@
                   </w14:srgbClr>
                 </w14:shadow>
               </w:rPr>
+              <w:lastRenderedPageBreak/>
               <w:t>5. Nơi sử dụng:</w:t>
             </w:r>
           </w:p>
@@ -15778,6 +15972,7 @@
                   </w14:srgbClr>
                 </w14:shadow>
               </w:rPr>
+              <w:lastRenderedPageBreak/>
               <w:t xml:space="preserve">- </w:t>
             </w:r>
             <w:r>
@@ -16155,6 +16350,7 @@
                   </w14:srgbClr>
                 </w14:shadow>
               </w:rPr>
+              <w:lastRenderedPageBreak/>
               <w:t>Dự án: Quản lý học sinh</w:t>
             </w:r>
           </w:p>
@@ -16303,7 +16499,6 @@
                   </w14:srgbClr>
                 </w14:shadow>
               </w:rPr>
-              <w:lastRenderedPageBreak/>
               <w:t>1.Mô tả công việc:</w:t>
             </w:r>
           </w:p>
@@ -17291,6 +17486,7 @@
                   </w14:srgbClr>
                 </w14:shadow>
               </w:rPr>
+              <w:lastRenderedPageBreak/>
               <w:t>4. Kết quả đầu ra:</w:t>
             </w:r>
           </w:p>
@@ -17412,6 +17608,7 @@
                   </w14:srgbClr>
                 </w14:shadow>
               </w:rPr>
+              <w:lastRenderedPageBreak/>
               <w:t>- Giáo viên được phân công tiến hành chia lớp và phân công giáo viên chủ nhiệm.</w:t>
             </w:r>
           </w:p>
@@ -17592,6 +17789,7 @@
                   </w14:srgbClr>
                 </w14:shadow>
               </w:rPr>
+              <w:lastRenderedPageBreak/>
               <w:t>Dữ liệu của lớp đó.</w:t>
             </w:r>
           </w:p>
@@ -17762,7 +17960,6 @@
                   </w14:srgbClr>
                 </w14:shadow>
               </w:rPr>
-              <w:lastRenderedPageBreak/>
               <w:t>Dự án: Quản lý học sinh</w:t>
             </w:r>
           </w:p>
@@ -18558,6 +18755,7 @@
                   </w14:srgbClr>
                 </w14:shadow>
               </w:rPr>
+              <w:lastRenderedPageBreak/>
               <w:t>Dự án: Quản lý học sinh</w:t>
             </w:r>
           </w:p>
@@ -23203,7 +23401,7 @@
           <w:szCs w:val="26"/>
         </w:rPr>
       </w:pPr>
-      <w:bookmarkStart w:id="8" w:name="_Toc518315700"/>
+      <w:bookmarkStart w:id="9" w:name="_Toc518315700"/>
       <w:r>
         <w:rPr>
           <w:rFonts w:ascii="Times New Roman" w:hAnsi="Times New Roman" w:cs="Times New Roman"/>
@@ -23214,7 +23412,7 @@
         <w:lastRenderedPageBreak/>
         <w:t>Đặc tả và Mô hình hóa nghiệp vụ (DFD Model)</w:t>
       </w:r>
-      <w:bookmarkEnd w:id="8"/>
+      <w:bookmarkEnd w:id="9"/>
     </w:p>
     <w:p>
       <w:pPr>
@@ -23229,7 +23427,7 @@
           <w:szCs w:val="26"/>
         </w:rPr>
       </w:pPr>
-      <w:bookmarkStart w:id="9" w:name="_Toc518315701"/>
+      <w:bookmarkStart w:id="10" w:name="_Toc518315701"/>
       <w:r>
         <w:rPr>
           <w:rFonts w:ascii="Times New Roman" w:hAnsi="Times New Roman" w:cs="Times New Roman"/>
@@ -23239,7 +23437,7 @@
         </w:rPr>
         <w:t>2.1 Thêm thông tin học sinh</w:t>
       </w:r>
-      <w:bookmarkEnd w:id="9"/>
+      <w:bookmarkEnd w:id="10"/>
     </w:p>
     <w:p>
       <w:pPr>
@@ -23621,7 +23819,7 @@
           <w:szCs w:val="26"/>
         </w:rPr>
       </w:pPr>
-      <w:bookmarkStart w:id="10" w:name="_Toc518315702"/>
+      <w:bookmarkStart w:id="11" w:name="_Toc518315702"/>
       <w:r>
         <w:rPr>
           <w:rFonts w:ascii="Times New Roman" w:hAnsi="Times New Roman" w:cs="Times New Roman"/>
@@ -23631,7 +23829,7 @@
         </w:rPr>
         <w:t>2.2  Xóa thông tin học sinh</w:t>
       </w:r>
-      <w:bookmarkEnd w:id="10"/>
+      <w:bookmarkEnd w:id="11"/>
     </w:p>
     <w:p>
       <w:pPr>
@@ -24054,7 +24252,7 @@
           <w:szCs w:val="26"/>
         </w:rPr>
       </w:pPr>
-      <w:bookmarkStart w:id="11" w:name="_Toc518315703"/>
+      <w:bookmarkStart w:id="12" w:name="_Toc518315703"/>
       <w:r>
         <w:rPr>
           <w:rFonts w:ascii="Times New Roman" w:hAnsi="Times New Roman" w:cs="Times New Roman"/>
@@ -24064,7 +24262,7 @@
         </w:rPr>
         <w:t>2.3 Sửa thông tin học sinh</w:t>
       </w:r>
-      <w:bookmarkEnd w:id="11"/>
+      <w:bookmarkEnd w:id="12"/>
     </w:p>
     <w:p>
       <w:pPr>
@@ -24461,8 +24659,6 @@
           <w:szCs w:val="26"/>
         </w:rPr>
       </w:pPr>
-      <w:bookmarkStart w:id="12" w:name="_GoBack"/>
-      <w:bookmarkEnd w:id="12"/>
       <w:r>
         <w:rPr>
           <w:rFonts w:ascii="Times New Roman" w:hAnsi="Times New Roman" w:cs="Times New Roman"/>
@@ -28821,13 +29017,524 @@
       </w:pPr>
       <w:r>
         <w:rPr>
+          <w:rFonts w:ascii="Times New Roman" w:hAnsi="Times New Roman" w:cs="Times New Roman"/>
           <w:noProof/>
-        </w:rPr>
+          <w:sz w:val="26"/>
+          <w:szCs w:val="26"/>
+        </w:rPr>
+        <w:lastRenderedPageBreak/>
         <w:drawing>
-          <wp:inline distT="0" distB="0" distL="0" distR="0" wp14:anchorId="726C6796" wp14:editId="73E7087B">
-            <wp:extent cx="5257800" cy="6115050"/>
-            <wp:effectExtent l="0" t="0" r="0" b="0"/>
-            <wp:docPr id="72" name="Picture 72"/>
+          <wp:inline distT="0" distB="0" distL="0" distR="0">
+            <wp:extent cx="6445224" cy="8340918"/>
+            <wp:effectExtent l="0" t="0" r="0" b="3175"/>
+            <wp:docPr id="81" name="Picture 81"/>
+            <wp:cNvGraphicFramePr>
+              <a:graphicFrameLocks xmlns:a="http://schemas.openxmlformats.org/drawingml/2006/main" noChangeAspect="1"/>
+            </wp:cNvGraphicFramePr>
+            <a:graphic xmlns:a="http://schemas.openxmlformats.org/drawingml/2006/main">
+              <a:graphicData uri="http://schemas.openxmlformats.org/drawingml/2006/picture">
+                <pic:pic xmlns:pic="http://schemas.openxmlformats.org/drawingml/2006/picture">
+                  <pic:nvPicPr>
+                    <pic:cNvPr id="81" name="0001.jpg"/>
+                    <pic:cNvPicPr/>
+                  </pic:nvPicPr>
+                  <pic:blipFill>
+                    <a:blip r:embed="rId26" cstate="print">
+                      <a:extLst>
+                        <a:ext uri="{28A0092B-C50C-407E-A947-70E740481C1C}">
+                          <a14:useLocalDpi xmlns:a14="http://schemas.microsoft.com/office/drawing/2010/main" val="0"/>
+                        </a:ext>
+                      </a:extLst>
+                    </a:blip>
+                    <a:stretch>
+                      <a:fillRect/>
+                    </a:stretch>
+                  </pic:blipFill>
+                  <pic:spPr>
+                    <a:xfrm>
+                      <a:off x="0" y="0"/>
+                      <a:ext cx="6447419" cy="8343759"/>
+                    </a:xfrm>
+                    <a:prstGeom prst="rect">
+                      <a:avLst/>
+                    </a:prstGeom>
+                  </pic:spPr>
+                </pic:pic>
+              </a:graphicData>
+            </a:graphic>
+          </wp:inline>
+        </w:drawing>
+      </w:r>
+    </w:p>
+    <w:p>
+      <w:pPr>
+        <w:spacing w:line="240" w:lineRule="auto"/>
+        <w:rPr>
+          <w:rFonts w:ascii="Times New Roman" w:hAnsi="Times New Roman" w:cs="Times New Roman"/>
+          <w:sz w:val="26"/>
+          <w:szCs w:val="26"/>
+        </w:rPr>
+      </w:pPr>
+    </w:p>
+    <w:p>
+      <w:pPr>
+        <w:pStyle w:val="ListParagraph"/>
+        <w:numPr>
+          <w:ilvl w:val="1"/>
+          <w:numId w:val="14"/>
+        </w:numPr>
+        <w:spacing w:line="240" w:lineRule="auto"/>
+        <w:outlineLvl w:val="2"/>
+        <w:rPr>
+          <w:rFonts w:ascii="Times New Roman" w:hAnsi="Times New Roman" w:cs="Times New Roman"/>
+          <w:b/>
+          <w:sz w:val="26"/>
+          <w:szCs w:val="26"/>
+        </w:rPr>
+      </w:pPr>
+      <w:bookmarkStart w:id="25" w:name="_Toc518315716"/>
+      <w:r>
+        <w:rPr>
+          <w:rFonts w:ascii="Times New Roman" w:hAnsi="Times New Roman" w:cs="Times New Roman"/>
+          <w:b/>
+          <w:sz w:val="26"/>
+          <w:szCs w:val="26"/>
+        </w:rPr>
+        <w:t>Danh sách màn hình &amp; mô tả chức năng từng màn hình</w:t>
+      </w:r>
+      <w:bookmarkEnd w:id="25"/>
+    </w:p>
+    <w:p>
+      <w:pPr>
+        <w:pStyle w:val="ListParagraph"/>
+        <w:numPr>
+          <w:ilvl w:val="0"/>
+          <w:numId w:val="15"/>
+        </w:numPr>
+        <w:spacing w:line="240" w:lineRule="auto"/>
+        <w:rPr>
+          <w:rFonts w:ascii="Times New Roman" w:hAnsi="Times New Roman" w:cs="Times New Roman"/>
+          <w:sz w:val="26"/>
+          <w:szCs w:val="26"/>
+        </w:rPr>
+      </w:pPr>
+      <w:r>
+        <w:rPr>
+          <w:rFonts w:ascii="Times New Roman" w:hAnsi="Times New Roman" w:cs="Times New Roman"/>
+          <w:sz w:val="26"/>
+          <w:szCs w:val="26"/>
+        </w:rPr>
+        <w:t>Thêm năm học: thêm, xóa, sửa năm học.</w:t>
+      </w:r>
+    </w:p>
+    <w:p>
+      <w:pPr>
+        <w:pStyle w:val="ListParagraph"/>
+        <w:numPr>
+          <w:ilvl w:val="0"/>
+          <w:numId w:val="15"/>
+        </w:numPr>
+        <w:spacing w:line="240" w:lineRule="auto"/>
+        <w:rPr>
+          <w:rFonts w:ascii="Times New Roman" w:hAnsi="Times New Roman" w:cs="Times New Roman"/>
+          <w:sz w:val="26"/>
+          <w:szCs w:val="26"/>
+        </w:rPr>
+      </w:pPr>
+      <w:r>
+        <w:rPr>
+          <w:rFonts w:ascii="Times New Roman" w:hAnsi="Times New Roman" w:cs="Times New Roman"/>
+          <w:sz w:val="26"/>
+          <w:szCs w:val="26"/>
+        </w:rPr>
+        <w:t>Quy định: đặt ra quy định cho các quy trình</w:t>
+      </w:r>
+      <w:r>
+        <w:rPr>
+          <w:rFonts w:ascii="Times New Roman" w:hAnsi="Times New Roman" w:cs="Times New Roman"/>
+          <w:sz w:val="26"/>
+          <w:szCs w:val="26"/>
+        </w:rPr>
+        <w:t xml:space="preserve"> nghiệp vụ.</w:t>
+      </w:r>
+    </w:p>
+    <w:p>
+      <w:pPr>
+        <w:pStyle w:val="ListParagraph"/>
+        <w:numPr>
+          <w:ilvl w:val="0"/>
+          <w:numId w:val="15"/>
+        </w:numPr>
+        <w:spacing w:line="240" w:lineRule="auto"/>
+        <w:rPr>
+          <w:rFonts w:ascii="Times New Roman" w:hAnsi="Times New Roman" w:cs="Times New Roman"/>
+          <w:sz w:val="26"/>
+          <w:szCs w:val="26"/>
+        </w:rPr>
+      </w:pPr>
+      <w:r>
+        <w:rPr>
+          <w:rFonts w:ascii="Times New Roman" w:hAnsi="Times New Roman" w:cs="Times New Roman"/>
+          <w:sz w:val="26"/>
+          <w:szCs w:val="26"/>
+        </w:rPr>
+        <w:t>Thêm học kỳ: thêm, xóa, sửa học kỳ</w:t>
+      </w:r>
+    </w:p>
+    <w:p>
+      <w:pPr>
+        <w:pStyle w:val="ListParagraph"/>
+        <w:numPr>
+          <w:ilvl w:val="0"/>
+          <w:numId w:val="15"/>
+        </w:numPr>
+        <w:spacing w:line="240" w:lineRule="auto"/>
+        <w:rPr>
+          <w:rFonts w:ascii="Times New Roman" w:hAnsi="Times New Roman" w:cs="Times New Roman"/>
+          <w:sz w:val="26"/>
+          <w:szCs w:val="26"/>
+        </w:rPr>
+      </w:pPr>
+      <w:r>
+        <w:rPr>
+          <w:rFonts w:ascii="Times New Roman" w:hAnsi="Times New Roman" w:cs="Times New Roman"/>
+          <w:sz w:val="26"/>
+          <w:szCs w:val="26"/>
+        </w:rPr>
+        <w:t>Thêm khối: thêm, xóa, sửa khối.</w:t>
+      </w:r>
+    </w:p>
+    <w:p>
+      <w:pPr>
+        <w:pStyle w:val="ListParagraph"/>
+        <w:numPr>
+          <w:ilvl w:val="0"/>
+          <w:numId w:val="15"/>
+        </w:numPr>
+        <w:spacing w:line="240" w:lineRule="auto"/>
+        <w:rPr>
+          <w:rFonts w:ascii="Times New Roman" w:hAnsi="Times New Roman" w:cs="Times New Roman"/>
+          <w:sz w:val="26"/>
+          <w:szCs w:val="26"/>
+        </w:rPr>
+      </w:pPr>
+      <w:r>
+        <w:rPr>
+          <w:rFonts w:ascii="Times New Roman" w:hAnsi="Times New Roman" w:cs="Times New Roman"/>
+          <w:sz w:val="26"/>
+          <w:szCs w:val="26"/>
+        </w:rPr>
+        <w:t>Thêm lớp: thêm, xóa, sửa lớp</w:t>
+      </w:r>
+    </w:p>
+    <w:p>
+      <w:pPr>
+        <w:pStyle w:val="ListParagraph"/>
+        <w:numPr>
+          <w:ilvl w:val="0"/>
+          <w:numId w:val="15"/>
+        </w:numPr>
+        <w:spacing w:line="240" w:lineRule="auto"/>
+        <w:rPr>
+          <w:rFonts w:ascii="Times New Roman" w:hAnsi="Times New Roman" w:cs="Times New Roman"/>
+          <w:sz w:val="26"/>
+          <w:szCs w:val="26"/>
+        </w:rPr>
+      </w:pPr>
+      <w:r>
+        <w:rPr>
+          <w:rFonts w:ascii="Times New Roman" w:hAnsi="Times New Roman" w:cs="Times New Roman"/>
+          <w:sz w:val="26"/>
+          <w:szCs w:val="26"/>
+        </w:rPr>
+        <w:t>Thêm học sinh: thêm, xóa, sửa học sinh.</w:t>
+      </w:r>
+    </w:p>
+    <w:p>
+      <w:pPr>
+        <w:pStyle w:val="ListParagraph"/>
+        <w:numPr>
+          <w:ilvl w:val="0"/>
+          <w:numId w:val="15"/>
+        </w:numPr>
+        <w:spacing w:line="240" w:lineRule="auto"/>
+        <w:rPr>
+          <w:rFonts w:ascii="Times New Roman" w:hAnsi="Times New Roman" w:cs="Times New Roman"/>
+          <w:sz w:val="26"/>
+          <w:szCs w:val="26"/>
+        </w:rPr>
+      </w:pPr>
+      <w:r>
+        <w:rPr>
+          <w:rFonts w:ascii="Times New Roman" w:hAnsi="Times New Roman" w:cs="Times New Roman"/>
+          <w:sz w:val="26"/>
+          <w:szCs w:val="26"/>
+        </w:rPr>
+        <w:t>Chia lớp: xếp lớp cho mỗi học sinh</w:t>
+      </w:r>
+    </w:p>
+    <w:p>
+      <w:pPr>
+        <w:pStyle w:val="ListParagraph"/>
+        <w:numPr>
+          <w:ilvl w:val="0"/>
+          <w:numId w:val="15"/>
+        </w:numPr>
+        <w:spacing w:line="240" w:lineRule="auto"/>
+        <w:rPr>
+          <w:rFonts w:ascii="Times New Roman" w:hAnsi="Times New Roman" w:cs="Times New Roman"/>
+          <w:sz w:val="26"/>
+          <w:szCs w:val="26"/>
+        </w:rPr>
+      </w:pPr>
+      <w:r>
+        <w:rPr>
+          <w:rFonts w:ascii="Times New Roman" w:hAnsi="Times New Roman" w:cs="Times New Roman"/>
+          <w:sz w:val="26"/>
+          <w:szCs w:val="26"/>
+        </w:rPr>
+        <w:t>Chuyển lớp: chuyển học sinh từ lớp này sang lớp khác.</w:t>
+      </w:r>
+    </w:p>
+    <w:p>
+      <w:pPr>
+        <w:pStyle w:val="ListParagraph"/>
+        <w:numPr>
+          <w:ilvl w:val="0"/>
+          <w:numId w:val="15"/>
+        </w:numPr>
+        <w:spacing w:line="240" w:lineRule="auto"/>
+        <w:rPr>
+          <w:rFonts w:ascii="Times New Roman" w:hAnsi="Times New Roman" w:cs="Times New Roman"/>
+          <w:sz w:val="26"/>
+          <w:szCs w:val="26"/>
+        </w:rPr>
+      </w:pPr>
+      <w:r>
+        <w:rPr>
+          <w:rFonts w:ascii="Times New Roman" w:hAnsi="Times New Roman" w:cs="Times New Roman"/>
+          <w:sz w:val="26"/>
+          <w:szCs w:val="26"/>
+        </w:rPr>
+        <w:t>Lên lớp:</w:t>
+      </w:r>
+      <w:r>
+        <w:rPr>
+          <w:rFonts w:ascii="Times New Roman" w:hAnsi="Times New Roman" w:cs="Times New Roman"/>
+          <w:sz w:val="26"/>
+          <w:szCs w:val="26"/>
+        </w:rPr>
+        <w:t xml:space="preserve"> quyết định cho học sinh lên lớp hoặc lưu ban.</w:t>
+      </w:r>
+    </w:p>
+    <w:p>
+      <w:pPr>
+        <w:pStyle w:val="ListParagraph"/>
+        <w:numPr>
+          <w:ilvl w:val="0"/>
+          <w:numId w:val="15"/>
+        </w:numPr>
+        <w:spacing w:line="240" w:lineRule="auto"/>
+        <w:rPr>
+          <w:rFonts w:ascii="Times New Roman" w:hAnsi="Times New Roman" w:cs="Times New Roman"/>
+          <w:sz w:val="26"/>
+          <w:szCs w:val="26"/>
+        </w:rPr>
+      </w:pPr>
+      <w:r>
+        <w:rPr>
+          <w:rFonts w:ascii="Times New Roman" w:hAnsi="Times New Roman" w:cs="Times New Roman"/>
+          <w:sz w:val="26"/>
+          <w:szCs w:val="26"/>
+        </w:rPr>
+        <w:t>Môn: thêm, xóa, sửa môn học.</w:t>
+      </w:r>
+    </w:p>
+    <w:p>
+      <w:pPr>
+        <w:pStyle w:val="ListParagraph"/>
+        <w:numPr>
+          <w:ilvl w:val="0"/>
+          <w:numId w:val="15"/>
+        </w:numPr>
+        <w:spacing w:line="240" w:lineRule="auto"/>
+        <w:rPr>
+          <w:rFonts w:ascii="Times New Roman" w:hAnsi="Times New Roman" w:cs="Times New Roman"/>
+          <w:sz w:val="26"/>
+          <w:szCs w:val="26"/>
+        </w:rPr>
+      </w:pPr>
+      <w:r>
+        <w:rPr>
+          <w:rFonts w:ascii="Times New Roman" w:hAnsi="Times New Roman" w:cs="Times New Roman"/>
+          <w:sz w:val="26"/>
+          <w:szCs w:val="26"/>
+        </w:rPr>
+        <w:t>Bảng điểm môn: thêm, xóa, sửa bảng điểm môn.</w:t>
+      </w:r>
+    </w:p>
+    <w:p>
+      <w:pPr>
+        <w:pStyle w:val="ListParagraph"/>
+        <w:numPr>
+          <w:ilvl w:val="0"/>
+          <w:numId w:val="15"/>
+        </w:numPr>
+        <w:spacing w:line="240" w:lineRule="auto"/>
+        <w:rPr>
+          <w:rFonts w:ascii="Times New Roman" w:hAnsi="Times New Roman" w:cs="Times New Roman"/>
+          <w:sz w:val="26"/>
+          <w:szCs w:val="26"/>
+        </w:rPr>
+      </w:pPr>
+      <w:r>
+        <w:rPr>
+          <w:rFonts w:ascii="Times New Roman" w:hAnsi="Times New Roman" w:cs="Times New Roman"/>
+          <w:sz w:val="26"/>
+          <w:szCs w:val="26"/>
+        </w:rPr>
+        <w:t>Loại kiểm tra: thêm, xóa, sửa loại kiểm tra.</w:t>
+      </w:r>
+    </w:p>
+    <w:p>
+      <w:pPr>
+        <w:pStyle w:val="ListParagraph"/>
+        <w:numPr>
+          <w:ilvl w:val="0"/>
+          <w:numId w:val="15"/>
+        </w:numPr>
+        <w:spacing w:line="240" w:lineRule="auto"/>
+        <w:rPr>
+          <w:rFonts w:ascii="Times New Roman" w:hAnsi="Times New Roman" w:cs="Times New Roman"/>
+          <w:sz w:val="26"/>
+          <w:szCs w:val="26"/>
+        </w:rPr>
+      </w:pPr>
+      <w:r>
+        <w:rPr>
+          <w:rFonts w:ascii="Times New Roman" w:hAnsi="Times New Roman" w:cs="Times New Roman"/>
+          <w:sz w:val="26"/>
+          <w:szCs w:val="26"/>
+        </w:rPr>
+        <w:t>Điểm: thêm, xóa, sửa điểm.</w:t>
+      </w:r>
+    </w:p>
+    <w:p>
+      <w:pPr>
+        <w:pStyle w:val="ListParagraph"/>
+        <w:numPr>
+          <w:ilvl w:val="0"/>
+          <w:numId w:val="15"/>
+        </w:numPr>
+        <w:spacing w:line="240" w:lineRule="auto"/>
+        <w:rPr>
+          <w:rFonts w:ascii="Times New Roman" w:hAnsi="Times New Roman" w:cs="Times New Roman"/>
+          <w:sz w:val="26"/>
+          <w:szCs w:val="26"/>
+        </w:rPr>
+      </w:pPr>
+      <w:r>
+        <w:rPr>
+          <w:rFonts w:ascii="Times New Roman" w:hAnsi="Times New Roman" w:cs="Times New Roman"/>
+          <w:sz w:val="26"/>
+          <w:szCs w:val="26"/>
+        </w:rPr>
+        <w:t>Đổi mật khẩu đăng nhập</w:t>
+      </w:r>
+    </w:p>
+    <w:p>
+      <w:pPr>
+        <w:pStyle w:val="ListParagraph"/>
+        <w:numPr>
+          <w:ilvl w:val="0"/>
+          <w:numId w:val="15"/>
+        </w:numPr>
+        <w:spacing w:line="240" w:lineRule="auto"/>
+        <w:rPr>
+          <w:rFonts w:ascii="Times New Roman" w:hAnsi="Times New Roman" w:cs="Times New Roman"/>
+          <w:sz w:val="26"/>
+          <w:szCs w:val="26"/>
+        </w:rPr>
+      </w:pPr>
+      <w:r>
+        <w:rPr>
+          <w:rFonts w:ascii="Times New Roman" w:hAnsi="Times New Roman" w:cs="Times New Roman"/>
+          <w:sz w:val="26"/>
+          <w:szCs w:val="26"/>
+        </w:rPr>
+        <w:t>Biểu diễn dữ liệu: báo cáo, thống kê về học sinh và điểm số.</w:t>
+      </w:r>
+    </w:p>
+    <w:p>
+      <w:pPr>
+        <w:pStyle w:val="ListParagraph"/>
+        <w:numPr>
+          <w:ilvl w:val="1"/>
+          <w:numId w:val="14"/>
+        </w:numPr>
+        <w:spacing w:line="240" w:lineRule="auto"/>
+        <w:ind w:left="360"/>
+        <w:outlineLvl w:val="2"/>
+        <w:rPr>
+          <w:rFonts w:ascii="Times New Roman" w:hAnsi="Times New Roman" w:cs="Times New Roman"/>
+          <w:b/>
+          <w:sz w:val="26"/>
+          <w:szCs w:val="26"/>
+        </w:rPr>
+      </w:pPr>
+      <w:bookmarkStart w:id="26" w:name="_Toc518315717"/>
+      <w:r>
+        <w:rPr>
+          <w:rFonts w:ascii="Times New Roman" w:hAnsi="Times New Roman" w:cs="Times New Roman"/>
+          <w:b/>
+          <w:sz w:val="26"/>
+          <w:szCs w:val="26"/>
+        </w:rPr>
+        <w:t>Mô tả xử lý sự kiện từng màn hình:</w:t>
+      </w:r>
+      <w:bookmarkEnd w:id="26"/>
+    </w:p>
+    <w:p>
+      <w:pPr>
+        <w:pStyle w:val="ListParagraph"/>
+        <w:numPr>
+          <w:ilvl w:val="0"/>
+          <w:numId w:val="16"/>
+        </w:numPr>
+        <w:spacing w:line="240" w:lineRule="auto"/>
+        <w:rPr>
+          <w:rFonts w:ascii="Times New Roman" w:hAnsi="Times New Roman" w:cs="Times New Roman"/>
+          <w:sz w:val="26"/>
+          <w:szCs w:val="26"/>
+        </w:rPr>
+      </w:pPr>
+      <w:r>
+        <w:rPr>
+          <w:rFonts w:ascii="Times New Roman" w:hAnsi="Times New Roman" w:cs="Times New Roman"/>
+          <w:sz w:val="26"/>
+          <w:szCs w:val="26"/>
+        </w:rPr>
+        <w:t>Màn hình chính:</w:t>
+      </w:r>
+    </w:p>
+    <w:p>
+      <w:pPr>
+        <w:spacing w:line="240" w:lineRule="auto"/>
+        <w:rPr>
+          <w:rFonts w:ascii="Times New Roman" w:hAnsi="Times New Roman" w:cs="Times New Roman"/>
+          <w:sz w:val="26"/>
+          <w:szCs w:val="26"/>
+        </w:rPr>
+      </w:pPr>
+      <w:r>
+        <w:rPr>
+          <w:noProof/>
+        </w:rPr>
+        <w:drawing>
+          <wp:inline distT="0" distB="0" distL="0" distR="0" wp14:anchorId="1424DC74" wp14:editId="6F6F43F1">
+            <wp:extent cx="5943600" cy="3180715"/>
+            <wp:effectExtent l="0" t="0" r="0" b="635"/>
+            <wp:docPr id="84" name="Picture 84"/>
             <wp:cNvGraphicFramePr>
               <a:graphicFrameLocks xmlns:a="http://schemas.openxmlformats.org/drawingml/2006/main" noChangeAspect="1"/>
             </wp:cNvGraphicFramePr>
@@ -28839,7 +29546,7 @@
                     <pic:cNvPicPr/>
                   </pic:nvPicPr>
                   <pic:blipFill>
-                    <a:blip r:embed="rId26"/>
+                    <a:blip r:embed="rId27"/>
                     <a:stretch>
                       <a:fillRect/>
                     </a:stretch>
@@ -28847,7 +29554,7 @@
                   <pic:spPr>
                     <a:xfrm>
                       <a:off x="0" y="0"/>
-                      <a:ext cx="5257800" cy="6115050"/>
+                      <a:ext cx="5943600" cy="3180715"/>
                     </a:xfrm>
                     <a:prstGeom prst="rect">
                       <a:avLst/>
@@ -28862,337 +29569,43 @@
     </w:p>
     <w:p>
       <w:pPr>
-        <w:pStyle w:val="ListParagraph"/>
-        <w:numPr>
-          <w:ilvl w:val="1"/>
-          <w:numId w:val="14"/>
-        </w:numPr>
-        <w:spacing w:line="240" w:lineRule="auto"/>
-        <w:outlineLvl w:val="2"/>
-        <w:rPr>
-          <w:rFonts w:ascii="Times New Roman" w:hAnsi="Times New Roman" w:cs="Times New Roman"/>
-          <w:b/>
-          <w:sz w:val="26"/>
-          <w:szCs w:val="26"/>
-        </w:rPr>
-      </w:pPr>
-      <w:bookmarkStart w:id="25" w:name="_Toc518315716"/>
-      <w:r>
-        <w:rPr>
-          <w:rFonts w:ascii="Times New Roman" w:hAnsi="Times New Roman" w:cs="Times New Roman"/>
-          <w:b/>
-          <w:sz w:val="26"/>
-          <w:szCs w:val="26"/>
-        </w:rPr>
-        <w:t>Danh sách màn hình &amp; mô tả chức năng từng màn hình</w:t>
-      </w:r>
-      <w:bookmarkEnd w:id="25"/>
-    </w:p>
-    <w:p>
-      <w:pPr>
-        <w:pStyle w:val="ListParagraph"/>
-        <w:numPr>
-          <w:ilvl w:val="0"/>
-          <w:numId w:val="15"/>
-        </w:numPr>
-        <w:spacing w:line="240" w:lineRule="auto"/>
-        <w:rPr>
-          <w:rFonts w:ascii="Times New Roman" w:hAnsi="Times New Roman" w:cs="Times New Roman"/>
-          <w:sz w:val="26"/>
-          <w:szCs w:val="26"/>
-        </w:rPr>
-      </w:pPr>
-      <w:r>
-        <w:rPr>
-          <w:rFonts w:ascii="Times New Roman" w:hAnsi="Times New Roman" w:cs="Times New Roman"/>
-          <w:sz w:val="26"/>
-          <w:szCs w:val="26"/>
-        </w:rPr>
-        <w:t>Thêm năm học: thêm, xóa, sửa năm học.</w:t>
-      </w:r>
-    </w:p>
-    <w:p>
-      <w:pPr>
-        <w:pStyle w:val="ListParagraph"/>
-        <w:numPr>
-          <w:ilvl w:val="0"/>
-          <w:numId w:val="15"/>
-        </w:numPr>
-        <w:spacing w:line="240" w:lineRule="auto"/>
-        <w:rPr>
-          <w:rFonts w:ascii="Times New Roman" w:hAnsi="Times New Roman" w:cs="Times New Roman"/>
-          <w:sz w:val="26"/>
-          <w:szCs w:val="26"/>
-        </w:rPr>
-      </w:pPr>
-      <w:r>
-        <w:rPr>
-          <w:rFonts w:ascii="Times New Roman" w:hAnsi="Times New Roman" w:cs="Times New Roman"/>
-          <w:sz w:val="26"/>
-          <w:szCs w:val="26"/>
-        </w:rPr>
-        <w:t>Quy định: đặt ra quy định cho các quy trình</w:t>
-      </w:r>
-    </w:p>
-    <w:p>
-      <w:pPr>
-        <w:pStyle w:val="ListParagraph"/>
-        <w:numPr>
-          <w:ilvl w:val="0"/>
-          <w:numId w:val="15"/>
-        </w:numPr>
-        <w:spacing w:line="240" w:lineRule="auto"/>
-        <w:rPr>
-          <w:rFonts w:ascii="Times New Roman" w:hAnsi="Times New Roman" w:cs="Times New Roman"/>
-          <w:sz w:val="26"/>
-          <w:szCs w:val="26"/>
-        </w:rPr>
-      </w:pPr>
-      <w:r>
-        <w:rPr>
-          <w:rFonts w:ascii="Times New Roman" w:hAnsi="Times New Roman" w:cs="Times New Roman"/>
-          <w:sz w:val="26"/>
-          <w:szCs w:val="26"/>
-        </w:rPr>
-        <w:t>Thêm học kỳ: thêm, xóa, sửa học kỳ</w:t>
-      </w:r>
-    </w:p>
-    <w:p>
-      <w:pPr>
-        <w:pStyle w:val="ListParagraph"/>
-        <w:numPr>
-          <w:ilvl w:val="0"/>
-          <w:numId w:val="15"/>
-        </w:numPr>
-        <w:spacing w:line="240" w:lineRule="auto"/>
-        <w:rPr>
-          <w:rFonts w:ascii="Times New Roman" w:hAnsi="Times New Roman" w:cs="Times New Roman"/>
-          <w:sz w:val="26"/>
-          <w:szCs w:val="26"/>
-        </w:rPr>
-      </w:pPr>
-      <w:r>
-        <w:rPr>
-          <w:rFonts w:ascii="Times New Roman" w:hAnsi="Times New Roman" w:cs="Times New Roman"/>
-          <w:sz w:val="26"/>
-          <w:szCs w:val="26"/>
-        </w:rPr>
-        <w:t>Thêm khối: thêm, xóa, sửa khối.</w:t>
-      </w:r>
-    </w:p>
-    <w:p>
-      <w:pPr>
-        <w:pStyle w:val="ListParagraph"/>
-        <w:numPr>
-          <w:ilvl w:val="0"/>
-          <w:numId w:val="15"/>
-        </w:numPr>
-        <w:spacing w:line="240" w:lineRule="auto"/>
-        <w:rPr>
-          <w:rFonts w:ascii="Times New Roman" w:hAnsi="Times New Roman" w:cs="Times New Roman"/>
-          <w:sz w:val="26"/>
-          <w:szCs w:val="26"/>
-        </w:rPr>
-      </w:pPr>
-      <w:r>
-        <w:rPr>
-          <w:rFonts w:ascii="Times New Roman" w:hAnsi="Times New Roman" w:cs="Times New Roman"/>
-          <w:sz w:val="26"/>
-          <w:szCs w:val="26"/>
-        </w:rPr>
-        <w:t>Thêm lớp: thêm, xóa, sửa lớp</w:t>
-      </w:r>
-    </w:p>
-    <w:p>
-      <w:pPr>
-        <w:pStyle w:val="ListParagraph"/>
-        <w:numPr>
-          <w:ilvl w:val="0"/>
-          <w:numId w:val="15"/>
-        </w:numPr>
-        <w:spacing w:line="240" w:lineRule="auto"/>
-        <w:rPr>
-          <w:rFonts w:ascii="Times New Roman" w:hAnsi="Times New Roman" w:cs="Times New Roman"/>
-          <w:sz w:val="26"/>
-          <w:szCs w:val="26"/>
-        </w:rPr>
-      </w:pPr>
-      <w:r>
-        <w:rPr>
-          <w:rFonts w:ascii="Times New Roman" w:hAnsi="Times New Roman" w:cs="Times New Roman"/>
-          <w:sz w:val="26"/>
-          <w:szCs w:val="26"/>
-        </w:rPr>
-        <w:lastRenderedPageBreak/>
-        <w:t>Thêm học sinh: thêm, xóa, sửa học sinh.</w:t>
-      </w:r>
-    </w:p>
-    <w:p>
-      <w:pPr>
-        <w:pStyle w:val="ListParagraph"/>
-        <w:numPr>
-          <w:ilvl w:val="0"/>
-          <w:numId w:val="15"/>
-        </w:numPr>
-        <w:spacing w:line="240" w:lineRule="auto"/>
-        <w:rPr>
-          <w:rFonts w:ascii="Times New Roman" w:hAnsi="Times New Roman" w:cs="Times New Roman"/>
-          <w:sz w:val="26"/>
-          <w:szCs w:val="26"/>
-        </w:rPr>
-      </w:pPr>
-      <w:r>
-        <w:rPr>
-          <w:rFonts w:ascii="Times New Roman" w:hAnsi="Times New Roman" w:cs="Times New Roman"/>
-          <w:sz w:val="26"/>
-          <w:szCs w:val="26"/>
-        </w:rPr>
-        <w:t>Chia lớp: xếp lớp cho mỗi học sinh</w:t>
-      </w:r>
-    </w:p>
-    <w:p>
-      <w:pPr>
-        <w:pStyle w:val="ListParagraph"/>
-        <w:numPr>
-          <w:ilvl w:val="0"/>
-          <w:numId w:val="15"/>
-        </w:numPr>
-        <w:spacing w:line="240" w:lineRule="auto"/>
-        <w:rPr>
-          <w:rFonts w:ascii="Times New Roman" w:hAnsi="Times New Roman" w:cs="Times New Roman"/>
-          <w:sz w:val="26"/>
-          <w:szCs w:val="26"/>
-        </w:rPr>
-      </w:pPr>
-      <w:r>
-        <w:rPr>
-          <w:rFonts w:ascii="Times New Roman" w:hAnsi="Times New Roman" w:cs="Times New Roman"/>
-          <w:sz w:val="26"/>
-          <w:szCs w:val="26"/>
-        </w:rPr>
-        <w:t>Chuyển lớp: chuyển học sinh từ lớp này sang lớp khác.</w:t>
-      </w:r>
-    </w:p>
-    <w:p>
-      <w:pPr>
-        <w:pStyle w:val="ListParagraph"/>
-        <w:numPr>
-          <w:ilvl w:val="0"/>
-          <w:numId w:val="15"/>
-        </w:numPr>
-        <w:spacing w:line="240" w:lineRule="auto"/>
-        <w:rPr>
-          <w:rFonts w:ascii="Times New Roman" w:hAnsi="Times New Roman" w:cs="Times New Roman"/>
-          <w:sz w:val="26"/>
-          <w:szCs w:val="26"/>
-        </w:rPr>
-      </w:pPr>
-      <w:r>
-        <w:rPr>
-          <w:rFonts w:ascii="Times New Roman" w:hAnsi="Times New Roman" w:cs="Times New Roman"/>
-          <w:sz w:val="26"/>
-          <w:szCs w:val="26"/>
-        </w:rPr>
-        <w:t>Môn: thêm, xóa, sửa môn học.</w:t>
-      </w:r>
-    </w:p>
-    <w:p>
-      <w:pPr>
-        <w:pStyle w:val="ListParagraph"/>
-        <w:numPr>
-          <w:ilvl w:val="0"/>
-          <w:numId w:val="15"/>
-        </w:numPr>
-        <w:spacing w:line="240" w:lineRule="auto"/>
-        <w:rPr>
-          <w:rFonts w:ascii="Times New Roman" w:hAnsi="Times New Roman" w:cs="Times New Roman"/>
-          <w:sz w:val="26"/>
-          <w:szCs w:val="26"/>
-        </w:rPr>
-      </w:pPr>
-      <w:r>
-        <w:rPr>
-          <w:rFonts w:ascii="Times New Roman" w:hAnsi="Times New Roman" w:cs="Times New Roman"/>
-          <w:sz w:val="26"/>
-          <w:szCs w:val="26"/>
-        </w:rPr>
-        <w:t>Bảng điểm môn: thêm, xóa, sửa bảng điểm môn.</w:t>
-      </w:r>
-    </w:p>
-    <w:p>
-      <w:pPr>
-        <w:pStyle w:val="ListParagraph"/>
-        <w:numPr>
-          <w:ilvl w:val="0"/>
-          <w:numId w:val="15"/>
-        </w:numPr>
-        <w:spacing w:line="240" w:lineRule="auto"/>
-        <w:rPr>
-          <w:rFonts w:ascii="Times New Roman" w:hAnsi="Times New Roman" w:cs="Times New Roman"/>
-          <w:sz w:val="26"/>
-          <w:szCs w:val="26"/>
-        </w:rPr>
-      </w:pPr>
-      <w:r>
-        <w:rPr>
-          <w:rFonts w:ascii="Times New Roman" w:hAnsi="Times New Roman" w:cs="Times New Roman"/>
-          <w:sz w:val="26"/>
-          <w:szCs w:val="26"/>
-        </w:rPr>
-        <w:t>Loại kiểm tra: thêm, xóa, sửa loại kiểm tra.</w:t>
-      </w:r>
-    </w:p>
-    <w:p>
-      <w:pPr>
-        <w:pStyle w:val="ListParagraph"/>
-        <w:numPr>
-          <w:ilvl w:val="0"/>
-          <w:numId w:val="15"/>
-        </w:numPr>
-        <w:spacing w:line="240" w:lineRule="auto"/>
-        <w:rPr>
-          <w:rFonts w:ascii="Times New Roman" w:hAnsi="Times New Roman" w:cs="Times New Roman"/>
-          <w:sz w:val="26"/>
-          <w:szCs w:val="26"/>
-        </w:rPr>
-      </w:pPr>
-      <w:r>
-        <w:rPr>
-          <w:rFonts w:ascii="Times New Roman" w:hAnsi="Times New Roman" w:cs="Times New Roman"/>
-          <w:sz w:val="26"/>
-          <w:szCs w:val="26"/>
-        </w:rPr>
-        <w:t>Điểm: thêm, xóa, sửa điểm.</w:t>
-      </w:r>
-    </w:p>
-    <w:p>
-      <w:pPr>
-        <w:pStyle w:val="ListParagraph"/>
-        <w:numPr>
-          <w:ilvl w:val="1"/>
-          <w:numId w:val="14"/>
-        </w:numPr>
-        <w:spacing w:line="240" w:lineRule="auto"/>
-        <w:ind w:left="360"/>
-        <w:outlineLvl w:val="2"/>
-        <w:rPr>
-          <w:rFonts w:ascii="Times New Roman" w:hAnsi="Times New Roman" w:cs="Times New Roman"/>
-          <w:b/>
-          <w:sz w:val="26"/>
-          <w:szCs w:val="26"/>
-        </w:rPr>
-      </w:pPr>
-      <w:bookmarkStart w:id="26" w:name="_Toc518315717"/>
-      <w:r>
-        <w:rPr>
-          <w:rFonts w:ascii="Times New Roman" w:hAnsi="Times New Roman" w:cs="Times New Roman"/>
-          <w:b/>
-          <w:sz w:val="26"/>
-          <w:szCs w:val="26"/>
-        </w:rPr>
-        <w:t>Mô tả xử lý sự kiện từng màn hình:</w:t>
-      </w:r>
-      <w:bookmarkEnd w:id="26"/>
+        <w:spacing w:line="240" w:lineRule="auto"/>
+        <w:rPr>
+          <w:rFonts w:ascii="Times New Roman" w:hAnsi="Times New Roman" w:cs="Times New Roman"/>
+          <w:sz w:val="26"/>
+          <w:szCs w:val="26"/>
+        </w:rPr>
+      </w:pPr>
+    </w:p>
+    <w:p>
+      <w:pPr>
+        <w:spacing w:line="240" w:lineRule="auto"/>
+        <w:rPr>
+          <w:rFonts w:ascii="Times New Roman" w:hAnsi="Times New Roman" w:cs="Times New Roman"/>
+          <w:sz w:val="26"/>
+          <w:szCs w:val="26"/>
+        </w:rPr>
+      </w:pPr>
+    </w:p>
+    <w:p>
+      <w:pPr>
+        <w:spacing w:line="240" w:lineRule="auto"/>
+        <w:rPr>
+          <w:rFonts w:ascii="Times New Roman" w:hAnsi="Times New Roman" w:cs="Times New Roman"/>
+          <w:sz w:val="26"/>
+          <w:szCs w:val="26"/>
+        </w:rPr>
+      </w:pPr>
+    </w:p>
+    <w:p>
+      <w:pPr>
+        <w:spacing w:line="240" w:lineRule="auto"/>
+        <w:rPr>
+          <w:rFonts w:ascii="Times New Roman" w:hAnsi="Times New Roman" w:cs="Times New Roman"/>
+          <w:sz w:val="26"/>
+          <w:szCs w:val="26"/>
+        </w:rPr>
+      </w:pPr>
     </w:p>
     <w:p>
       <w:pPr>
@@ -29214,7 +29627,8 @@
           <w:sz w:val="26"/>
           <w:szCs w:val="26"/>
         </w:rPr>
-        <w:t>Màn hình chính:</w:t>
+        <w:lastRenderedPageBreak/>
+        <w:t>Quản lí hồ sơ: gồm 8 chức năng: Thêm năm học, Quy định, Thêm học kì, Thêm khối, Thêm lớp, Thêm học sinh, Chia lớp, Chuyển lớp</w:t>
       </w:r>
     </w:p>
     <w:p>
@@ -29229,13 +29643,12 @@
       <w:r>
         <w:rPr>
           <w:noProof/>
-          <w:lang w:val="en-GB" w:eastAsia="en-GB"/>
         </w:rPr>
         <w:drawing>
-          <wp:inline distT="0" distB="0" distL="0" distR="0">
-            <wp:extent cx="5947410" cy="3164840"/>
-            <wp:effectExtent l="0" t="0" r="0" b="0"/>
-            <wp:docPr id="80" name="Picture 80"/>
+          <wp:inline distT="0" distB="0" distL="0" distR="0" wp14:anchorId="70BB3EF4" wp14:editId="5E0C96A1">
+            <wp:extent cx="5943600" cy="3180715"/>
+            <wp:effectExtent l="0" t="0" r="0" b="635"/>
+            <wp:docPr id="85" name="Picture 85"/>
             <wp:cNvGraphicFramePr>
               <a:graphicFrameLocks xmlns:a="http://schemas.openxmlformats.org/drawingml/2006/main" noChangeAspect="1"/>
             </wp:cNvGraphicFramePr>
@@ -29243,20 +29656,11 @@
               <a:graphicData uri="http://schemas.openxmlformats.org/drawingml/2006/picture">
                 <pic:pic xmlns:pic="http://schemas.openxmlformats.org/drawingml/2006/picture">
                   <pic:nvPicPr>
-                    <pic:cNvPr id="80" name="Picture 80"/>
-                    <pic:cNvPicPr>
-                      <a:picLocks noChangeAspect="1" noChangeArrowheads="1"/>
-                    </pic:cNvPicPr>
+                    <pic:cNvPr id="1" name=""/>
+                    <pic:cNvPicPr/>
                   </pic:nvPicPr>
                   <pic:blipFill>
-                    <a:blip r:embed="rId27">
-                      <a:extLst>
-                        <a:ext uri="{28A0092B-C50C-407E-A947-70E740481C1C}">
-                          <a14:useLocalDpi xmlns:a14="http://schemas.microsoft.com/office/drawing/2010/main" val="0"/>
-                        </a:ext>
-                      </a:extLst>
-                    </a:blip>
-                    <a:srcRect/>
+                    <a:blip r:embed="rId27"/>
                     <a:stretch>
                       <a:fillRect/>
                     </a:stretch>
@@ -29264,163 +29668,11 @@
                   <pic:spPr>
                     <a:xfrm>
                       <a:off x="0" y="0"/>
-                      <a:ext cx="5947410" cy="3164840"/>
+                      <a:ext cx="5943600" cy="3180715"/>
                     </a:xfrm>
                     <a:prstGeom prst="rect">
                       <a:avLst/>
                     </a:prstGeom>
-                    <a:noFill/>
-                    <a:ln>
-                      <a:noFill/>
-                    </a:ln>
-                  </pic:spPr>
-                </pic:pic>
-              </a:graphicData>
-            </a:graphic>
-          </wp:inline>
-        </w:drawing>
-      </w:r>
-    </w:p>
-    <w:p>
-      <w:pPr>
-        <w:spacing w:line="240" w:lineRule="auto"/>
-        <w:rPr>
-          <w:rFonts w:ascii="Times New Roman" w:hAnsi="Times New Roman" w:cs="Times New Roman"/>
-          <w:sz w:val="26"/>
-          <w:szCs w:val="26"/>
-        </w:rPr>
-      </w:pPr>
-    </w:p>
-    <w:p>
-      <w:pPr>
-        <w:spacing w:line="240" w:lineRule="auto"/>
-        <w:rPr>
-          <w:rFonts w:ascii="Times New Roman" w:hAnsi="Times New Roman" w:cs="Times New Roman"/>
-          <w:sz w:val="26"/>
-          <w:szCs w:val="26"/>
-        </w:rPr>
-      </w:pPr>
-    </w:p>
-    <w:p>
-      <w:pPr>
-        <w:spacing w:line="240" w:lineRule="auto"/>
-        <w:rPr>
-          <w:rFonts w:ascii="Times New Roman" w:hAnsi="Times New Roman" w:cs="Times New Roman"/>
-          <w:sz w:val="26"/>
-          <w:szCs w:val="26"/>
-        </w:rPr>
-      </w:pPr>
-    </w:p>
-    <w:p>
-      <w:pPr>
-        <w:spacing w:line="240" w:lineRule="auto"/>
-        <w:rPr>
-          <w:rFonts w:ascii="Times New Roman" w:hAnsi="Times New Roman" w:cs="Times New Roman"/>
-          <w:sz w:val="26"/>
-          <w:szCs w:val="26"/>
-        </w:rPr>
-      </w:pPr>
-    </w:p>
-    <w:p>
-      <w:pPr>
-        <w:spacing w:line="240" w:lineRule="auto"/>
-        <w:rPr>
-          <w:rFonts w:ascii="Times New Roman" w:hAnsi="Times New Roman" w:cs="Times New Roman"/>
-          <w:sz w:val="26"/>
-          <w:szCs w:val="26"/>
-        </w:rPr>
-      </w:pPr>
-    </w:p>
-    <w:p>
-      <w:pPr>
-        <w:spacing w:line="240" w:lineRule="auto"/>
-        <w:rPr>
-          <w:rFonts w:ascii="Times New Roman" w:hAnsi="Times New Roman" w:cs="Times New Roman"/>
-          <w:sz w:val="26"/>
-          <w:szCs w:val="26"/>
-        </w:rPr>
-      </w:pPr>
-    </w:p>
-    <w:p>
-      <w:pPr>
-        <w:pStyle w:val="ListParagraph"/>
-        <w:numPr>
-          <w:ilvl w:val="0"/>
-          <w:numId w:val="16"/>
-        </w:numPr>
-        <w:spacing w:line="240" w:lineRule="auto"/>
-        <w:rPr>
-          <w:rFonts w:ascii="Times New Roman" w:hAnsi="Times New Roman" w:cs="Times New Roman"/>
-          <w:sz w:val="26"/>
-          <w:szCs w:val="26"/>
-        </w:rPr>
-      </w:pPr>
-      <w:r>
-        <w:rPr>
-          <w:rFonts w:ascii="Times New Roman" w:hAnsi="Times New Roman" w:cs="Times New Roman"/>
-          <w:sz w:val="26"/>
-          <w:szCs w:val="26"/>
-        </w:rPr>
-        <w:t>Quản lí hồ sơ: gồm 8 chức năng: Thêm năm học, Quy định, Thêm học kì, Thêm khối, Thêm lớp, Thêm học sinh, Chia lớp, Chuyển lớp</w:t>
-      </w:r>
-    </w:p>
-    <w:p>
-      <w:pPr>
-        <w:spacing w:line="240" w:lineRule="auto"/>
-        <w:rPr>
-          <w:rFonts w:ascii="Times New Roman" w:hAnsi="Times New Roman" w:cs="Times New Roman"/>
-          <w:sz w:val="26"/>
-          <w:szCs w:val="26"/>
-        </w:rPr>
-      </w:pPr>
-      <w:r>
-        <w:rPr>
-          <w:noProof/>
-          <w:lang w:val="en-GB" w:eastAsia="en-GB"/>
-        </w:rPr>
-        <w:lastRenderedPageBreak/>
-        <w:drawing>
-          <wp:inline distT="0" distB="0" distL="0" distR="0">
-            <wp:extent cx="5947410" cy="3164840"/>
-            <wp:effectExtent l="0" t="0" r="0" b="0"/>
-            <wp:docPr id="79" name="Picture 79"/>
-            <wp:cNvGraphicFramePr>
-              <a:graphicFrameLocks xmlns:a="http://schemas.openxmlformats.org/drawingml/2006/main" noChangeAspect="1"/>
-            </wp:cNvGraphicFramePr>
-            <a:graphic xmlns:a="http://schemas.openxmlformats.org/drawingml/2006/main">
-              <a:graphicData uri="http://schemas.openxmlformats.org/drawingml/2006/picture">
-                <pic:pic xmlns:pic="http://schemas.openxmlformats.org/drawingml/2006/picture">
-                  <pic:nvPicPr>
-                    <pic:cNvPr id="79" name="Picture 79"/>
-                    <pic:cNvPicPr>
-                      <a:picLocks noChangeAspect="1" noChangeArrowheads="1"/>
-                    </pic:cNvPicPr>
-                  </pic:nvPicPr>
-                  <pic:blipFill>
-                    <a:blip r:embed="rId27">
-                      <a:extLst>
-                        <a:ext uri="{28A0092B-C50C-407E-A947-70E740481C1C}">
-                          <a14:useLocalDpi xmlns:a14="http://schemas.microsoft.com/office/drawing/2010/main" val="0"/>
-                        </a:ext>
-                      </a:extLst>
-                    </a:blip>
-                    <a:srcRect/>
-                    <a:stretch>
-                      <a:fillRect/>
-                    </a:stretch>
-                  </pic:blipFill>
-                  <pic:spPr>
-                    <a:xfrm>
-                      <a:off x="0" y="0"/>
-                      <a:ext cx="5947410" cy="3164840"/>
-                    </a:xfrm>
-                    <a:prstGeom prst="rect">
-                      <a:avLst/>
-                    </a:prstGeom>
-                    <a:noFill/>
-                    <a:ln>
-                      <a:noFill/>
-                    </a:ln>
                   </pic:spPr>
                 </pic:pic>
               </a:graphicData>
@@ -29738,6 +29990,16 @@
     </w:p>
     <w:p>
       <w:pPr>
+        <w:spacing w:line="240" w:lineRule="auto"/>
+        <w:rPr>
+          <w:rFonts w:ascii="Times New Roman" w:hAnsi="Times New Roman" w:cs="Times New Roman"/>
+          <w:sz w:val="26"/>
+          <w:szCs w:val="26"/>
+        </w:rPr>
+      </w:pPr>
+    </w:p>
+    <w:p>
+      <w:pPr>
         <w:pStyle w:val="ListParagraph"/>
         <w:numPr>
           <w:ilvl w:val="0"/>
@@ -29757,6 +30019,7 @@
           <w:sz w:val="26"/>
           <w:szCs w:val="26"/>
         </w:rPr>
+        <w:lastRenderedPageBreak/>
         <w:t>Thêm học kì:</w:t>
       </w:r>
     </w:p>
@@ -29777,7 +30040,6 @@
           <w:sz w:val="26"/>
           <w:szCs w:val="26"/>
         </w:rPr>
-        <w:lastRenderedPageBreak/>
         <w:t>+ Để thêm học kì, ta điền Mã học kỳ, điền Tên học kỳ, chọn Năm học (từ danh sách năm học mà ta đã tạo trong chức năng Thêm năm học) và nhấn nút THÊM. Nếu thêm thành công, học kì mới sẽ xuất hiện trên màn hình danh sách học kì, ngược lại phần mềm thông báo “Kiểm tra lại cơ sở dữ liệu!”.</w:t>
       </w:r>
     </w:p>
@@ -31256,6 +31518,11 @@
     </w:p>
     <w:p>
       <w:pPr>
+        <w:pStyle w:val="ListParagraph"/>
+        <w:numPr>
+          <w:ilvl w:val="0"/>
+          <w:numId w:val="11"/>
+        </w:numPr>
         <w:spacing w:line="240" w:lineRule="auto"/>
         <w:rPr>
           <w:rFonts w:ascii="Times New Roman" w:hAnsi="Times New Roman" w:cs="Times New Roman"/>
@@ -31283,11 +31550,120 @@
       </w:pPr>
       <w:r>
         <w:rPr>
-          <w:rFonts w:ascii="Times New Roman" w:hAnsi="Times New Roman" w:cs="Times New Roman"/>
-          <w:sz w:val="26"/>
-          <w:szCs w:val="26"/>
-        </w:rPr>
-        <w:t>+ Để thêm điểm, ta chọn Năm học, Lớp, Học kỳ, chọn 1 học sinh từ danh sách học sinh, chọn Loại kiểm tra, Môn, nhập Điểm và nhấn nút THÊM. Nếu thêm thành công điểm của từng học sinh sẽ hiển thị trên màn hình danh sách điểm. Hoặc nhập điểm từ file Excel bằng cách nhấn vào nút NHẬP ĐIỂM TỪ EXCEL.</w:t>
+          <w:noProof/>
+        </w:rPr>
+        <w:drawing>
+          <wp:inline distT="0" distB="0" distL="0" distR="0" wp14:anchorId="33A05F11" wp14:editId="26434FD3">
+            <wp:extent cx="5943600" cy="3183255"/>
+            <wp:effectExtent l="0" t="0" r="0" b="0"/>
+            <wp:docPr id="83" name="Picture 83"/>
+            <wp:cNvGraphicFramePr>
+              <a:graphicFrameLocks xmlns:a="http://schemas.openxmlformats.org/drawingml/2006/main" noChangeAspect="1"/>
+            </wp:cNvGraphicFramePr>
+            <a:graphic xmlns:a="http://schemas.openxmlformats.org/drawingml/2006/main">
+              <a:graphicData uri="http://schemas.openxmlformats.org/drawingml/2006/picture">
+                <pic:pic xmlns:pic="http://schemas.openxmlformats.org/drawingml/2006/picture">
+                  <pic:nvPicPr>
+                    <pic:cNvPr id="1" name=""/>
+                    <pic:cNvPicPr/>
+                  </pic:nvPicPr>
+                  <pic:blipFill>
+                    <a:blip r:embed="rId39"/>
+                    <a:stretch>
+                      <a:fillRect/>
+                    </a:stretch>
+                  </pic:blipFill>
+                  <pic:spPr>
+                    <a:xfrm>
+                      <a:off x="0" y="0"/>
+                      <a:ext cx="5943600" cy="3183255"/>
+                    </a:xfrm>
+                    <a:prstGeom prst="rect">
+                      <a:avLst/>
+                    </a:prstGeom>
+                  </pic:spPr>
+                </pic:pic>
+              </a:graphicData>
+            </a:graphic>
+          </wp:inline>
+        </w:drawing>
+      </w:r>
+    </w:p>
+    <w:p>
+      <w:pPr>
+        <w:spacing w:line="240" w:lineRule="auto"/>
+        <w:rPr>
+          <w:rFonts w:ascii="Times New Roman" w:hAnsi="Times New Roman" w:cs="Times New Roman"/>
+          <w:sz w:val="26"/>
+          <w:szCs w:val="26"/>
+        </w:rPr>
+      </w:pPr>
+      <w:r>
+        <w:rPr>
+          <w:noProof/>
+        </w:rPr>
+        <w:lastRenderedPageBreak/>
+        <w:drawing>
+          <wp:inline distT="0" distB="0" distL="0" distR="0" wp14:anchorId="74F1AA4A" wp14:editId="7FBB999C">
+            <wp:extent cx="5943600" cy="3312160"/>
+            <wp:effectExtent l="0" t="0" r="0" b="2540"/>
+            <wp:docPr id="82" name="Picture 82"/>
+            <wp:cNvGraphicFramePr>
+              <a:graphicFrameLocks xmlns:a="http://schemas.openxmlformats.org/drawingml/2006/main" noChangeAspect="1"/>
+            </wp:cNvGraphicFramePr>
+            <a:graphic xmlns:a="http://schemas.openxmlformats.org/drawingml/2006/main">
+              <a:graphicData uri="http://schemas.openxmlformats.org/drawingml/2006/picture">
+                <pic:pic xmlns:pic="http://schemas.openxmlformats.org/drawingml/2006/picture">
+                  <pic:nvPicPr>
+                    <pic:cNvPr id="1" name=""/>
+                    <pic:cNvPicPr/>
+                  </pic:nvPicPr>
+                  <pic:blipFill>
+                    <a:blip r:embed="rId40"/>
+                    <a:stretch>
+                      <a:fillRect/>
+                    </a:stretch>
+                  </pic:blipFill>
+                  <pic:spPr>
+                    <a:xfrm>
+                      <a:off x="0" y="0"/>
+                      <a:ext cx="5943600" cy="3312160"/>
+                    </a:xfrm>
+                    <a:prstGeom prst="rect">
+                      <a:avLst/>
+                    </a:prstGeom>
+                  </pic:spPr>
+                </pic:pic>
+              </a:graphicData>
+            </a:graphic>
+          </wp:inline>
+        </w:drawing>
+      </w:r>
+    </w:p>
+    <w:p>
+      <w:pPr>
+        <w:spacing w:line="240" w:lineRule="auto"/>
+        <w:rPr>
+          <w:rFonts w:ascii="Times New Roman" w:hAnsi="Times New Roman" w:cs="Times New Roman"/>
+          <w:sz w:val="26"/>
+          <w:szCs w:val="26"/>
+        </w:rPr>
+      </w:pPr>
+      <w:r>
+        <w:rPr>
+          <w:rFonts w:ascii="Times New Roman" w:hAnsi="Times New Roman" w:cs="Times New Roman"/>
+          <w:sz w:val="26"/>
+          <w:szCs w:val="26"/>
+        </w:rPr>
+        <w:t>+ Để thêm điểm, ta chọn Năm học, Lớp, Học kỳ, chọn 1 học sinh từ danh sách học sinh, chọn Loại kiểm tra, Môn, nhập Điểm và nhấn nút THÊM. Nếu thêm thành công điểm của từng học sinh sẽ hiển thị trên màn hình danh sách điểm. Hoặc nhập điểm từ file Excel bằng cách nhấn vào nút NHẬP ĐIỂM TỪ EXCEL</w:t>
+      </w:r>
+      <w:r>
+        <w:rPr>
+          <w:rFonts w:ascii="Times New Roman" w:hAnsi="Times New Roman" w:cs="Times New Roman"/>
+          <w:sz w:val="26"/>
+          <w:szCs w:val="26"/>
+        </w:rPr>
+        <w:t xml:space="preserve"> bằng cách tạo file điểm excel như mẫu ki nhấn vào nút LẤY MẪU, điền tên Sheet, chọn file và nhấn nút NHẬP ĐIỂM</w:t>
       </w:r>
     </w:p>
     <w:p>
@@ -31344,61 +31720,6 @@
         </w:rPr>
         <w:t>+ Để hiểu rõ quy trình ta nhấn nút HƯỚNG DẪN.</w:t>
       </w:r>
-    </w:p>
-    <w:p>
-      <w:pPr>
-        <w:spacing w:line="240" w:lineRule="auto"/>
-        <w:rPr>
-          <w:rFonts w:ascii="Times New Roman" w:hAnsi="Times New Roman" w:cs="Times New Roman"/>
-          <w:b/>
-          <w:sz w:val="26"/>
-          <w:szCs w:val="26"/>
-        </w:rPr>
-      </w:pPr>
-    </w:p>
-    <w:p>
-      <w:pPr>
-        <w:spacing w:line="240" w:lineRule="auto"/>
-        <w:rPr>
-          <w:rFonts w:ascii="Times New Roman" w:hAnsi="Times New Roman" w:cs="Times New Roman"/>
-          <w:b/>
-          <w:sz w:val="26"/>
-          <w:szCs w:val="26"/>
-        </w:rPr>
-      </w:pPr>
-    </w:p>
-    <w:p>
-      <w:pPr>
-        <w:spacing w:line="240" w:lineRule="auto"/>
-        <w:rPr>
-          <w:rFonts w:ascii="Times New Roman" w:hAnsi="Times New Roman" w:cs="Times New Roman"/>
-          <w:b/>
-          <w:sz w:val="26"/>
-          <w:szCs w:val="26"/>
-        </w:rPr>
-      </w:pPr>
-    </w:p>
-    <w:p>
-      <w:pPr>
-        <w:spacing w:line="240" w:lineRule="auto"/>
-        <w:rPr>
-          <w:rFonts w:ascii="Times New Roman" w:hAnsi="Times New Roman" w:cs="Times New Roman"/>
-          <w:b/>
-          <w:sz w:val="26"/>
-          <w:szCs w:val="26"/>
-        </w:rPr>
-      </w:pPr>
-    </w:p>
-    <w:p>
-      <w:pPr>
-        <w:spacing w:line="240" w:lineRule="auto"/>
-        <w:rPr>
-          <w:rFonts w:ascii="Times New Roman" w:hAnsi="Times New Roman" w:cs="Times New Roman"/>
-          <w:b/>
-          <w:sz w:val="26"/>
-          <w:szCs w:val="26"/>
-        </w:rPr>
-      </w:pPr>
     </w:p>
     <w:p>
       <w:pPr>
@@ -31504,7 +31825,7 @@
                     </pic:cNvPicPr>
                   </pic:nvPicPr>
                   <pic:blipFill>
-                    <a:blip r:embed="rId39"/>
+                    <a:blip r:embed="rId41"/>
                     <a:stretch>
                       <a:fillRect/>
                     </a:stretch>
@@ -31566,7 +31887,7 @@
                     </pic:cNvPicPr>
                   </pic:nvPicPr>
                   <pic:blipFill>
-                    <a:blip r:embed="rId40"/>
+                    <a:blip r:embed="rId42"/>
                     <a:stretch>
                       <a:fillRect/>
                     </a:stretch>
@@ -31663,7 +31984,7 @@
                     </pic:cNvPicPr>
                   </pic:nvPicPr>
                   <pic:blipFill>
-                    <a:blip r:embed="rId41"/>
+                    <a:blip r:embed="rId43"/>
                     <a:stretch>
                       <a:fillRect/>
                     </a:stretch>
@@ -31730,7 +32051,7 @@
                     </pic:cNvPicPr>
                   </pic:nvPicPr>
                   <pic:blipFill>
-                    <a:blip r:embed="rId42"/>
+                    <a:blip r:embed="rId44"/>
                     <a:stretch>
                       <a:fillRect/>
                     </a:stretch>
@@ -31832,7 +32153,7 @@
                     </pic:cNvPicPr>
                   </pic:nvPicPr>
                   <pic:blipFill>
-                    <a:blip r:embed="rId43"/>
+                    <a:blip r:embed="rId45"/>
                     <a:stretch>
                       <a:fillRect/>
                     </a:stretch>
@@ -31895,7 +32216,7 @@
                     </pic:cNvPicPr>
                   </pic:nvPicPr>
                   <pic:blipFill>
-                    <a:blip r:embed="rId44"/>
+                    <a:blip r:embed="rId46"/>
                     <a:stretch>
                       <a:fillRect/>
                     </a:stretch>
@@ -31991,7 +32312,7 @@
                     </pic:cNvPicPr>
                   </pic:nvPicPr>
                   <pic:blipFill>
-                    <a:blip r:embed="rId45"/>
+                    <a:blip r:embed="rId47"/>
                     <a:stretch>
                       <a:fillRect/>
                     </a:stretch>
@@ -32053,7 +32374,7 @@
                     </pic:cNvPicPr>
                   </pic:nvPicPr>
                   <pic:blipFill>
-                    <a:blip r:embed="rId46"/>
+                    <a:blip r:embed="rId48"/>
                     <a:stretch>
                       <a:fillRect/>
                     </a:stretch>
@@ -32149,7 +32470,7 @@
                     </pic:cNvPicPr>
                   </pic:nvPicPr>
                   <pic:blipFill>
-                    <a:blip r:embed="rId47"/>
+                    <a:blip r:embed="rId49"/>
                     <a:stretch>
                       <a:fillRect/>
                     </a:stretch>
@@ -32211,7 +32532,7 @@
                     </pic:cNvPicPr>
                   </pic:nvPicPr>
                   <pic:blipFill>
-                    <a:blip r:embed="rId48"/>
+                    <a:blip r:embed="rId50"/>
                     <a:stretch>
                       <a:fillRect/>
                     </a:stretch>
@@ -32308,7 +32629,7 @@
                     </pic:cNvPicPr>
                   </pic:nvPicPr>
                   <pic:blipFill>
-                    <a:blip r:embed="rId49"/>
+                    <a:blip r:embed="rId51"/>
                     <a:stretch>
                       <a:fillRect/>
                     </a:stretch>
@@ -32376,7 +32697,7 @@
                     </pic:cNvPicPr>
                   </pic:nvPicPr>
                   <pic:blipFill>
-                    <a:blip r:embed="rId50"/>
+                    <a:blip r:embed="rId52"/>
                     <a:stretch>
                       <a:fillRect/>
                     </a:stretch>
@@ -32464,7 +32785,7 @@
                     </pic:cNvPicPr>
                   </pic:nvPicPr>
                   <pic:blipFill>
-                    <a:blip r:embed="rId51"/>
+                    <a:blip r:embed="rId53"/>
                     <a:stretch>
                       <a:fillRect/>
                     </a:stretch>
@@ -32522,7 +32843,7 @@
                     </pic:cNvPicPr>
                   </pic:nvPicPr>
                   <pic:blipFill>
-                    <a:blip r:embed="rId52"/>
+                    <a:blip r:embed="rId54"/>
                     <a:stretch>
                       <a:fillRect/>
                     </a:stretch>
@@ -32620,7 +32941,7 @@
                     </pic:cNvPicPr>
                   </pic:nvPicPr>
                   <pic:blipFill>
-                    <a:blip r:embed="rId53"/>
+                    <a:blip r:embed="rId55"/>
                     <a:stretch>
                       <a:fillRect/>
                     </a:stretch>
@@ -32678,7 +32999,7 @@
                     </pic:cNvPicPr>
                   </pic:nvPicPr>
                   <pic:blipFill>
-                    <a:blip r:embed="rId54"/>
+                    <a:blip r:embed="rId56"/>
                     <a:stretch>
                       <a:fillRect/>
                     </a:stretch>
@@ -32775,7 +33096,7 @@
                     </pic:cNvPicPr>
                   </pic:nvPicPr>
                   <pic:blipFill>
-                    <a:blip r:embed="rId55"/>
+                    <a:blip r:embed="rId57"/>
                     <a:stretch>
                       <a:fillRect/>
                     </a:stretch>
@@ -32843,7 +33164,7 @@
                     </pic:cNvPicPr>
                   </pic:nvPicPr>
                   <pic:blipFill>
-                    <a:blip r:embed="rId56"/>
+                    <a:blip r:embed="rId58"/>
                     <a:stretch>
                       <a:fillRect/>
                     </a:stretch>
@@ -32930,7 +33251,7 @@
                     </pic:cNvPicPr>
                   </pic:nvPicPr>
                   <pic:blipFill>
-                    <a:blip r:embed="rId57"/>
+                    <a:blip r:embed="rId59"/>
                     <a:stretch>
                       <a:fillRect/>
                     </a:stretch>
@@ -33003,7 +33324,7 @@
                     </pic:cNvPicPr>
                   </pic:nvPicPr>
                   <pic:blipFill>
-                    <a:blip r:embed="rId58"/>
+                    <a:blip r:embed="rId60"/>
                     <a:stretch>
                       <a:fillRect/>
                     </a:stretch>
@@ -33115,7 +33436,7 @@
                     </pic:cNvPicPr>
                   </pic:nvPicPr>
                   <pic:blipFill>
-                    <a:blip r:embed="rId59"/>
+                    <a:blip r:embed="rId61"/>
                     <a:stretch>
                       <a:fillRect/>
                     </a:stretch>
@@ -33182,7 +33503,7 @@
                     </pic:cNvPicPr>
                   </pic:nvPicPr>
                   <pic:blipFill>
-                    <a:blip r:embed="rId60"/>
+                    <a:blip r:embed="rId62"/>
                     <a:stretch>
                       <a:fillRect/>
                     </a:stretch>
@@ -33283,7 +33604,7 @@
                     </pic:cNvPicPr>
                   </pic:nvPicPr>
                   <pic:blipFill>
-                    <a:blip r:embed="rId61"/>
+                    <a:blip r:embed="rId63"/>
                     <a:stretch>
                       <a:fillRect/>
                     </a:stretch>
@@ -33351,7 +33672,7 @@
                     </pic:cNvPicPr>
                   </pic:nvPicPr>
                   <pic:blipFill>
-                    <a:blip r:embed="rId62"/>
+                    <a:blip r:embed="rId64"/>
                     <a:stretch>
                       <a:fillRect/>
                     </a:stretch>
@@ -33507,7 +33828,7 @@
                     </pic:cNvPicPr>
                   </pic:nvPicPr>
                   <pic:blipFill>
-                    <a:blip r:embed="rId63">
+                    <a:blip r:embed="rId65">
                       <a:extLst>
                         <a:ext uri="{28A0092B-C50C-407E-A947-70E740481C1C}">
                           <a14:useLocalDpi xmlns:a14="http://schemas.microsoft.com/office/drawing/2010/main" val="0"/>
@@ -33690,7 +34011,7 @@
                     </pic:cNvPicPr>
                   </pic:nvPicPr>
                   <pic:blipFill>
-                    <a:blip r:embed="rId64">
+                    <a:blip r:embed="rId66">
                       <a:extLst>
                         <a:ext uri="{28A0092B-C50C-407E-A947-70E740481C1C}">
                           <a14:useLocalDpi xmlns:a14="http://schemas.microsoft.com/office/drawing/2010/main" val="0"/>
@@ -33780,7 +34101,7 @@
                     </pic:cNvPicPr>
                   </pic:nvPicPr>
                   <pic:blipFill>
-                    <a:blip r:embed="rId65">
+                    <a:blip r:embed="rId67">
                       <a:extLst>
                         <a:ext uri="{28A0092B-C50C-407E-A947-70E740481C1C}">
                           <a14:useLocalDpi xmlns:a14="http://schemas.microsoft.com/office/drawing/2010/main" val="0"/>
@@ -33869,7 +34190,7 @@
                     </pic:cNvPicPr>
                   </pic:nvPicPr>
                   <pic:blipFill>
-                    <a:blip r:embed="rId66">
+                    <a:blip r:embed="rId68">
                       <a:extLst>
                         <a:ext uri="{28A0092B-C50C-407E-A947-70E740481C1C}">
                           <a14:useLocalDpi xmlns:a14="http://schemas.microsoft.com/office/drawing/2010/main" val="0"/>
@@ -33958,7 +34279,7 @@
                     </pic:cNvPicPr>
                   </pic:nvPicPr>
                   <pic:blipFill>
-                    <a:blip r:embed="rId67">
+                    <a:blip r:embed="rId69">
                       <a:extLst>
                         <a:ext uri="{28A0092B-C50C-407E-A947-70E740481C1C}">
                           <a14:useLocalDpi xmlns:a14="http://schemas.microsoft.com/office/drawing/2010/main" val="0"/>
@@ -34047,7 +34368,7 @@
                     </pic:cNvPicPr>
                   </pic:nvPicPr>
                   <pic:blipFill>
-                    <a:blip r:embed="rId68">
+                    <a:blip r:embed="rId70">
                       <a:extLst>
                         <a:ext uri="{28A0092B-C50C-407E-A947-70E740481C1C}">
                           <a14:useLocalDpi xmlns:a14="http://schemas.microsoft.com/office/drawing/2010/main" val="0"/>
@@ -34136,7 +34457,7 @@
                     </pic:cNvPicPr>
                   </pic:nvPicPr>
                   <pic:blipFill>
-                    <a:blip r:embed="rId68">
+                    <a:blip r:embed="rId70">
                       <a:extLst>
                         <a:ext uri="{28A0092B-C50C-407E-A947-70E740481C1C}">
                           <a14:useLocalDpi xmlns:a14="http://schemas.microsoft.com/office/drawing/2010/main" val="0"/>
@@ -34226,7 +34547,7 @@
                     </pic:cNvPicPr>
                   </pic:nvPicPr>
                   <pic:blipFill>
-                    <a:blip r:embed="rId69">
+                    <a:blip r:embed="rId71">
                       <a:extLst>
                         <a:ext uri="{28A0092B-C50C-407E-A947-70E740481C1C}">
                           <a14:useLocalDpi xmlns:a14="http://schemas.microsoft.com/office/drawing/2010/main" val="0"/>
@@ -34315,7 +34636,7 @@
                     </pic:cNvPicPr>
                   </pic:nvPicPr>
                   <pic:blipFill>
-                    <a:blip r:embed="rId70">
+                    <a:blip r:embed="rId72">
                       <a:extLst>
                         <a:ext uri="{28A0092B-C50C-407E-A947-70E740481C1C}">
                           <a14:useLocalDpi xmlns:a14="http://schemas.microsoft.com/office/drawing/2010/main" val="0"/>
@@ -34404,7 +34725,7 @@
                     </pic:cNvPicPr>
                   </pic:nvPicPr>
                   <pic:blipFill>
-                    <a:blip r:embed="rId71">
+                    <a:blip r:embed="rId73">
                       <a:extLst>
                         <a:ext uri="{28A0092B-C50C-407E-A947-70E740481C1C}">
                           <a14:useLocalDpi xmlns:a14="http://schemas.microsoft.com/office/drawing/2010/main" val="0"/>
@@ -34493,7 +34814,7 @@
                     </pic:cNvPicPr>
                   </pic:nvPicPr>
                   <pic:blipFill>
-                    <a:blip r:embed="rId72">
+                    <a:blip r:embed="rId74">
                       <a:extLst>
                         <a:ext uri="{28A0092B-C50C-407E-A947-70E740481C1C}">
                           <a14:useLocalDpi xmlns:a14="http://schemas.microsoft.com/office/drawing/2010/main" val="0"/>
@@ -34582,7 +34903,7 @@
                     </pic:cNvPicPr>
                   </pic:nvPicPr>
                   <pic:blipFill>
-                    <a:blip r:embed="rId73">
+                    <a:blip r:embed="rId75">
                       <a:extLst>
                         <a:ext uri="{28A0092B-C50C-407E-A947-70E740481C1C}">
                           <a14:useLocalDpi xmlns:a14="http://schemas.microsoft.com/office/drawing/2010/main" val="0"/>
@@ -34698,7 +35019,7 @@
                     </pic:cNvPicPr>
                   </pic:nvPicPr>
                   <pic:blipFill>
-                    <a:blip r:embed="rId74">
+                    <a:blip r:embed="rId76">
                       <a:extLst>
                         <a:ext uri="{28A0092B-C50C-407E-A947-70E740481C1C}">
                           <a14:useLocalDpi xmlns:a14="http://schemas.microsoft.com/office/drawing/2010/main" val="0"/>
@@ -34787,7 +35108,7 @@
                     </pic:cNvPicPr>
                   </pic:nvPicPr>
                   <pic:blipFill>
-                    <a:blip r:embed="rId75">
+                    <a:blip r:embed="rId77">
                       <a:extLst>
                         <a:ext uri="{28A0092B-C50C-407E-A947-70E740481C1C}">
                           <a14:useLocalDpi xmlns:a14="http://schemas.microsoft.com/office/drawing/2010/main" val="0"/>
@@ -34876,7 +35197,7 @@
                     </pic:cNvPicPr>
                   </pic:nvPicPr>
                   <pic:blipFill>
-                    <a:blip r:embed="rId76">
+                    <a:blip r:embed="rId78">
                       <a:extLst>
                         <a:ext uri="{28A0092B-C50C-407E-A947-70E740481C1C}">
                           <a14:useLocalDpi xmlns:a14="http://schemas.microsoft.com/office/drawing/2010/main" val="0"/>
@@ -34963,7 +35284,7 @@
                     </pic:cNvPicPr>
                   </pic:nvPicPr>
                   <pic:blipFill>
-                    <a:blip r:embed="rId77">
+                    <a:blip r:embed="rId79">
                       <a:extLst>
                         <a:ext uri="{28A0092B-C50C-407E-A947-70E740481C1C}">
                           <a14:useLocalDpi xmlns:a14="http://schemas.microsoft.com/office/drawing/2010/main" val="0"/>
@@ -35111,7 +35432,7 @@
                     </pic:cNvPicPr>
                   </pic:nvPicPr>
                   <pic:blipFill>
-                    <a:blip r:embed="rId78">
+                    <a:blip r:embed="rId80">
                       <a:extLst>
                         <a:ext uri="{28A0092B-C50C-407E-A947-70E740481C1C}">
                           <a14:useLocalDpi xmlns:a14="http://schemas.microsoft.com/office/drawing/2010/main" val="0"/>
@@ -35243,8 +35564,8 @@
       </w:pPr>
     </w:p>
     <w:sectPr>
-      <w:headerReference w:type="default" r:id="rId79"/>
-      <w:footerReference w:type="default" r:id="rId80"/>
+      <w:headerReference w:type="default" r:id="rId81"/>
+      <w:footerReference w:type="default" r:id="rId82"/>
       <w:pgSz w:w="12240" w:h="15840"/>
       <w:pgMar w:top="1440" w:right="1440" w:bottom="1440" w:left="1440" w:header="720" w:footer="720" w:gutter="0"/>
       <w:cols w:space="720"/>
@@ -35366,6 +35687,95 @@
 <file path=word/numbering.xml><?xml version="1.0" encoding="utf-8"?>
 <w:numbering xmlns:wpc="http://schemas.microsoft.com/office/word/2010/wordprocessingCanvas" xmlns:cx="http://schemas.microsoft.com/office/drawing/2014/chartex" xmlns:cx1="http://schemas.microsoft.com/office/drawing/2015/9/8/chartex" xmlns:cx2="http://schemas.microsoft.com/office/drawing/2015/10/21/chartex" xmlns:cx3="http://schemas.microsoft.com/office/drawing/2016/5/9/chartex" xmlns:cx4="http://schemas.microsoft.com/office/drawing/2016/5/10/chartex" xmlns:cx5="http://schemas.microsoft.com/office/drawing/2016/5/11/chartex" xmlns:cx6="http://schemas.microsoft.com/office/drawing/2016/5/12/chartex" xmlns:cx7="http://schemas.microsoft.com/office/drawing/2016/5/13/chartex" xmlns:cx8="http://schemas.microsoft.com/office/drawing/2016/5/14/chartex" xmlns:mc="http://schemas.openxmlformats.org/markup-compatibility/2006" xmlns:aink="http://schemas.microsoft.com/office/drawing/2016/ink" xmlns:am3d="http://schemas.microsoft.com/office/drawing/2017/model3d" xmlns:o="urn:schemas-microsoft-com:office:office" xmlns:r="http://schemas.openxmlformats.org/officeDocument/2006/relationships" xmlns:m="http://schemas.openxmlformats.org/officeDocument/2006/math" xmlns:v="urn:schemas-microsoft-com:vml" xmlns:wp14="http://schemas.microsoft.com/office/word/2010/wordprocessingDrawing" xmlns:wp="http://schemas.openxmlformats.org/drawingml/2006/wordprocessingDrawing" xmlns:w10="urn:schemas-microsoft-com:office:word" xmlns:w="http://schemas.openxmlformats.org/wordprocessingml/2006/main" xmlns:w14="http://schemas.microsoft.com/office/word/2010/wordml" xmlns:w15="http://schemas.microsoft.com/office/word/2012/wordml" xmlns:w16cid="http://schemas.microsoft.com/office/word/2016/wordml/cid" xmlns:w16se="http://schemas.microsoft.com/office/word/2015/wordml/symex" xmlns:wpg="http://schemas.microsoft.com/office/word/2010/wordprocessingGroup" xmlns:wpi="http://schemas.microsoft.com/office/word/2010/wordprocessingInk" xmlns:wne="http://schemas.microsoft.com/office/word/2006/wordml" xmlns:wps="http://schemas.microsoft.com/office/word/2010/wordprocessingShape" mc:Ignorable="w14 w15 w16se w16cid wp14">
   <w:abstractNum w:abstractNumId="0" w15:restartNumberingAfterBreak="0">
+    <w:nsid w:val="19811C90"/>
+    <w:multiLevelType w:val="hybridMultilevel"/>
+    <w:tmpl w:val="DC3EF9DE"/>
+    <w:lvl w:ilvl="0" w:tplc="DECA95FE">
+      <w:start w:val="1"/>
+      <w:numFmt w:val="lowerLetter"/>
+      <w:lvlText w:val="%1)"/>
+      <w:lvlJc w:val="left"/>
+      <w:pPr>
+        <w:ind w:left="1080" w:hanging="360"/>
+      </w:pPr>
+      <w:rPr>
+        <w:rFonts w:hint="default"/>
+      </w:rPr>
+    </w:lvl>
+    <w:lvl w:ilvl="1" w:tplc="04090019" w:tentative="1">
+      <w:start w:val="1"/>
+      <w:numFmt w:val="lowerLetter"/>
+      <w:lvlText w:val="%2."/>
+      <w:lvlJc w:val="left"/>
+      <w:pPr>
+        <w:ind w:left="1800" w:hanging="360"/>
+      </w:pPr>
+    </w:lvl>
+    <w:lvl w:ilvl="2" w:tplc="0409001B" w:tentative="1">
+      <w:start w:val="1"/>
+      <w:numFmt w:val="lowerRoman"/>
+      <w:lvlText w:val="%3."/>
+      <w:lvlJc w:val="right"/>
+      <w:pPr>
+        <w:ind w:left="2520" w:hanging="180"/>
+      </w:pPr>
+    </w:lvl>
+    <w:lvl w:ilvl="3" w:tplc="0409000F" w:tentative="1">
+      <w:start w:val="1"/>
+      <w:numFmt w:val="decimal"/>
+      <w:lvlText w:val="%4."/>
+      <w:lvlJc w:val="left"/>
+      <w:pPr>
+        <w:ind w:left="3240" w:hanging="360"/>
+      </w:pPr>
+    </w:lvl>
+    <w:lvl w:ilvl="4" w:tplc="04090019" w:tentative="1">
+      <w:start w:val="1"/>
+      <w:numFmt w:val="lowerLetter"/>
+      <w:lvlText w:val="%5."/>
+      <w:lvlJc w:val="left"/>
+      <w:pPr>
+        <w:ind w:left="3960" w:hanging="360"/>
+      </w:pPr>
+    </w:lvl>
+    <w:lvl w:ilvl="5" w:tplc="0409001B" w:tentative="1">
+      <w:start w:val="1"/>
+      <w:numFmt w:val="lowerRoman"/>
+      <w:lvlText w:val="%6."/>
+      <w:lvlJc w:val="right"/>
+      <w:pPr>
+        <w:ind w:left="4680" w:hanging="180"/>
+      </w:pPr>
+    </w:lvl>
+    <w:lvl w:ilvl="6" w:tplc="0409000F" w:tentative="1">
+      <w:start w:val="1"/>
+      <w:numFmt w:val="decimal"/>
+      <w:lvlText w:val="%7."/>
+      <w:lvlJc w:val="left"/>
+      <w:pPr>
+        <w:ind w:left="5400" w:hanging="360"/>
+      </w:pPr>
+    </w:lvl>
+    <w:lvl w:ilvl="7" w:tplc="04090019" w:tentative="1">
+      <w:start w:val="1"/>
+      <w:numFmt w:val="lowerLetter"/>
+      <w:lvlText w:val="%8."/>
+      <w:lvlJc w:val="left"/>
+      <w:pPr>
+        <w:ind w:left="6120" w:hanging="360"/>
+      </w:pPr>
+    </w:lvl>
+    <w:lvl w:ilvl="8" w:tplc="0409001B" w:tentative="1">
+      <w:start w:val="1"/>
+      <w:numFmt w:val="lowerRoman"/>
+      <w:lvlText w:val="%9."/>
+      <w:lvlJc w:val="right"/>
+      <w:pPr>
+        <w:ind w:left="6840" w:hanging="180"/>
+      </w:pPr>
+    </w:lvl>
+  </w:abstractNum>
+  <w:abstractNum w:abstractNumId="1" w15:restartNumberingAfterBreak="0">
     <w:nsid w:val="1BBF1255"/>
     <w:multiLevelType w:val="multilevel"/>
     <w:tmpl w:val="1BBF1255"/>
@@ -35454,7 +35864,7 @@
       </w:pPr>
     </w:lvl>
   </w:abstractNum>
-  <w:abstractNum w:abstractNumId="1" w15:restartNumberingAfterBreak="0">
+  <w:abstractNum w:abstractNumId="2" w15:restartNumberingAfterBreak="0">
     <w:nsid w:val="1FDD129A"/>
     <w:multiLevelType w:val="multilevel"/>
     <w:tmpl w:val="1FDD129A"/>
@@ -35567,7 +35977,7 @@
       </w:rPr>
     </w:lvl>
   </w:abstractNum>
-  <w:abstractNum w:abstractNumId="2" w15:restartNumberingAfterBreak="0">
+  <w:abstractNum w:abstractNumId="3" w15:restartNumberingAfterBreak="0">
     <w:nsid w:val="207140F6"/>
     <w:multiLevelType w:val="multilevel"/>
     <w:tmpl w:val="207140F6"/>
@@ -35679,7 +36089,7 @@
       </w:rPr>
     </w:lvl>
   </w:abstractNum>
-  <w:abstractNum w:abstractNumId="3" w15:restartNumberingAfterBreak="0">
+  <w:abstractNum w:abstractNumId="4" w15:restartNumberingAfterBreak="0">
     <w:nsid w:val="20B87D88"/>
     <w:multiLevelType w:val="multilevel"/>
     <w:tmpl w:val="20B87D88"/>
@@ -35792,7 +36202,7 @@
       </w:rPr>
     </w:lvl>
   </w:abstractNum>
-  <w:abstractNum w:abstractNumId="4" w15:restartNumberingAfterBreak="0">
+  <w:abstractNum w:abstractNumId="5" w15:restartNumberingAfterBreak="0">
     <w:nsid w:val="22136113"/>
     <w:multiLevelType w:val="multilevel"/>
     <w:tmpl w:val="22136113"/>
@@ -35905,7 +36315,7 @@
       </w:rPr>
     </w:lvl>
   </w:abstractNum>
-  <w:abstractNum w:abstractNumId="5" w15:restartNumberingAfterBreak="0">
+  <w:abstractNum w:abstractNumId="6" w15:restartNumberingAfterBreak="0">
     <w:nsid w:val="22832E1D"/>
     <w:multiLevelType w:val="multilevel"/>
     <w:tmpl w:val="22832E1D"/>
@@ -36018,7 +36428,7 @@
       </w:rPr>
     </w:lvl>
   </w:abstractNum>
-  <w:abstractNum w:abstractNumId="6" w15:restartNumberingAfterBreak="0">
+  <w:abstractNum w:abstractNumId="7" w15:restartNumberingAfterBreak="0">
     <w:nsid w:val="22D74A7E"/>
     <w:multiLevelType w:val="multilevel"/>
     <w:tmpl w:val="22D74A7E"/>
@@ -36131,7 +36541,7 @@
       </w:rPr>
     </w:lvl>
   </w:abstractNum>
-  <w:abstractNum w:abstractNumId="7" w15:restartNumberingAfterBreak="0">
+  <w:abstractNum w:abstractNumId="8" w15:restartNumberingAfterBreak="0">
     <w:nsid w:val="239006A7"/>
     <w:multiLevelType w:val="multilevel"/>
     <w:tmpl w:val="239006A7"/>
@@ -36244,7 +36654,7 @@
       </w:rPr>
     </w:lvl>
   </w:abstractNum>
-  <w:abstractNum w:abstractNumId="8" w15:restartNumberingAfterBreak="0">
+  <w:abstractNum w:abstractNumId="9" w15:restartNumberingAfterBreak="0">
     <w:nsid w:val="294323E0"/>
     <w:multiLevelType w:val="multilevel"/>
     <w:tmpl w:val="294323E0"/>
@@ -36357,7 +36767,7 @@
       </w:rPr>
     </w:lvl>
   </w:abstractNum>
-  <w:abstractNum w:abstractNumId="9" w15:restartNumberingAfterBreak="0">
+  <w:abstractNum w:abstractNumId="10" w15:restartNumberingAfterBreak="0">
     <w:nsid w:val="30637D60"/>
     <w:multiLevelType w:val="multilevel"/>
     <w:tmpl w:val="30637D60"/>
@@ -36446,7 +36856,7 @@
       </w:pPr>
     </w:lvl>
   </w:abstractNum>
-  <w:abstractNum w:abstractNumId="10" w15:restartNumberingAfterBreak="0">
+  <w:abstractNum w:abstractNumId="11" w15:restartNumberingAfterBreak="0">
     <w:nsid w:val="37185A74"/>
     <w:multiLevelType w:val="multilevel"/>
     <w:tmpl w:val="37185A74"/>
@@ -36536,7 +36946,7 @@
       </w:pPr>
     </w:lvl>
   </w:abstractNum>
-  <w:abstractNum w:abstractNumId="11" w15:restartNumberingAfterBreak="0">
+  <w:abstractNum w:abstractNumId="12" w15:restartNumberingAfterBreak="0">
     <w:nsid w:val="37B67E58"/>
     <w:multiLevelType w:val="multilevel"/>
     <w:tmpl w:val="37B67E58"/>
@@ -36658,7 +37068,7 @@
       </w:rPr>
     </w:lvl>
   </w:abstractNum>
-  <w:abstractNum w:abstractNumId="12" w15:restartNumberingAfterBreak="0">
+  <w:abstractNum w:abstractNumId="13" w15:restartNumberingAfterBreak="0">
     <w:nsid w:val="57615E29"/>
     <w:multiLevelType w:val="multilevel"/>
     <w:tmpl w:val="57615E29"/>
@@ -36771,7 +37181,7 @@
       </w:rPr>
     </w:lvl>
   </w:abstractNum>
-  <w:abstractNum w:abstractNumId="13" w15:restartNumberingAfterBreak="0">
+  <w:abstractNum w:abstractNumId="14" w15:restartNumberingAfterBreak="0">
     <w:nsid w:val="5CA323B1"/>
     <w:multiLevelType w:val="multilevel"/>
     <w:tmpl w:val="5CA323B1"/>
@@ -36860,7 +37270,121 @@
       </w:pPr>
     </w:lvl>
   </w:abstractNum>
-  <w:abstractNum w:abstractNumId="14" w15:restartNumberingAfterBreak="0">
+  <w:abstractNum w:abstractNumId="15" w15:restartNumberingAfterBreak="0">
+    <w:nsid w:val="6DDA0A70"/>
+    <w:multiLevelType w:val="hybridMultilevel"/>
+    <w:tmpl w:val="02CA6F2E"/>
+    <w:lvl w:ilvl="0" w:tplc="2C681C40">
+      <w:start w:val="1"/>
+      <w:numFmt w:val="bullet"/>
+      <w:lvlText w:val="-"/>
+      <w:lvlJc w:val="left"/>
+      <w:pPr>
+        <w:ind w:left="720" w:hanging="360"/>
+      </w:pPr>
+      <w:rPr>
+        <w:rFonts w:ascii="Times New Roman" w:eastAsiaTheme="minorHAnsi" w:hAnsi="Times New Roman" w:cs="Times New Roman" w:hint="default"/>
+        <w:sz w:val="26"/>
+      </w:rPr>
+    </w:lvl>
+    <w:lvl w:ilvl="1" w:tplc="04090003" w:tentative="1">
+      <w:start w:val="1"/>
+      <w:numFmt w:val="bullet"/>
+      <w:lvlText w:val="o"/>
+      <w:lvlJc w:val="left"/>
+      <w:pPr>
+        <w:ind w:left="1440" w:hanging="360"/>
+      </w:pPr>
+      <w:rPr>
+        <w:rFonts w:ascii="Courier New" w:hAnsi="Courier New" w:cs="Courier New" w:hint="default"/>
+      </w:rPr>
+    </w:lvl>
+    <w:lvl w:ilvl="2" w:tplc="04090005" w:tentative="1">
+      <w:start w:val="1"/>
+      <w:numFmt w:val="bullet"/>
+      <w:lvlText w:val=""/>
+      <w:lvlJc w:val="left"/>
+      <w:pPr>
+        <w:ind w:left="2160" w:hanging="360"/>
+      </w:pPr>
+      <w:rPr>
+        <w:rFonts w:ascii="Wingdings" w:hAnsi="Wingdings" w:hint="default"/>
+      </w:rPr>
+    </w:lvl>
+    <w:lvl w:ilvl="3" w:tplc="04090001" w:tentative="1">
+      <w:start w:val="1"/>
+      <w:numFmt w:val="bullet"/>
+      <w:lvlText w:val=""/>
+      <w:lvlJc w:val="left"/>
+      <w:pPr>
+        <w:ind w:left="2880" w:hanging="360"/>
+      </w:pPr>
+      <w:rPr>
+        <w:rFonts w:ascii="Symbol" w:hAnsi="Symbol" w:hint="default"/>
+      </w:rPr>
+    </w:lvl>
+    <w:lvl w:ilvl="4" w:tplc="04090003" w:tentative="1">
+      <w:start w:val="1"/>
+      <w:numFmt w:val="bullet"/>
+      <w:lvlText w:val="o"/>
+      <w:lvlJc w:val="left"/>
+      <w:pPr>
+        <w:ind w:left="3600" w:hanging="360"/>
+      </w:pPr>
+      <w:rPr>
+        <w:rFonts w:ascii="Courier New" w:hAnsi="Courier New" w:cs="Courier New" w:hint="default"/>
+      </w:rPr>
+    </w:lvl>
+    <w:lvl w:ilvl="5" w:tplc="04090005" w:tentative="1">
+      <w:start w:val="1"/>
+      <w:numFmt w:val="bullet"/>
+      <w:lvlText w:val=""/>
+      <w:lvlJc w:val="left"/>
+      <w:pPr>
+        <w:ind w:left="4320" w:hanging="360"/>
+      </w:pPr>
+      <w:rPr>
+        <w:rFonts w:ascii="Wingdings" w:hAnsi="Wingdings" w:hint="default"/>
+      </w:rPr>
+    </w:lvl>
+    <w:lvl w:ilvl="6" w:tplc="04090001" w:tentative="1">
+      <w:start w:val="1"/>
+      <w:numFmt w:val="bullet"/>
+      <w:lvlText w:val=""/>
+      <w:lvlJc w:val="left"/>
+      <w:pPr>
+        <w:ind w:left="5040" w:hanging="360"/>
+      </w:pPr>
+      <w:rPr>
+        <w:rFonts w:ascii="Symbol" w:hAnsi="Symbol" w:hint="default"/>
+      </w:rPr>
+    </w:lvl>
+    <w:lvl w:ilvl="7" w:tplc="04090003" w:tentative="1">
+      <w:start w:val="1"/>
+      <w:numFmt w:val="bullet"/>
+      <w:lvlText w:val="o"/>
+      <w:lvlJc w:val="left"/>
+      <w:pPr>
+        <w:ind w:left="5760" w:hanging="360"/>
+      </w:pPr>
+      <w:rPr>
+        <w:rFonts w:ascii="Courier New" w:hAnsi="Courier New" w:cs="Courier New" w:hint="default"/>
+      </w:rPr>
+    </w:lvl>
+    <w:lvl w:ilvl="8" w:tplc="04090005" w:tentative="1">
+      <w:start w:val="1"/>
+      <w:numFmt w:val="bullet"/>
+      <w:lvlText w:val=""/>
+      <w:lvlJc w:val="left"/>
+      <w:pPr>
+        <w:ind w:left="6480" w:hanging="360"/>
+      </w:pPr>
+      <w:rPr>
+        <w:rFonts w:ascii="Wingdings" w:hAnsi="Wingdings" w:hint="default"/>
+      </w:rPr>
+    </w:lvl>
+  </w:abstractNum>
+  <w:abstractNum w:abstractNumId="16" w15:restartNumberingAfterBreak="0">
     <w:nsid w:val="72446FE5"/>
     <w:multiLevelType w:val="multilevel"/>
     <w:tmpl w:val="72446FE5"/>
@@ -36949,7 +37473,7 @@
       </w:pPr>
     </w:lvl>
   </w:abstractNum>
-  <w:abstractNum w:abstractNumId="15" w15:restartNumberingAfterBreak="0">
+  <w:abstractNum w:abstractNumId="17" w15:restartNumberingAfterBreak="0">
     <w:nsid w:val="75E4022C"/>
     <w:multiLevelType w:val="multilevel"/>
     <w:tmpl w:val="75E4022C"/>
@@ -37070,7 +37594,7 @@
       </w:rPr>
     </w:lvl>
   </w:abstractNum>
-  <w:abstractNum w:abstractNumId="16" w15:restartNumberingAfterBreak="0">
+  <w:abstractNum w:abstractNumId="18" w15:restartNumberingAfterBreak="0">
     <w:nsid w:val="773204A8"/>
     <w:multiLevelType w:val="multilevel"/>
     <w:tmpl w:val="773204A8"/>
@@ -37184,43 +37708,43 @@
     </w:lvl>
   </w:abstractNum>
   <w:num w:numId="1">
-    <w:abstractNumId w:val="0"/>
+    <w:abstractNumId w:val="1"/>
   </w:num>
   <w:num w:numId="2">
-    <w:abstractNumId w:val="10"/>
+    <w:abstractNumId w:val="11"/>
   </w:num>
   <w:num w:numId="3">
+    <w:abstractNumId w:val="16"/>
+  </w:num>
+  <w:num w:numId="4">
+    <w:abstractNumId w:val="8"/>
+  </w:num>
+  <w:num w:numId="5">
+    <w:abstractNumId w:val="4"/>
+  </w:num>
+  <w:num w:numId="6">
+    <w:abstractNumId w:val="5"/>
+  </w:num>
+  <w:num w:numId="7">
+    <w:abstractNumId w:val="9"/>
+  </w:num>
+  <w:num w:numId="8">
     <w:abstractNumId w:val="14"/>
   </w:num>
-  <w:num w:numId="4">
-    <w:abstractNumId w:val="7"/>
+  <w:num w:numId="9">
+    <w:abstractNumId w:val="12"/>
   </w:num>
-  <w:num w:numId="5">
-    <w:abstractNumId w:val="3"/>
-  </w:num>
-  <w:num w:numId="6">
-    <w:abstractNumId w:val="4"/>
-  </w:num>
-  <w:num w:numId="7">
-    <w:abstractNumId w:val="8"/>
-  </w:num>
-  <w:num w:numId="8">
+  <w:num w:numId="10">
     <w:abstractNumId w:val="13"/>
   </w:num>
-  <w:num w:numId="9">
-    <w:abstractNumId w:val="11"/>
-  </w:num>
-  <w:num w:numId="10">
-    <w:abstractNumId w:val="12"/>
-  </w:num>
   <w:num w:numId="11">
-    <w:abstractNumId w:val="16"/>
+    <w:abstractNumId w:val="18"/>
   </w:num>
   <w:num w:numId="12">
-    <w:abstractNumId w:val="1"/>
+    <w:abstractNumId w:val="2"/>
   </w:num>
   <w:num w:numId="13">
-    <w:abstractNumId w:val="15"/>
+    <w:abstractNumId w:val="17"/>
     <w:lvlOverride w:ilvl="0">
       <w:startOverride w:val="1"/>
     </w:lvlOverride>
@@ -37250,13 +37774,13 @@
     </w:lvlOverride>
   </w:num>
   <w:num w:numId="14">
-    <w:abstractNumId w:val="5"/>
+    <w:abstractNumId w:val="6"/>
   </w:num>
   <w:num w:numId="15">
-    <w:abstractNumId w:val="2"/>
+    <w:abstractNumId w:val="3"/>
   </w:num>
   <w:num w:numId="16">
-    <w:abstractNumId w:val="9"/>
+    <w:abstractNumId w:val="10"/>
     <w:lvlOverride w:ilvl="0">
       <w:startOverride w:val="1"/>
     </w:lvlOverride>
@@ -37286,10 +37810,16 @@
     </w:lvlOverride>
   </w:num>
   <w:num w:numId="17">
-    <w:abstractNumId w:val="15"/>
+    <w:abstractNumId w:val="17"/>
   </w:num>
   <w:num w:numId="18">
-    <w:abstractNumId w:val="6"/>
+    <w:abstractNumId w:val="7"/>
+  </w:num>
+  <w:num w:numId="19">
+    <w:abstractNumId w:val="0"/>
+  </w:num>
+  <w:num w:numId="20">
+    <w:abstractNumId w:val="15"/>
   </w:num>
 </w:numbering>
 </file>
@@ -37415,7 +37945,7 @@
     <w:lsdException w:name="HTML Sample" w:semiHidden="1" w:unhideWhenUsed="1"/>
     <w:lsdException w:name="HTML Typewriter" w:semiHidden="1" w:unhideWhenUsed="1"/>
     <w:lsdException w:name="HTML Variable" w:semiHidden="1" w:unhideWhenUsed="1"/>
-    <w:lsdException w:name="Normal Table" w:qFormat="1"/>
+    <w:lsdException w:name="Normal Table" w:semiHidden="1" w:unhideWhenUsed="1" w:qFormat="1"/>
     <w:lsdException w:name="annotation subject" w:semiHidden="1" w:unhideWhenUsed="1"/>
     <w:lsdException w:name="No List" w:semiHidden="1" w:unhideWhenUsed="1"/>
     <w:lsdException w:name="Outline List 1" w:semiHidden="1" w:unhideWhenUsed="1"/>
@@ -37459,8 +37989,10 @@
     <w:lsdException w:name="Table Elegant" w:semiHidden="1" w:unhideWhenUsed="1"/>
     <w:lsdException w:name="Table Professional" w:semiHidden="1" w:unhideWhenUsed="1"/>
     <w:lsdException w:name="Table Subtle 1" w:semiHidden="1" w:unhideWhenUsed="1"/>
+    <w:lsdException w:name="Table Subtle 2" w:semiHidden="1" w:unhideWhenUsed="1"/>
     <w:lsdException w:name="Table Web 1" w:semiHidden="1" w:unhideWhenUsed="1"/>
     <w:lsdException w:name="Table Web 2" w:semiHidden="1" w:unhideWhenUsed="1"/>
+    <w:lsdException w:name="Table Web 3" w:semiHidden="1" w:unhideWhenUsed="1"/>
     <w:lsdException w:name="Balloon Text" w:semiHidden="1" w:unhideWhenUsed="1" w:qFormat="1"/>
     <w:lsdException w:name="Table Grid" w:uiPriority="0" w:qFormat="1"/>
     <w:lsdException w:name="Table Theme" w:semiHidden="1" w:unhideWhenUsed="1"/>
@@ -38371,7 +38903,7 @@
 </file>
 
 <file path=customXml/itemProps2.xml><?xml version="1.0" encoding="utf-8"?>
-<ds:datastoreItem xmlns:ds="http://schemas.openxmlformats.org/officeDocument/2006/customXml" ds:itemID="{FDEBAB3B-35BF-4EC9-86E7-363849834A2A}">
+<ds:datastoreItem xmlns:ds="http://schemas.openxmlformats.org/officeDocument/2006/customXml" ds:itemID="{4A138D45-793D-4951-8F68-DBA80036D265}">
   <ds:schemaRefs>
     <ds:schemaRef ds:uri="http://schemas.openxmlformats.org/officeDocument/2006/bibliography"/>
   </ds:schemaRefs>

</xml_diff>